<commit_message>
finishing quizzes, assignment 4 & 5 keys, and fixing add health data
</commit_message>
<xml_diff>
--- a/assignments/keys/assignment04_key.docx
+++ b/assignments/keys/assignment04_key.docx
@@ -1032,6 +1032,9 @@
         </w:rPr>
       </w:pPr>
       <w:r>
+        <w:rPr>
+          <w:noProof/>
+        </w:rPr>
         <w:lastRenderedPageBreak/>
         <w:drawing>
           <wp:inline distT="0" distB="0" distL="0" distR="0" wp14:anchorId="789E17E5" wp14:editId="79DF4AF9">
@@ -1401,6 +1404,9 @@
         </w:rPr>
       </w:pPr>
       <w:r>
+        <w:rPr>
+          <w:noProof/>
+        </w:rPr>
         <w:lastRenderedPageBreak/>
         <w:drawing>
           <wp:inline distT="0" distB="0" distL="0" distR="0" wp14:anchorId="0E090C57" wp14:editId="7AD7C795">
@@ -1662,6 +1668,73 @@
     </w:p>
     <w:p>
       <w:pPr>
+        <w:numPr>
+          <w:ilvl w:val="0"/>
+          <w:numId w:val="11"/>
+        </w:numPr>
+        <w:shd w:val="clear" w:color="auto" w:fill="FFFFFF"/>
+        <w:spacing w:before="100" w:beforeAutospacing="1" w:after="100" w:afterAutospacing="1"/>
+        <w:rPr>
+          <w:rFonts w:ascii="Helvetica" w:eastAsia="Times New Roman" w:hAnsi="Helvetica" w:cs="Helvetica"/>
+          <w:color w:val="2E74B5" w:themeColor="accent5" w:themeShade="BF"/>
+          <w:sz w:val="21"/>
+          <w:szCs w:val="21"/>
+          <w:lang w:eastAsia="zh-CN"/>
+        </w:rPr>
+      </w:pPr>
+      <w:r>
+        <w:rPr>
+          <w:rFonts w:ascii="Helvetica" w:eastAsia="Times New Roman" w:hAnsi="Helvetica" w:cs="Helvetica"/>
+          <w:color w:val="2E74B5" w:themeColor="accent5" w:themeShade="BF"/>
+          <w:sz w:val="21"/>
+          <w:szCs w:val="21"/>
+          <w:lang w:eastAsia="zh-CN"/>
+        </w:rPr>
+        <w:t>The</w:t>
+      </w:r>
+      <w:r>
+        <w:rPr>
+          <w:rFonts w:ascii="Helvetica" w:eastAsia="Times New Roman" w:hAnsi="Helvetica" w:cs="Helvetica"/>
+          <w:color w:val="2E74B5" w:themeColor="accent5" w:themeShade="BF"/>
+          <w:sz w:val="21"/>
+          <w:szCs w:val="21"/>
+          <w:lang w:eastAsia="zh-CN"/>
+        </w:rPr>
+        <w:t xml:space="preserve"> students in treatment group score</w:t>
+      </w:r>
+      <w:r>
+        <w:rPr>
+          <w:rFonts w:ascii="Helvetica" w:eastAsia="Times New Roman" w:hAnsi="Helvetica" w:cs="Helvetica"/>
+          <w:color w:val="2E74B5" w:themeColor="accent5" w:themeShade="BF"/>
+          <w:sz w:val="21"/>
+          <w:szCs w:val="21"/>
+          <w:lang w:eastAsia="zh-CN"/>
+        </w:rPr>
+        <w:t>d</w:t>
+      </w:r>
+      <w:r>
+        <w:rPr>
+          <w:rFonts w:ascii="Helvetica" w:eastAsia="Times New Roman" w:hAnsi="Helvetica" w:cs="Helvetica"/>
+          <w:color w:val="2E74B5" w:themeColor="accent5" w:themeShade="BF"/>
+          <w:sz w:val="21"/>
+          <w:szCs w:val="21"/>
+          <w:lang w:eastAsia="zh-CN"/>
+        </w:rPr>
+        <w:t xml:space="preserve"> the same on vocabulary test with the students in control group</w:t>
+      </w:r>
+      <w:r>
+        <w:rPr>
+          <w:rFonts w:ascii="Helvetica" w:eastAsia="Times New Roman" w:hAnsi="Helvetica" w:cs="Helvetica"/>
+          <w:color w:val="2E74B5" w:themeColor="accent5" w:themeShade="BF"/>
+          <w:sz w:val="21"/>
+          <w:szCs w:val="21"/>
+          <w:lang w:eastAsia="zh-CN"/>
+        </w:rPr>
+        <w:t xml:space="preserve"> </w:t>
+      </w:r>
+    </w:p>
+    <w:p>
+      <w:pPr>
         <w:pStyle w:val="NormalWeb"/>
         <w:shd w:val="clear" w:color="auto" w:fill="FFFFFF"/>
         <w:spacing w:before="0" w:beforeAutospacing="0" w:after="150" w:afterAutospacing="0"/>
@@ -1710,6 +1783,55 @@
     </w:p>
     <w:p>
       <w:pPr>
+        <w:numPr>
+          <w:ilvl w:val="1"/>
+          <w:numId w:val="9"/>
+        </w:numPr>
+        <w:shd w:val="clear" w:color="auto" w:fill="FFFFFF"/>
+        <w:spacing w:before="100" w:beforeAutospacing="1" w:after="100" w:afterAutospacing="1"/>
+        <w:rPr>
+          <w:rFonts w:ascii="Helvetica" w:eastAsia="Times New Roman" w:hAnsi="Helvetica" w:cs="Helvetica"/>
+          <w:color w:val="2E74B5" w:themeColor="accent5" w:themeShade="BF"/>
+          <w:sz w:val="21"/>
+          <w:szCs w:val="21"/>
+          <w:lang w:eastAsia="zh-CN"/>
+        </w:rPr>
+      </w:pPr>
+      <w:r>
+        <w:rPr>
+          <w:rFonts w:ascii="Helvetica" w:eastAsia="Times New Roman" w:hAnsi="Helvetica" w:cs="Helvetica"/>
+          <w:color w:val="2E74B5" w:themeColor="accent5" w:themeShade="BF"/>
+          <w:sz w:val="21"/>
+          <w:szCs w:val="21"/>
+          <w:lang w:eastAsia="zh-CN"/>
+        </w:rPr>
+        <w:t>A Welch</w:t>
+      </w:r>
+      <w:r>
+        <w:rPr>
+          <w:rFonts w:ascii="Helvetica" w:eastAsia="Times New Roman" w:hAnsi="Helvetica" w:cs="Helvetica"/>
+          <w:i/>
+          <w:iCs/>
+          <w:color w:val="2E74B5" w:themeColor="accent5" w:themeShade="BF"/>
+          <w:sz w:val="21"/>
+          <w:szCs w:val="21"/>
+          <w:lang w:eastAsia="zh-CN"/>
+        </w:rPr>
+        <w:t xml:space="preserve"> t</w:t>
+      </w:r>
+      <w:r>
+        <w:rPr>
+          <w:rFonts w:ascii="Helvetica" w:eastAsia="Times New Roman" w:hAnsi="Helvetica" w:cs="Helvetica"/>
+          <w:color w:val="2E74B5" w:themeColor="accent5" w:themeShade="BF"/>
+          <w:sz w:val="21"/>
+          <w:szCs w:val="21"/>
+          <w:lang w:eastAsia="zh-CN"/>
+        </w:rPr>
+        <w:t>-test to compare the means of treatment and control groups without assuming homoscedasticity.</w:t>
+      </w:r>
+    </w:p>
+    <w:p>
+      <w:pPr>
         <w:pStyle w:val="NormalWeb"/>
         <w:numPr>
           <w:ilvl w:val="0"/>
@@ -1736,6 +1858,101 @@
     </w:p>
     <w:p>
       <w:pPr>
+        <w:pStyle w:val="ListParagraph"/>
+        <w:numPr>
+          <w:ilvl w:val="1"/>
+          <w:numId w:val="9"/>
+        </w:numPr>
+        <w:rPr>
+          <w:color w:val="2E74B5" w:themeColor="accent5" w:themeShade="BF"/>
+        </w:rPr>
+      </w:pPr>
+      <w:r>
+        <w:rPr>
+          <w:color w:val="2E74B5" w:themeColor="accent5" w:themeShade="BF"/>
+        </w:rPr>
+        <w:lastRenderedPageBreak/>
+        <w:t xml:space="preserve">On average, </w:t>
+      </w:r>
+      <w:r>
+        <w:rPr>
+          <w:color w:val="2E74B5" w:themeColor="accent5" w:themeShade="BF"/>
+        </w:rPr>
+        <w:t>treatment group students score about one point less that students in control group but this difference is not significant</w:t>
+      </w:r>
+      <w:r>
+        <w:rPr>
+          <w:color w:val="2E74B5" w:themeColor="accent5" w:themeShade="BF"/>
+        </w:rPr>
+        <w:t xml:space="preserve"> (</w:t>
+      </w:r>
+      <w:r>
+        <w:rPr>
+          <w:i/>
+          <w:iCs/>
+          <w:color w:val="2E74B5" w:themeColor="accent5" w:themeShade="BF"/>
+        </w:rPr>
+        <w:t>t</w:t>
+      </w:r>
+      <w:r>
+        <w:rPr>
+          <w:color w:val="2E74B5" w:themeColor="accent5" w:themeShade="BF"/>
+        </w:rPr>
+        <w:t>(</w:t>
+      </w:r>
+      <w:r>
+        <w:rPr>
+          <w:color w:val="2E74B5" w:themeColor="accent5" w:themeShade="BF"/>
+        </w:rPr>
+        <w:t>123.96</w:t>
+      </w:r>
+      <w:r>
+        <w:rPr>
+          <w:color w:val="2E74B5" w:themeColor="accent5" w:themeShade="BF"/>
+        </w:rPr>
+        <w:t xml:space="preserve">) = </w:t>
+      </w:r>
+      <w:r>
+        <w:rPr>
+          <w:color w:val="2E74B5" w:themeColor="accent5" w:themeShade="BF"/>
+        </w:rPr>
+        <w:t>0.481</w:t>
+      </w:r>
+      <w:r>
+        <w:rPr>
+          <w:color w:val="2E74B5" w:themeColor="accent5" w:themeShade="BF"/>
+        </w:rPr>
+        <w:t xml:space="preserve">, </w:t>
+      </w:r>
+      <w:r>
+        <w:rPr>
+          <w:i/>
+          <w:iCs/>
+          <w:color w:val="2E74B5" w:themeColor="accent5" w:themeShade="BF"/>
+        </w:rPr>
+        <w:t>p</w:t>
+      </w:r>
+      <w:r>
+        <w:rPr>
+          <w:color w:val="2E74B5" w:themeColor="accent5" w:themeShade="BF"/>
+        </w:rPr>
+        <w:t xml:space="preserve"> </w:t>
+      </w:r>
+      <w:r>
+        <w:rPr>
+          <w:color w:val="2E74B5" w:themeColor="accent5" w:themeShade="BF"/>
+        </w:rPr>
+        <w:t>= 0.631</w:t>
+      </w:r>
+      <w:r>
+        <w:rPr>
+          <w:color w:val="2E74B5" w:themeColor="accent5" w:themeShade="BF"/>
+        </w:rPr>
+        <w:t>).</w:t>
+      </w:r>
+    </w:p>
+    <w:p>
+      <w:pPr>
         <w:pStyle w:val="NormalWeb"/>
         <w:shd w:val="clear" w:color="auto" w:fill="FFFFFF"/>
         <w:spacing w:before="0" w:beforeAutospacing="0" w:after="150" w:afterAutospacing="0"/>
@@ -1746,15 +1963,89 @@
           <w:szCs w:val="21"/>
         </w:rPr>
       </w:pPr>
-      <w:r>
+    </w:p>
+    <w:p>
+      <w:pPr>
+        <w:pStyle w:val="NormalWeb"/>
+        <w:shd w:val="clear" w:color="auto" w:fill="FFFFFF"/>
+        <w:spacing w:before="0" w:beforeAutospacing="0" w:after="150" w:afterAutospacing="0"/>
         <w:rPr>
           <w:rFonts w:ascii="Helvetica" w:hAnsi="Helvetica" w:cs="Helvetica"/>
           <w:color w:val="333333"/>
           <w:sz w:val="21"/>
           <w:szCs w:val="21"/>
         </w:rPr>
+      </w:pPr>
+      <w:r>
+        <w:rPr>
+          <w:rFonts w:ascii="Helvetica" w:hAnsi="Helvetica" w:cs="Helvetica"/>
+          <w:color w:val="333333"/>
+          <w:sz w:val="21"/>
+          <w:szCs w:val="21"/>
+        </w:rPr>
         <w:t>2.3. What is your answer to this research question?</w:t>
       </w:r>
+    </w:p>
+    <w:p>
+      <w:pPr>
+        <w:pStyle w:val="ListParagraph"/>
+        <w:numPr>
+          <w:ilvl w:val="1"/>
+          <w:numId w:val="9"/>
+        </w:numPr>
+        <w:rPr>
+          <w:color w:val="2E74B5" w:themeColor="accent5" w:themeShade="BF"/>
+        </w:rPr>
+      </w:pPr>
+      <w:r>
+        <w:rPr>
+          <w:color w:val="2E74B5" w:themeColor="accent5" w:themeShade="BF"/>
+        </w:rPr>
+        <w:t xml:space="preserve">The PD intervention </w:t>
+      </w:r>
+      <w:r>
+        <w:rPr>
+          <w:color w:val="2E74B5" w:themeColor="accent5" w:themeShade="BF"/>
+        </w:rPr>
+        <w:t>did not</w:t>
+      </w:r>
+      <w:r>
+        <w:rPr>
+          <w:color w:val="2E74B5" w:themeColor="accent5" w:themeShade="BF"/>
+        </w:rPr>
+        <w:t xml:space="preserve"> significantly </w:t>
+      </w:r>
+      <w:r>
+        <w:rPr>
+          <w:color w:val="2E74B5" w:themeColor="accent5" w:themeShade="BF"/>
+        </w:rPr>
+        <w:t>improve</w:t>
+      </w:r>
+      <w:r>
+        <w:rPr>
+          <w:color w:val="2E74B5" w:themeColor="accent5" w:themeShade="BF"/>
+        </w:rPr>
+        <w:t xml:space="preserve"> student vocabulary score</w:t>
+      </w:r>
+      <w:r>
+        <w:rPr>
+          <w:color w:val="2E74B5" w:themeColor="accent5" w:themeShade="BF"/>
+        </w:rPr>
+        <w:t>.</w:t>
+      </w:r>
+    </w:p>
+    <w:p>
+      <w:pPr>
+        <w:pStyle w:val="NormalWeb"/>
+        <w:shd w:val="clear" w:color="auto" w:fill="FFFFFF"/>
+        <w:spacing w:before="0" w:beforeAutospacing="0" w:after="150" w:afterAutospacing="0"/>
+        <w:rPr>
+          <w:rFonts w:ascii="Helvetica" w:hAnsi="Helvetica" w:cs="Helvetica"/>
+          <w:color w:val="333333"/>
+          <w:sz w:val="21"/>
+          <w:szCs w:val="21"/>
+        </w:rPr>
+      </w:pPr>
     </w:p>
     <w:p>
       <w:pPr>
@@ -1856,22 +2147,17 @@
           <w:sz w:val="21"/>
           <w:szCs w:val="21"/>
         </w:rPr>
-        <w:lastRenderedPageBreak/>
-        <w:t>3.1. Write your null hypothesis and the assumption(s) you make in investigating this research question.</w:t>
-      </w:r>
-    </w:p>
-    <w:p>
-      <w:pPr>
-        <w:pStyle w:val="NormalWeb"/>
-        <w:shd w:val="clear" w:color="auto" w:fill="FFFFFF"/>
-        <w:spacing w:before="0" w:beforeAutospacing="0" w:after="150" w:afterAutospacing="0"/>
+        <w:t>3.1.</w:t>
+      </w:r>
+      <w:r>
         <w:rPr>
           <w:rFonts w:ascii="Helvetica" w:hAnsi="Helvetica" w:cs="Helvetica"/>
           <w:color w:val="333333"/>
           <w:sz w:val="21"/>
           <w:szCs w:val="21"/>
         </w:rPr>
-      </w:pPr>
+        <w:t xml:space="preserve"> </w:t>
+      </w:r>
       <w:r>
         <w:rPr>
           <w:rFonts w:ascii="Helvetica" w:hAnsi="Helvetica" w:cs="Helvetica"/>
@@ -1879,81 +2165,16 @@
           <w:sz w:val="21"/>
           <w:szCs w:val="21"/>
         </w:rPr>
-        <w:t>3.2. Test your hypothesis</w:t>
-      </w:r>
-    </w:p>
-    <w:p>
-      <w:pPr>
-        <w:pStyle w:val="NormalWeb"/>
-        <w:numPr>
-          <w:ilvl w:val="0"/>
-          <w:numId w:val="10"/>
-        </w:numPr>
-        <w:shd w:val="clear" w:color="auto" w:fill="FFFFFF"/>
-        <w:spacing w:before="0" w:beforeAutospacing="0" w:after="150" w:afterAutospacing="0"/>
+        <w:t>Using OLS regression to investigate the research question and write a short paragraph to report your results</w:t>
+      </w:r>
+      <w:r>
         <w:rPr>
           <w:rFonts w:ascii="Helvetica" w:hAnsi="Helvetica" w:cs="Helvetica"/>
           <w:color w:val="333333"/>
           <w:sz w:val="21"/>
           <w:szCs w:val="21"/>
         </w:rPr>
-      </w:pPr>
-      <w:r>
-        <w:rPr>
-          <w:rFonts w:ascii="Helvetica" w:hAnsi="Helvetica" w:cs="Helvetica"/>
-          <w:color w:val="333333"/>
-          <w:sz w:val="21"/>
-          <w:szCs w:val="21"/>
-        </w:rPr>
-        <w:t>3.2.1. Which hypothesis testing you choose to answer this question? Why?</w:t>
-      </w:r>
-    </w:p>
-    <w:p>
-      <w:pPr>
-        <w:pStyle w:val="NormalWeb"/>
-        <w:numPr>
-          <w:ilvl w:val="0"/>
-          <w:numId w:val="10"/>
-        </w:numPr>
-        <w:shd w:val="clear" w:color="auto" w:fill="FFFFFF"/>
-        <w:spacing w:before="0" w:beforeAutospacing="0" w:after="150" w:afterAutospacing="0"/>
-        <w:rPr>
-          <w:rFonts w:ascii="Helvetica" w:hAnsi="Helvetica" w:cs="Helvetica"/>
-          <w:color w:val="333333"/>
-          <w:sz w:val="21"/>
-          <w:szCs w:val="21"/>
-        </w:rPr>
-      </w:pPr>
-      <w:r>
-        <w:rPr>
-          <w:rFonts w:ascii="Helvetica" w:hAnsi="Helvetica" w:cs="Helvetica"/>
-          <w:color w:val="333333"/>
-          <w:sz w:val="21"/>
-          <w:szCs w:val="21"/>
-        </w:rPr>
-        <w:t>3.2.2. Run the test then report and interpret your result.</w:t>
-      </w:r>
-    </w:p>
-    <w:p>
-      <w:pPr>
-        <w:pStyle w:val="NormalWeb"/>
-        <w:shd w:val="clear" w:color="auto" w:fill="FFFFFF"/>
-        <w:spacing w:before="0" w:beforeAutospacing="0" w:after="150" w:afterAutospacing="0"/>
-        <w:rPr>
-          <w:rFonts w:ascii="Helvetica" w:hAnsi="Helvetica" w:cs="Helvetica"/>
-          <w:color w:val="333333"/>
-          <w:sz w:val="21"/>
-          <w:szCs w:val="21"/>
-        </w:rPr>
-      </w:pPr>
-      <w:r>
-        <w:rPr>
-          <w:rFonts w:ascii="Helvetica" w:hAnsi="Helvetica" w:cs="Helvetica"/>
-          <w:color w:val="333333"/>
-          <w:sz w:val="21"/>
-          <w:szCs w:val="21"/>
-        </w:rPr>
-        <w:t>3.3. What is your answer to this research question?</w:t>
+        <w:t>.</w:t>
       </w:r>
     </w:p>
     <w:p>
@@ -1961,37 +2182,37 @@
         <w:pStyle w:val="ListParagraph"/>
         <w:numPr>
           <w:ilvl w:val="0"/>
-          <w:numId w:val="5"/>
+          <w:numId w:val="9"/>
         </w:numPr>
-        <w:shd w:val="clear" w:color="auto" w:fill="FFFFFF"/>
-        <w:spacing w:after="150"/>
-        <w:rPr>
-          <w:rFonts w:ascii="Helvetica" w:eastAsia="Times New Roman" w:hAnsi="Helvetica" w:cs="Helvetica"/>
-          <w:color w:val="2F5496" w:themeColor="accent1" w:themeShade="BF"/>
-          <w:sz w:val="21"/>
-          <w:szCs w:val="21"/>
-          <w:lang w:eastAsia="zh-CN"/>
-        </w:rPr>
-      </w:pPr>
-      <w:r>
-        <w:rPr>
-          <w:rFonts w:ascii="Helvetica" w:eastAsia="Times New Roman" w:hAnsi="Helvetica" w:cs="Helvetica"/>
-          <w:color w:val="2F5496" w:themeColor="accent1" w:themeShade="BF"/>
-          <w:sz w:val="21"/>
-          <w:szCs w:val="21"/>
-          <w:lang w:eastAsia="zh-CN"/>
-        </w:rPr>
-        <w:t>s not significantly different from the population mean.</w:t>
-      </w:r>
-      <w:r>
-        <w:rPr>
-          <w:rFonts w:ascii="Helvetica" w:eastAsia="Times New Roman" w:hAnsi="Helvetica" w:cs="Helvetica"/>
-          <w:color w:val="2F5496" w:themeColor="accent1" w:themeShade="BF"/>
-          <w:sz w:val="21"/>
-          <w:szCs w:val="21"/>
-          <w:lang w:eastAsia="zh-CN"/>
-        </w:rPr>
-        <w:t xml:space="preserve"> </w:t>
+        <w:rPr>
+          <w:color w:val="2E74B5" w:themeColor="accent5" w:themeShade="BF"/>
+        </w:rPr>
+      </w:pPr>
+      <w:r>
+        <w:rPr>
+          <w:color w:val="2E74B5" w:themeColor="accent5" w:themeShade="BF"/>
+        </w:rPr>
+        <w:t xml:space="preserve">There is no significant relationship between the average student vocabulary score and the average number of PD coursework their teacher had taken. Specifically, </w:t>
+      </w:r>
+      <w:r>
+        <w:rPr>
+          <w:color w:val="2E74B5" w:themeColor="accent5" w:themeShade="BF"/>
+        </w:rPr>
+        <w:t>on average, one coursework increase is related to an increase of 0.48 points in student score (</w:t>
+      </w:r>
+      <w:r>
+        <w:rPr>
+          <w:i/>
+          <w:iCs/>
+          <w:color w:val="2E74B5" w:themeColor="accent5" w:themeShade="BF"/>
+        </w:rPr>
+        <w:t>p</w:t>
+      </w:r>
+      <w:r>
+        <w:rPr>
+          <w:color w:val="2E74B5" w:themeColor="accent5" w:themeShade="BF"/>
+        </w:rPr>
+        <w:t xml:space="preserve"> = 0.053) but this relationship is not statistically significant. </w:t>
       </w:r>
     </w:p>
     <w:sectPr>
@@ -2889,7 +3110,7 @@
         <w:sz w:val="20"/>
       </w:rPr>
     </w:lvl>
-    <w:lvl w:ilvl="1" w:tentative="1">
+    <w:lvl w:ilvl="1">
       <w:start w:val="1"/>
       <w:numFmt w:val="bullet"/>
       <w:lvlText w:val="o"/>
@@ -3309,6 +3530,18 @@
   </w:num>
   <w:num w:numId="10">
     <w:abstractNumId w:val="2"/>
+  </w:num>
+  <w:num w:numId="11">
+    <w:abstractNumId w:val="0"/>
+    <w:lvlOverride w:ilvl="0"/>
+    <w:lvlOverride w:ilvl="1"/>
+    <w:lvlOverride w:ilvl="2"/>
+    <w:lvlOverride w:ilvl="3"/>
+    <w:lvlOverride w:ilvl="4"/>
+    <w:lvlOverride w:ilvl="5"/>
+    <w:lvlOverride w:ilvl="6"/>
+    <w:lvlOverride w:ilvl="7"/>
+    <w:lvlOverride w:ilvl="8"/>
   </w:num>
 </w:numbering>
 </file>
@@ -3801,7 +4034,6 @@
   <w:style w:type="character" w:default="1" w:styleId="DefaultParagraphFont">
     <w:name w:val="Default Paragraph Font"/>
     <w:uiPriority w:val="1"/>
-    <w:semiHidden/>
     <w:unhideWhenUsed/>
   </w:style>
   <w:style w:type="table" w:default="1" w:styleId="TableNormal">

</xml_diff>

<commit_message>
assignment 4 and 5
</commit_message>
<xml_diff>
--- a/assignments/keys/assignment04_key.docx
+++ b/assignments/keys/assignment04_key.docx
@@ -1785,7 +1785,17 @@
           <w:szCs w:val="21"/>
           <w:lang w:eastAsia="zh-CN"/>
         </w:rPr>
-        <w:t>A Welch</w:t>
+        <w:t xml:space="preserve">A </w:t>
+      </w:r>
+      <w:r>
+        <w:rPr>
+          <w:rFonts w:ascii="Helvetica" w:eastAsia="Times New Roman" w:hAnsi="Helvetica" w:cs="Helvetica"/>
+          <w:color w:val="2E74B5" w:themeColor="accent5" w:themeShade="BF"/>
+          <w:sz w:val="21"/>
+          <w:szCs w:val="21"/>
+          <w:lang w:eastAsia="zh-CN"/>
+        </w:rPr>
+        <w:t>two-sample</w:t>
       </w:r>
       <w:r>
         <w:rPr>
@@ -1807,7 +1817,7 @@
           <w:szCs w:val="21"/>
           <w:lang w:eastAsia="zh-CN"/>
         </w:rPr>
-        <w:t>-test to compare the means of treatment and control groups without assuming homoscedasticity.</w:t>
+        <w:t>-test to compare the means of treatment and control groups.</w:t>
       </w:r>
     </w:p>
     <w:p>
@@ -1866,7 +1876,6 @@
         </w:rPr>
         <w:t xml:space="preserve"> (</w:t>
       </w:r>
-      <w:proofErr w:type="gramStart"/>
       <w:r>
         <w:rPr>
           <w:i/>
@@ -1881,7 +1890,6 @@
         </w:rPr>
         <w:t>(</w:t>
       </w:r>
-      <w:proofErr w:type="gramEnd"/>
       <w:r>
         <w:rPr>
           <w:color w:val="2E74B5" w:themeColor="accent5" w:themeShade="BF"/>
@@ -1931,6 +1939,42 @@
           <w:color w:val="2E74B5" w:themeColor="accent5" w:themeShade="BF"/>
         </w:rPr>
         <w:t>).</w:t>
+      </w:r>
+      <w:r>
+        <w:rPr>
+          <w:color w:val="2E74B5" w:themeColor="accent5" w:themeShade="BF"/>
+        </w:rPr>
+        <w:t xml:space="preserve"> I </w:t>
+      </w:r>
+      <w:r>
+        <w:rPr>
+          <w:rFonts w:ascii="Helvetica" w:eastAsia="Times New Roman" w:hAnsi="Helvetica" w:cs="Helvetica"/>
+          <w:color w:val="2E74B5" w:themeColor="accent5" w:themeShade="BF"/>
+          <w:sz w:val="21"/>
+          <w:szCs w:val="21"/>
+          <w:lang w:eastAsia="zh-CN"/>
+        </w:rPr>
+        <w:t>fail</w:t>
+      </w:r>
+      <w:r>
+        <w:rPr>
+          <w:rFonts w:ascii="Helvetica" w:eastAsia="Times New Roman" w:hAnsi="Helvetica" w:cs="Helvetica"/>
+          <w:color w:val="2E74B5" w:themeColor="accent5" w:themeShade="BF"/>
+          <w:sz w:val="21"/>
+          <w:szCs w:val="21"/>
+          <w:lang w:eastAsia="zh-CN"/>
+        </w:rPr>
+        <w:t>ed</w:t>
+      </w:r>
+      <w:r>
+        <w:rPr>
+          <w:rFonts w:ascii="Helvetica" w:eastAsia="Times New Roman" w:hAnsi="Helvetica" w:cs="Helvetica"/>
+          <w:color w:val="2E74B5" w:themeColor="accent5" w:themeShade="BF"/>
+          <w:sz w:val="21"/>
+          <w:szCs w:val="21"/>
+          <w:lang w:eastAsia="zh-CN"/>
+        </w:rPr>
+        <w:t xml:space="preserve"> to reject the null hypothesis.</w:t>
       </w:r>
     </w:p>
     <w:p>
@@ -1987,17 +2031,7 @@
           <w:szCs w:val="21"/>
           <w:lang w:eastAsia="zh-CN"/>
         </w:rPr>
-        <w:t xml:space="preserve">In this random-controlled trial experiment, </w:t>
-      </w:r>
-      <w:r>
-        <w:rPr>
-          <w:rFonts w:ascii="Helvetica" w:eastAsia="Times New Roman" w:hAnsi="Helvetica" w:cs="Helvetica"/>
-          <w:color w:val="2E74B5" w:themeColor="accent5" w:themeShade="BF"/>
-          <w:sz w:val="21"/>
-          <w:szCs w:val="21"/>
-          <w:lang w:eastAsia="zh-CN"/>
-        </w:rPr>
-        <w:t>t</w:t>
+        <w:t>In this random-controlled trial experiment, t</w:t>
       </w:r>
       <w:r>
         <w:rPr>
@@ -2009,13 +2043,7 @@
         <w:rPr>
           <w:color w:val="2E74B5" w:themeColor="accent5" w:themeShade="BF"/>
         </w:rPr>
-        <w:t xml:space="preserve">consultancy </w:t>
-      </w:r>
-      <w:r>
-        <w:rPr>
-          <w:color w:val="2E74B5" w:themeColor="accent5" w:themeShade="BF"/>
-        </w:rPr>
-        <w:t xml:space="preserve">PD </w:t>
+        <w:t xml:space="preserve">consultancy PD </w:t>
       </w:r>
       <w:r>
         <w:rPr>
@@ -2197,17 +2225,77 @@
           <w:szCs w:val="21"/>
           <w:lang w:eastAsia="zh-CN"/>
         </w:rPr>
-        <w:t xml:space="preserve">A bivariate correlation test </w:t>
-      </w:r>
-      <w:r>
-        <w:rPr>
-          <w:rFonts w:ascii="Helvetica" w:eastAsia="Times New Roman" w:hAnsi="Helvetica" w:cs="Helvetica"/>
-          <w:color w:val="2E74B5" w:themeColor="accent5" w:themeShade="BF"/>
-          <w:sz w:val="21"/>
-          <w:szCs w:val="21"/>
-          <w:lang w:eastAsia="zh-CN"/>
-        </w:rPr>
-        <w:t>(Pearson’s correlation test performed in R) to test whether there’s a relationship between the two variables</w:t>
+        <w:t xml:space="preserve">I fit an ordinary-least-squares regression </w:t>
+      </w:r>
+      <w:r>
+        <w:rPr>
+          <w:rFonts w:ascii="Helvetica" w:eastAsia="Times New Roman" w:hAnsi="Helvetica" w:cs="Helvetica"/>
+          <w:color w:val="2E74B5" w:themeColor="accent5" w:themeShade="BF"/>
+          <w:sz w:val="21"/>
+          <w:szCs w:val="21"/>
+          <w:lang w:eastAsia="zh-CN"/>
+        </w:rPr>
+        <w:t xml:space="preserve">of student vocabulary score on PD intervention dosage </w:t>
+      </w:r>
+      <w:r>
+        <w:rPr>
+          <w:rFonts w:ascii="Helvetica" w:eastAsia="Times New Roman" w:hAnsi="Helvetica" w:cs="Helvetica"/>
+          <w:color w:val="2E74B5" w:themeColor="accent5" w:themeShade="BF"/>
+          <w:sz w:val="21"/>
+          <w:szCs w:val="21"/>
+          <w:lang w:eastAsia="zh-CN"/>
+        </w:rPr>
+        <w:t xml:space="preserve">to </w:t>
+      </w:r>
+      <w:r>
+        <w:rPr>
+          <w:rFonts w:ascii="Helvetica" w:eastAsia="Times New Roman" w:hAnsi="Helvetica" w:cs="Helvetica"/>
+          <w:color w:val="2E74B5" w:themeColor="accent5" w:themeShade="BF"/>
+          <w:sz w:val="21"/>
+          <w:szCs w:val="21"/>
+          <w:lang w:eastAsia="zh-CN"/>
+        </w:rPr>
+        <w:t>see</w:t>
+      </w:r>
+      <w:r>
+        <w:rPr>
+          <w:rFonts w:ascii="Helvetica" w:eastAsia="Times New Roman" w:hAnsi="Helvetica" w:cs="Helvetica"/>
+          <w:color w:val="2E74B5" w:themeColor="accent5" w:themeShade="BF"/>
+          <w:sz w:val="21"/>
+          <w:szCs w:val="21"/>
+          <w:lang w:eastAsia="zh-CN"/>
+        </w:rPr>
+        <w:t xml:space="preserve"> whether the slope of th</w:t>
+      </w:r>
+      <w:r>
+        <w:rPr>
+          <w:rFonts w:ascii="Helvetica" w:eastAsia="Times New Roman" w:hAnsi="Helvetica" w:cs="Helvetica"/>
+          <w:color w:val="2E74B5" w:themeColor="accent5" w:themeShade="BF"/>
+          <w:sz w:val="21"/>
+          <w:szCs w:val="21"/>
+          <w:lang w:eastAsia="zh-CN"/>
+        </w:rPr>
+        <w:t>e estimated trend-</w:t>
+      </w:r>
+      <w:r>
+        <w:rPr>
+          <w:rFonts w:ascii="Helvetica" w:eastAsia="Times New Roman" w:hAnsi="Helvetica" w:cs="Helvetica"/>
+          <w:color w:val="2E74B5" w:themeColor="accent5" w:themeShade="BF"/>
+          <w:sz w:val="21"/>
+          <w:szCs w:val="21"/>
+          <w:lang w:eastAsia="zh-CN"/>
+        </w:rPr>
+        <w:t xml:space="preserve">line is </w:t>
+      </w:r>
+      <w:r>
+        <w:rPr>
+          <w:rFonts w:ascii="Helvetica" w:eastAsia="Times New Roman" w:hAnsi="Helvetica" w:cs="Helvetica"/>
+          <w:color w:val="2E74B5" w:themeColor="accent5" w:themeShade="BF"/>
+          <w:sz w:val="21"/>
+          <w:szCs w:val="21"/>
+          <w:lang w:eastAsia="zh-CN"/>
+        </w:rPr>
+        <w:t>significantly different from zero since zero suggests that the two variables have no relationship in the population.</w:t>
       </w:r>
     </w:p>
     <w:p>
@@ -2215,7 +2303,6 @@
         <w:t xml:space="preserve"> * 3.2.2. Run the test then report and interpret your result.</w:t>
       </w:r>
     </w:p>
-    <w:p/>
     <w:p>
       <w:pPr>
         <w:numPr>
@@ -2255,29 +2342,47 @@
           <w:szCs w:val="21"/>
           <w:lang w:eastAsia="zh-CN"/>
         </w:rPr>
-        <w:t>-value of the test was 0.053, which is above the significance level of 5%. There was no significant relationship between dosage and vocabulary score with a correlation coefficient of 0.17 (</w:t>
-      </w:r>
-      <w:r>
-        <w:rPr>
-          <w:rFonts w:ascii="Helvetica" w:eastAsia="Times New Roman" w:hAnsi="Helvetica" w:cs="Helvetica"/>
-          <w:i/>
-          <w:iCs/>
-          <w:color w:val="2E74B5" w:themeColor="accent5" w:themeShade="BF"/>
-          <w:sz w:val="21"/>
-          <w:szCs w:val="21"/>
-          <w:lang w:eastAsia="zh-CN"/>
-        </w:rPr>
-        <w:t>p</w:t>
-      </w:r>
-      <w:r>
-        <w:rPr>
-          <w:rFonts w:ascii="Helvetica" w:eastAsia="Times New Roman" w:hAnsi="Helvetica" w:cs="Helvetica"/>
-          <w:color w:val="2E74B5" w:themeColor="accent5" w:themeShade="BF"/>
-          <w:sz w:val="21"/>
-          <w:szCs w:val="21"/>
-          <w:lang w:eastAsia="zh-CN"/>
-        </w:rPr>
-        <w:t xml:space="preserve"> &gt; 0.05)</w:t>
+        <w:t xml:space="preserve">-value of the </w:t>
+      </w:r>
+      <w:r>
+        <w:rPr>
+          <w:rFonts w:ascii="Helvetica" w:eastAsia="Times New Roman" w:hAnsi="Helvetica" w:cs="Helvetica"/>
+          <w:color w:val="2E74B5" w:themeColor="accent5" w:themeShade="BF"/>
+          <w:sz w:val="21"/>
+          <w:szCs w:val="21"/>
+          <w:lang w:eastAsia="zh-CN"/>
+        </w:rPr>
+        <w:t>slope</w:t>
+      </w:r>
+      <w:r>
+        <w:rPr>
+          <w:rFonts w:ascii="Helvetica" w:eastAsia="Times New Roman" w:hAnsi="Helvetica" w:cs="Helvetica"/>
+          <w:color w:val="2E74B5" w:themeColor="accent5" w:themeShade="BF"/>
+          <w:sz w:val="21"/>
+          <w:szCs w:val="21"/>
+          <w:lang w:eastAsia="zh-CN"/>
+        </w:rPr>
+        <w:t xml:space="preserve"> was 0.053, which is above the significance level of 5%</w:t>
+      </w:r>
+      <w:r>
+        <w:rPr>
+          <w:rFonts w:ascii="Helvetica" w:eastAsia="Times New Roman" w:hAnsi="Helvetica" w:cs="Helvetica"/>
+          <w:color w:val="2E74B5" w:themeColor="accent5" w:themeShade="BF"/>
+          <w:sz w:val="21"/>
+          <w:szCs w:val="21"/>
+          <w:lang w:eastAsia="zh-CN"/>
+        </w:rPr>
+        <w:t>, suggesting that the relationship between these two variables was not statistically significant.</w:t>
+      </w:r>
+      <w:r>
+        <w:rPr>
+          <w:rFonts w:ascii="Helvetica" w:eastAsia="Times New Roman" w:hAnsi="Helvetica" w:cs="Helvetica"/>
+          <w:color w:val="2E74B5" w:themeColor="accent5" w:themeShade="BF"/>
+          <w:sz w:val="21"/>
+          <w:szCs w:val="21"/>
+          <w:lang w:eastAsia="zh-CN"/>
+        </w:rPr>
+        <w:t xml:space="preserve"> I failed to reject the null hypothesis.</w:t>
       </w:r>
     </w:p>
     <w:p>

</xml_diff>

<commit_message>
Post Assignment 4 keys
</commit_message>
<xml_diff>
--- a/assignments/keys/assignment04_key.docx
+++ b/assignments/keys/assignment04_key.docx
@@ -1,6 +1,6 @@
 
 <file path=word/document.xml><?xml version="1.0" encoding="utf-8"?>
-<w:document xmlns:wpc="http://schemas.microsoft.com/office/word/2010/wordprocessingCanvas" xmlns:cx="http://schemas.microsoft.com/office/drawing/2014/chartex" xmlns:cx1="http://schemas.microsoft.com/office/drawing/2015/9/8/chartex" xmlns:cx2="http://schemas.microsoft.com/office/drawing/2015/10/21/chartex" xmlns:cx3="http://schemas.microsoft.com/office/drawing/2016/5/9/chartex" xmlns:cx4="http://schemas.microsoft.com/office/drawing/2016/5/10/chartex" xmlns:cx5="http://schemas.microsoft.com/office/drawing/2016/5/11/chartex" xmlns:cx6="http://schemas.microsoft.com/office/drawing/2016/5/12/chartex" xmlns:cx7="http://schemas.microsoft.com/office/drawing/2016/5/13/chartex" xmlns:cx8="http://schemas.microsoft.com/office/drawing/2016/5/14/chartex" xmlns:mc="http://schemas.openxmlformats.org/markup-compatibility/2006" xmlns:aink="http://schemas.microsoft.com/office/drawing/2016/ink" xmlns:am3d="http://schemas.microsoft.com/office/drawing/2017/model3d" xmlns:o="urn:schemas-microsoft-com:office:office" xmlns:r="http://schemas.openxmlformats.org/officeDocument/2006/relationships" xmlns:m="http://schemas.openxmlformats.org/officeDocument/2006/math" xmlns:v="urn:schemas-microsoft-com:vml" xmlns:wp14="http://schemas.microsoft.com/office/word/2010/wordprocessingDrawing" xmlns:wp="http://schemas.openxmlformats.org/drawingml/2006/wordprocessingDrawing" xmlns:w10="urn:schemas-microsoft-com:office:word" xmlns:w="http://schemas.openxmlformats.org/wordprocessingml/2006/main" xmlns:w14="http://schemas.microsoft.com/office/word/2010/wordml" xmlns:w15="http://schemas.microsoft.com/office/word/2012/wordml" xmlns:w16cex="http://schemas.microsoft.com/office/word/2018/wordml/cex" xmlns:w16cid="http://schemas.microsoft.com/office/word/2016/wordml/cid" xmlns:w16="http://schemas.microsoft.com/office/word/2018/wordml" xmlns:w16sdtdh="http://schemas.microsoft.com/office/word/2020/wordml/sdtdatahash" xmlns:w16se="http://schemas.microsoft.com/office/word/2015/wordml/symex" xmlns:wpg="http://schemas.microsoft.com/office/word/2010/wordprocessingGroup" xmlns:wpi="http://schemas.microsoft.com/office/word/2010/wordprocessingInk" xmlns:wne="http://schemas.microsoft.com/office/word/2006/wordml" xmlns:wps="http://schemas.microsoft.com/office/word/2010/wordprocessingShape" mc:Ignorable="w14 w15 w16se w16cid w16 w16cex w16sdtdh wp14">
+<w:document xmlns:wpc="http://schemas.microsoft.com/office/word/2010/wordprocessingCanvas" xmlns:cx="http://schemas.microsoft.com/office/drawing/2014/chartex" xmlns:cx1="http://schemas.microsoft.com/office/drawing/2015/9/8/chartex" xmlns:mc="http://schemas.openxmlformats.org/markup-compatibility/2006" xmlns:o="urn:schemas-microsoft-com:office:office" xmlns:r="http://schemas.openxmlformats.org/officeDocument/2006/relationships" xmlns:m="http://schemas.openxmlformats.org/officeDocument/2006/math" xmlns:v="urn:schemas-microsoft-com:vml" xmlns:wp14="http://schemas.microsoft.com/office/word/2010/wordprocessingDrawing" xmlns:wp="http://schemas.openxmlformats.org/drawingml/2006/wordprocessingDrawing" xmlns:w10="urn:schemas-microsoft-com:office:word" xmlns:w="http://schemas.openxmlformats.org/wordprocessingml/2006/main" xmlns:w14="http://schemas.microsoft.com/office/word/2010/wordml" xmlns:w15="http://schemas.microsoft.com/office/word/2012/wordml" xmlns:w16se="http://schemas.microsoft.com/office/word/2015/wordml/symex" xmlns:wpg="http://schemas.microsoft.com/office/word/2010/wordprocessingGroup" xmlns:wpi="http://schemas.microsoft.com/office/word/2010/wordprocessingInk" xmlns:wne="http://schemas.microsoft.com/office/word/2006/wordml" xmlns:wps="http://schemas.microsoft.com/office/word/2010/wordprocessingShape" mc:Ignorable="w14 w15 w16se wp14">
   <w:body>
     <w:p>
       <w:pPr>
@@ -109,46 +109,6 @@
         </w:rPr>
         <w:t>escriptive statistics</w:t>
       </w:r>
-      <w:r>
-        <w:rPr>
-          <w:rFonts w:ascii="inherit" w:eastAsia="Times New Roman" w:hAnsi="inherit" w:cs="Helvetica"/>
-          <w:color w:val="333333"/>
-          <w:sz w:val="27"/>
-          <w:szCs w:val="27"/>
-          <w:lang w:eastAsia="zh-CN"/>
-        </w:rPr>
-        <w:t xml:space="preserve"> (</w:t>
-      </w:r>
-      <w:r>
-        <w:rPr>
-          <w:rFonts w:ascii="inherit" w:eastAsia="Times New Roman" w:hAnsi="inherit" w:cs="Helvetica"/>
-          <w:color w:val="2F5496" w:themeColor="accent1" w:themeShade="BF"/>
-          <w:sz w:val="27"/>
-          <w:szCs w:val="27"/>
-          <w:lang w:eastAsia="zh-CN"/>
-        </w:rPr>
-        <w:t>4</w:t>
-      </w:r>
-      <w:r>
-        <w:rPr>
-          <w:rFonts w:ascii="inherit" w:eastAsia="Times New Roman" w:hAnsi="inherit" w:cs="Helvetica"/>
-          <w:color w:val="2F5496" w:themeColor="accent1" w:themeShade="BF"/>
-          <w:sz w:val="27"/>
-          <w:szCs w:val="27"/>
-          <w:lang w:eastAsia="zh-CN"/>
-        </w:rPr>
-        <w:t>0% point</w:t>
-      </w:r>
-      <w:r>
-        <w:rPr>
-          <w:rFonts w:ascii="inherit" w:eastAsia="Times New Roman" w:hAnsi="inherit" w:cs="Helvetica"/>
-          <w:color w:val="333333"/>
-          <w:sz w:val="27"/>
-          <w:szCs w:val="27"/>
-          <w:lang w:eastAsia="zh-CN"/>
-        </w:rPr>
-        <w:t>)</w:t>
-      </w:r>
     </w:p>
     <w:p>
       <w:pPr>
@@ -170,7 +130,27 @@
           <w:szCs w:val="21"/>
           <w:lang w:eastAsia="zh-CN"/>
         </w:rPr>
-        <w:t>1.1. Summarize the dataset. Specifically, create a table for the cont.csv dataset to show the means and standard deviations of the continuous variables and the counts and percentages for each category of the categorical variables. Write 2-3 sentences to report and interpret these statistics.</w:t>
+        <w:t>1.1. Summarize the dataset. Specifically, create a table for the cont.csv dataset to show the means and standard deviations of the continuous variables and the counts and percentages for each category of the categorical variables. Write 2-3 sentences to report and interpret these statistics. (2 point</w:t>
+      </w:r>
+      <w:r>
+        <w:rPr>
+          <w:rFonts w:ascii="Helvetica" w:eastAsia="Times New Roman" w:hAnsi="Helvetica" w:cs="Helvetica"/>
+          <w:color w:val="333333"/>
+          <w:sz w:val="21"/>
+          <w:szCs w:val="21"/>
+          <w:lang w:eastAsia="zh-CN"/>
+        </w:rPr>
+        <w:t>s</w:t>
+      </w:r>
+      <w:r>
+        <w:rPr>
+          <w:rFonts w:ascii="Helvetica" w:eastAsia="Times New Roman" w:hAnsi="Helvetica" w:cs="Helvetica"/>
+          <w:color w:val="333333"/>
+          <w:sz w:val="21"/>
+          <w:szCs w:val="21"/>
+          <w:lang w:eastAsia="zh-CN"/>
+        </w:rPr>
+        <w:t>)</w:t>
       </w:r>
     </w:p>
     <w:tbl>
@@ -187,19 +167,19 @@
         <w:tblLook w:val="04A0" w:firstRow="1" w:lastRow="0" w:firstColumn="1" w:lastColumn="0" w:noHBand="0" w:noVBand="1"/>
       </w:tblPr>
       <w:tblGrid>
-        <w:gridCol w:w="1608"/>
-        <w:gridCol w:w="1608"/>
+        <w:gridCol w:w="2195"/>
+        <w:gridCol w:w="1835"/>
       </w:tblGrid>
       <w:tr>
         <w:trPr>
-          <w:trHeight w:val="357"/>
+          <w:trHeight w:val="342"/>
           <w:jc w:val="center"/>
         </w:trPr>
         <w:tc>
           <w:tcPr>
-            <w:tcW w:w="1608" w:type="dxa"/>
+            <w:tcW w:w="2195" w:type="dxa"/>
             <w:tcBorders>
-              <w:top w:val="single" w:sz="4" w:space="0" w:color="auto"/>
+              <w:top w:val="double" w:sz="4" w:space="0" w:color="auto"/>
               <w:bottom w:val="single" w:sz="4" w:space="0" w:color="auto"/>
             </w:tcBorders>
           </w:tcPr>
@@ -218,15 +198,17 @@
         </w:tc>
         <w:tc>
           <w:tcPr>
-            <w:tcW w:w="1608" w:type="dxa"/>
+            <w:tcW w:w="1835" w:type="dxa"/>
             <w:tcBorders>
-              <w:top w:val="single" w:sz="4" w:space="0" w:color="auto"/>
+              <w:top w:val="double" w:sz="4" w:space="0" w:color="auto"/>
               <w:bottom w:val="single" w:sz="4" w:space="0" w:color="auto"/>
             </w:tcBorders>
+            <w:vAlign w:val="center"/>
           </w:tcPr>
           <w:p>
             <w:pPr>
               <w:spacing w:after="150"/>
+              <w:jc w:val="center"/>
               <w:rPr>
                 <w:rFonts w:ascii="Helvetica" w:eastAsia="Times New Roman" w:hAnsi="Helvetica" w:cs="Helvetica"/>
                 <w:color w:val="333333"/>
@@ -262,68 +244,12 @@
       </w:tr>
       <w:tr>
         <w:trPr>
-          <w:trHeight w:val="357"/>
+          <w:trHeight w:val="342"/>
           <w:jc w:val="center"/>
         </w:trPr>
         <w:tc>
           <w:tcPr>
-            <w:tcW w:w="1608" w:type="dxa"/>
-            <w:tcBorders>
-              <w:top w:val="single" w:sz="4" w:space="0" w:color="auto"/>
-            </w:tcBorders>
-          </w:tcPr>
-          <w:p>
-            <w:pPr>
-              <w:spacing w:after="150"/>
-              <w:rPr>
-                <w:rFonts w:ascii="Helvetica" w:eastAsia="Times New Roman" w:hAnsi="Helvetica" w:cs="Helvetica"/>
-                <w:color w:val="333333"/>
-                <w:sz w:val="21"/>
-                <w:szCs w:val="21"/>
-                <w:lang w:eastAsia="zh-CN"/>
-              </w:rPr>
-            </w:pPr>
-            <w:r>
-              <w:rPr>
-                <w:rFonts w:ascii="Helvetica" w:eastAsia="Times New Roman" w:hAnsi="Helvetica" w:cs="Helvetica"/>
-                <w:color w:val="333333"/>
-                <w:sz w:val="21"/>
-                <w:szCs w:val="21"/>
-                <w:lang w:eastAsia="zh-CN"/>
-              </w:rPr>
-              <w:t>treat</w:t>
-            </w:r>
-          </w:p>
-        </w:tc>
-        <w:tc>
-          <w:tcPr>
-            <w:tcW w:w="1608" w:type="dxa"/>
-            <w:tcBorders>
-              <w:top w:val="single" w:sz="4" w:space="0" w:color="auto"/>
-            </w:tcBorders>
-          </w:tcPr>
-          <w:p>
-            <w:pPr>
-              <w:spacing w:after="150"/>
-              <w:rPr>
-                <w:rFonts w:ascii="Helvetica" w:eastAsia="Times New Roman" w:hAnsi="Helvetica" w:cs="Helvetica"/>
-                <w:color w:val="333333"/>
-                <w:sz w:val="21"/>
-                <w:szCs w:val="21"/>
-                <w:lang w:eastAsia="zh-CN"/>
-              </w:rPr>
-            </w:pPr>
-          </w:p>
-        </w:tc>
-      </w:tr>
-      <w:tr>
-        <w:trPr>
-          <w:trHeight w:val="357"/>
-          <w:jc w:val="center"/>
-        </w:trPr>
-        <w:tc>
-          <w:tcPr>
-            <w:tcW w:w="1608" w:type="dxa"/>
+            <w:tcW w:w="2195" w:type="dxa"/>
           </w:tcPr>
           <w:p>
             <w:pPr>
@@ -354,17 +280,19 @@
                 <w:szCs w:val="21"/>
                 <w:lang w:eastAsia="zh-CN"/>
               </w:rPr>
-              <w:t>0</w:t>
+              <w:t>Control</w:t>
             </w:r>
           </w:p>
         </w:tc>
         <w:tc>
           <w:tcPr>
-            <w:tcW w:w="1608" w:type="dxa"/>
+            <w:tcW w:w="1835" w:type="dxa"/>
+            <w:vAlign w:val="center"/>
           </w:tcPr>
           <w:p>
             <w:pPr>
               <w:spacing w:after="150"/>
+              <w:jc w:val="center"/>
               <w:rPr>
                 <w:rFonts w:ascii="Helvetica" w:eastAsia="Times New Roman" w:hAnsi="Helvetica" w:cs="Helvetica"/>
                 <w:color w:val="333333"/>
@@ -381,19 +309,42 @@
                 <w:szCs w:val="21"/>
                 <w:lang w:eastAsia="zh-CN"/>
               </w:rPr>
-              <w:t>60 / 126 (48%)</w:t>
+              <w:t>60 (4</w:t>
+            </w:r>
+            <w:r>
+              <w:rPr>
+                <w:rFonts w:ascii="Helvetica" w:eastAsia="Times New Roman" w:hAnsi="Helvetica" w:cs="Helvetica"/>
+                <w:color w:val="333333"/>
+                <w:sz w:val="21"/>
+                <w:szCs w:val="21"/>
+                <w:lang w:eastAsia="zh-CN"/>
+              </w:rPr>
+              <w:t>7.6</w:t>
+            </w:r>
+            <w:r>
+              <w:rPr>
+                <w:rFonts w:ascii="Helvetica" w:eastAsia="Times New Roman" w:hAnsi="Helvetica" w:cs="Helvetica"/>
+                <w:color w:val="333333"/>
+                <w:sz w:val="21"/>
+                <w:szCs w:val="21"/>
+                <w:lang w:eastAsia="zh-CN"/>
+              </w:rPr>
+              <w:t>%)</w:t>
             </w:r>
           </w:p>
         </w:tc>
       </w:tr>
       <w:tr>
         <w:trPr>
-          <w:trHeight w:val="357"/>
+          <w:trHeight w:val="342"/>
           <w:jc w:val="center"/>
         </w:trPr>
         <w:tc>
           <w:tcPr>
-            <w:tcW w:w="1608" w:type="dxa"/>
+            <w:tcW w:w="2195" w:type="dxa"/>
+            <w:tcBorders>
+              <w:bottom w:val="single" w:sz="4" w:space="0" w:color="auto"/>
+            </w:tcBorders>
           </w:tcPr>
           <w:p>
             <w:pPr>
@@ -424,13 +375,75 @@
                 <w:szCs w:val="21"/>
                 <w:lang w:eastAsia="zh-CN"/>
               </w:rPr>
-              <w:t>1</w:t>
+              <w:t>Treatment</w:t>
             </w:r>
           </w:p>
         </w:tc>
         <w:tc>
           <w:tcPr>
-            <w:tcW w:w="1608" w:type="dxa"/>
+            <w:tcW w:w="1835" w:type="dxa"/>
+            <w:tcBorders>
+              <w:bottom w:val="single" w:sz="4" w:space="0" w:color="auto"/>
+            </w:tcBorders>
+            <w:vAlign w:val="center"/>
+          </w:tcPr>
+          <w:p>
+            <w:pPr>
+              <w:spacing w:after="150"/>
+              <w:jc w:val="center"/>
+              <w:rPr>
+                <w:rFonts w:ascii="Helvetica" w:eastAsia="Times New Roman" w:hAnsi="Helvetica" w:cs="Helvetica"/>
+                <w:color w:val="333333"/>
+                <w:sz w:val="21"/>
+                <w:szCs w:val="21"/>
+                <w:lang w:eastAsia="zh-CN"/>
+              </w:rPr>
+            </w:pPr>
+            <w:r>
+              <w:rPr>
+                <w:rFonts w:ascii="Helvetica" w:eastAsia="Times New Roman" w:hAnsi="Helvetica" w:cs="Helvetica"/>
+                <w:color w:val="333333"/>
+                <w:sz w:val="21"/>
+                <w:szCs w:val="21"/>
+                <w:lang w:eastAsia="zh-CN"/>
+              </w:rPr>
+              <w:t>66 (52</w:t>
+            </w:r>
+            <w:r>
+              <w:rPr>
+                <w:rFonts w:ascii="Helvetica" w:eastAsia="Times New Roman" w:hAnsi="Helvetica" w:cs="Helvetica"/>
+                <w:color w:val="333333"/>
+                <w:sz w:val="21"/>
+                <w:szCs w:val="21"/>
+                <w:lang w:eastAsia="zh-CN"/>
+              </w:rPr>
+              <w:t>.4</w:t>
+            </w:r>
+            <w:r>
+              <w:rPr>
+                <w:rFonts w:ascii="Helvetica" w:eastAsia="Times New Roman" w:hAnsi="Helvetica" w:cs="Helvetica"/>
+                <w:color w:val="333333"/>
+                <w:sz w:val="21"/>
+                <w:szCs w:val="21"/>
+                <w:lang w:eastAsia="zh-CN"/>
+              </w:rPr>
+              <w:t>%)</w:t>
+            </w:r>
+          </w:p>
+        </w:tc>
+      </w:tr>
+      <w:tr>
+        <w:trPr>
+          <w:trHeight w:val="342"/>
+          <w:jc w:val="center"/>
+        </w:trPr>
+        <w:tc>
+          <w:tcPr>
+            <w:tcW w:w="2195" w:type="dxa"/>
+            <w:tcBorders>
+              <w:top w:val="single" w:sz="4" w:space="0" w:color="auto"/>
+              <w:bottom w:val="nil"/>
+            </w:tcBorders>
           </w:tcPr>
           <w:p>
             <w:pPr>
@@ -451,31 +464,8 @@
                 <w:szCs w:val="21"/>
                 <w:lang w:eastAsia="zh-CN"/>
               </w:rPr>
-              <w:t>66 / 126 (52%)</w:t>
+              <w:t>C</w:t>
             </w:r>
-          </w:p>
-        </w:tc>
-      </w:tr>
-      <w:tr>
-        <w:trPr>
-          <w:trHeight w:val="357"/>
-          <w:jc w:val="center"/>
-        </w:trPr>
-        <w:tc>
-          <w:tcPr>
-            <w:tcW w:w="1608" w:type="dxa"/>
-          </w:tcPr>
-          <w:p>
-            <w:pPr>
-              <w:spacing w:after="150"/>
-              <w:rPr>
-                <w:rFonts w:ascii="Helvetica" w:eastAsia="Times New Roman" w:hAnsi="Helvetica" w:cs="Helvetica"/>
-                <w:color w:val="333333"/>
-                <w:sz w:val="21"/>
-                <w:szCs w:val="21"/>
-                <w:lang w:eastAsia="zh-CN"/>
-              </w:rPr>
-            </w:pPr>
             <w:r>
               <w:rPr>
                 <w:rFonts w:ascii="Helvetica" w:eastAsia="Times New Roman" w:hAnsi="Helvetica" w:cs="Helvetica"/>
@@ -484,17 +474,23 @@
                 <w:szCs w:val="21"/>
                 <w:lang w:eastAsia="zh-CN"/>
               </w:rPr>
-              <w:t>coursework</w:t>
+              <w:t>oursework</w:t>
             </w:r>
           </w:p>
         </w:tc>
         <w:tc>
           <w:tcPr>
-            <w:tcW w:w="1608" w:type="dxa"/>
+            <w:tcW w:w="1835" w:type="dxa"/>
+            <w:tcBorders>
+              <w:top w:val="single" w:sz="4" w:space="0" w:color="auto"/>
+              <w:bottom w:val="nil"/>
+            </w:tcBorders>
+            <w:vAlign w:val="center"/>
           </w:tcPr>
           <w:p>
             <w:pPr>
               <w:spacing w:after="150"/>
+              <w:jc w:val="center"/>
               <w:rPr>
                 <w:rFonts w:ascii="Helvetica" w:eastAsia="Times New Roman" w:hAnsi="Helvetica" w:cs="Helvetica"/>
                 <w:color w:val="333333"/>
@@ -518,288 +514,15 @@
       </w:tr>
       <w:tr>
         <w:trPr>
-          <w:trHeight w:val="357"/>
+          <w:trHeight w:val="342"/>
           <w:jc w:val="center"/>
         </w:trPr>
         <w:tc>
           <w:tcPr>
-            <w:tcW w:w="1608" w:type="dxa"/>
-          </w:tcPr>
-          <w:p>
-            <w:pPr>
-              <w:spacing w:after="150"/>
-              <w:rPr>
-                <w:rFonts w:ascii="Helvetica" w:eastAsia="Times New Roman" w:hAnsi="Helvetica" w:cs="Helvetica"/>
-                <w:color w:val="333333"/>
-                <w:sz w:val="21"/>
-                <w:szCs w:val="21"/>
-                <w:lang w:eastAsia="zh-CN"/>
-              </w:rPr>
-            </w:pPr>
-            <w:r>
-              <w:rPr>
-                <w:rFonts w:ascii="Helvetica" w:eastAsia="Times New Roman" w:hAnsi="Helvetica" w:cs="Helvetica"/>
-                <w:color w:val="333333"/>
-                <w:sz w:val="21"/>
-                <w:szCs w:val="21"/>
-                <w:lang w:eastAsia="zh-CN"/>
-              </w:rPr>
-              <w:t>vocabulary</w:t>
-            </w:r>
-          </w:p>
-        </w:tc>
-        <w:tc>
-          <w:tcPr>
-            <w:tcW w:w="1608" w:type="dxa"/>
-          </w:tcPr>
-          <w:p>
-            <w:pPr>
-              <w:spacing w:after="150"/>
-              <w:rPr>
-                <w:rFonts w:ascii="Helvetica" w:eastAsia="Times New Roman" w:hAnsi="Helvetica" w:cs="Helvetica"/>
-                <w:color w:val="333333"/>
-                <w:sz w:val="21"/>
-                <w:szCs w:val="21"/>
-                <w:lang w:eastAsia="zh-CN"/>
-              </w:rPr>
-            </w:pPr>
-            <w:r>
-              <w:rPr>
-                <w:rFonts w:ascii="Helvetica" w:eastAsia="Times New Roman" w:hAnsi="Helvetica" w:cs="Helvetica"/>
-                <w:color w:val="333333"/>
-                <w:sz w:val="21"/>
-                <w:szCs w:val="21"/>
-                <w:lang w:eastAsia="zh-CN"/>
-              </w:rPr>
-              <w:t>88 (10)</w:t>
-            </w:r>
-          </w:p>
-        </w:tc>
-      </w:tr>
-    </w:tbl>
-    <w:p>
-      <w:pPr>
-        <w:pStyle w:val="ListParagraph"/>
-        <w:numPr>
-          <w:ilvl w:val="0"/>
-          <w:numId w:val="8"/>
-        </w:numPr>
-        <w:shd w:val="clear" w:color="auto" w:fill="FFFFFF"/>
-        <w:spacing w:after="150"/>
-        <w:rPr>
-          <w:rFonts w:ascii="Helvetica" w:eastAsia="Times New Roman" w:hAnsi="Helvetica" w:cs="Helvetica"/>
-          <w:color w:val="333333"/>
-          <w:sz w:val="21"/>
-          <w:szCs w:val="21"/>
-          <w:lang w:eastAsia="zh-CN"/>
-        </w:rPr>
-      </w:pPr>
-      <w:r>
-        <w:rPr>
-          <w:rFonts w:ascii="Helvetica" w:eastAsia="Times New Roman" w:hAnsi="Helvetica" w:cs="Helvetica"/>
-          <w:color w:val="2E74B5" w:themeColor="accent5" w:themeShade="BF"/>
-          <w:sz w:val="21"/>
-          <w:szCs w:val="21"/>
-          <w:lang w:eastAsia="zh-CN"/>
-        </w:rPr>
-        <w:t>There are 1,26 teacher-level observations in the data. No missing value on any variables.</w:t>
-      </w:r>
-    </w:p>
-    <w:p>
-      <w:pPr>
-        <w:pStyle w:val="ListParagraph"/>
-        <w:numPr>
-          <w:ilvl w:val="0"/>
-          <w:numId w:val="8"/>
-        </w:numPr>
-        <w:shd w:val="clear" w:color="auto" w:fill="FFFFFF"/>
-        <w:spacing w:after="150"/>
-        <w:rPr>
-          <w:rFonts w:ascii="Helvetica" w:eastAsia="Times New Roman" w:hAnsi="Helvetica" w:cs="Helvetica"/>
-          <w:color w:val="333333"/>
-          <w:sz w:val="21"/>
-          <w:szCs w:val="21"/>
-          <w:lang w:eastAsia="zh-CN"/>
-        </w:rPr>
-      </w:pPr>
-      <w:r>
-        <w:rPr>
-          <w:rFonts w:ascii="Helvetica" w:eastAsia="Times New Roman" w:hAnsi="Helvetica" w:cs="Helvetica"/>
-          <w:color w:val="2E74B5" w:themeColor="accent5" w:themeShade="BF"/>
-          <w:sz w:val="21"/>
-          <w:szCs w:val="21"/>
-          <w:lang w:eastAsia="zh-CN"/>
-        </w:rPr>
-        <w:t>The summary statistics for the categorical variable treat show that there are 60 (48%) teachers in the control group and 66 (52%) in the treatment group.</w:t>
-      </w:r>
-    </w:p>
-    <w:p>
-      <w:pPr>
-        <w:pStyle w:val="ListParagraph"/>
-        <w:numPr>
-          <w:ilvl w:val="0"/>
-          <w:numId w:val="8"/>
-        </w:numPr>
-        <w:shd w:val="clear" w:color="auto" w:fill="FFFFFF"/>
-        <w:spacing w:after="150"/>
-        <w:rPr>
-          <w:rFonts w:ascii="Helvetica" w:eastAsia="Times New Roman" w:hAnsi="Helvetica" w:cs="Helvetica"/>
-          <w:color w:val="333333"/>
-          <w:sz w:val="21"/>
-          <w:szCs w:val="21"/>
-          <w:lang w:eastAsia="zh-CN"/>
-        </w:rPr>
-      </w:pPr>
-      <w:r>
-        <w:rPr>
-          <w:rFonts w:ascii="Helvetica" w:eastAsia="Times New Roman" w:hAnsi="Helvetica" w:cs="Helvetica"/>
-          <w:color w:val="2E74B5" w:themeColor="accent5" w:themeShade="BF"/>
-          <w:sz w:val="21"/>
-          <w:szCs w:val="21"/>
-          <w:lang w:eastAsia="zh-CN"/>
-        </w:rPr>
-        <w:t>The summary statistics for the two continuous variables shou that on average, the sample teachers took 11.7 sessions of coursework with a standard deviation of 3.5 and their average student vocabulary score is 88 with a standard deviation of 10.</w:t>
-      </w:r>
-    </w:p>
-    <w:p>
-      <w:pPr>
-        <w:shd w:val="clear" w:color="auto" w:fill="FFFFFF"/>
-        <w:spacing w:after="150"/>
-        <w:rPr>
-          <w:rFonts w:ascii="Helvetica" w:eastAsia="Times New Roman" w:hAnsi="Helvetica" w:cs="Helvetica"/>
-          <w:color w:val="333333"/>
-          <w:sz w:val="21"/>
-          <w:szCs w:val="21"/>
-          <w:lang w:eastAsia="zh-CN"/>
-        </w:rPr>
-      </w:pPr>
-      <w:r>
-        <w:rPr>
-          <w:rFonts w:ascii="Helvetica" w:eastAsia="Times New Roman" w:hAnsi="Helvetica" w:cs="Helvetica"/>
-          <w:color w:val="333333"/>
-          <w:sz w:val="21"/>
-          <w:szCs w:val="21"/>
-          <w:lang w:eastAsia="zh-CN"/>
-        </w:rPr>
-        <w:t>1.2. Summarize the outcome variable </w:t>
-      </w:r>
-      <w:r>
-        <w:rPr>
-          <w:rFonts w:ascii="Helvetica" w:eastAsia="Times New Roman" w:hAnsi="Helvetica" w:cs="Helvetica"/>
-          <w:i/>
-          <w:iCs/>
-          <w:color w:val="333333"/>
-          <w:sz w:val="21"/>
-          <w:szCs w:val="21"/>
-          <w:lang w:eastAsia="zh-CN"/>
-        </w:rPr>
-        <w:t>vocabulary</w:t>
-      </w:r>
-      <w:r>
-        <w:rPr>
-          <w:rFonts w:ascii="Helvetica" w:eastAsia="Times New Roman" w:hAnsi="Helvetica" w:cs="Helvetica"/>
-          <w:color w:val="333333"/>
-          <w:sz w:val="21"/>
-          <w:szCs w:val="21"/>
-          <w:lang w:eastAsia="zh-CN"/>
-        </w:rPr>
-        <w:t> by one of the two predictor variables, </w:t>
-      </w:r>
-      <w:r>
-        <w:rPr>
-          <w:rFonts w:ascii="Helvetica" w:eastAsia="Times New Roman" w:hAnsi="Helvetica" w:cs="Helvetica"/>
-          <w:i/>
-          <w:iCs/>
-          <w:color w:val="333333"/>
-          <w:sz w:val="21"/>
-          <w:szCs w:val="21"/>
-          <w:lang w:eastAsia="zh-CN"/>
-        </w:rPr>
-        <w:t>treat</w:t>
-      </w:r>
-      <w:r>
-        <w:rPr>
-          <w:rFonts w:ascii="Helvetica" w:eastAsia="Times New Roman" w:hAnsi="Helvetica" w:cs="Helvetica"/>
-          <w:color w:val="333333"/>
-          <w:sz w:val="21"/>
-          <w:szCs w:val="21"/>
-          <w:lang w:eastAsia="zh-CN"/>
-        </w:rPr>
-        <w:t>. Specifically, create a table and a plot (label the x and y axis) to show the mean and standard deviation of </w:t>
-      </w:r>
-      <w:r>
-        <w:rPr>
-          <w:rFonts w:ascii="Helvetica" w:eastAsia="Times New Roman" w:hAnsi="Helvetica" w:cs="Helvetica"/>
-          <w:i/>
-          <w:iCs/>
-          <w:color w:val="333333"/>
-          <w:sz w:val="21"/>
-          <w:szCs w:val="21"/>
-          <w:lang w:eastAsia="zh-CN"/>
-        </w:rPr>
-        <w:t>vocabulary</w:t>
-      </w:r>
-      <w:r>
-        <w:rPr>
-          <w:rFonts w:ascii="Helvetica" w:eastAsia="Times New Roman" w:hAnsi="Helvetica" w:cs="Helvetica"/>
-          <w:color w:val="333333"/>
-          <w:sz w:val="21"/>
-          <w:szCs w:val="21"/>
-          <w:lang w:eastAsia="zh-CN"/>
-        </w:rPr>
-        <w:t> separately for the treatment and control groups.</w:t>
-      </w:r>
-    </w:p>
-    <w:tbl>
-      <w:tblPr>
-        <w:tblStyle w:val="TableGrid"/>
-        <w:tblW w:w="0" w:type="auto"/>
-        <w:jc w:val="center"/>
-        <w:tblBorders>
-          <w:left w:val="none" w:sz="0" w:space="0" w:color="auto"/>
-          <w:right w:val="none" w:sz="0" w:space="0" w:color="auto"/>
-          <w:insideH w:val="none" w:sz="0" w:space="0" w:color="auto"/>
-          <w:insideV w:val="none" w:sz="0" w:space="0" w:color="auto"/>
-        </w:tblBorders>
-        <w:tblLook w:val="04A0" w:firstRow="1" w:lastRow="0" w:firstColumn="1" w:lastColumn="0" w:noHBand="0" w:noVBand="1"/>
-      </w:tblPr>
-      <w:tblGrid>
-        <w:gridCol w:w="1862"/>
-        <w:gridCol w:w="1863"/>
-        <w:gridCol w:w="2215"/>
-      </w:tblGrid>
-      <w:tr>
-        <w:trPr>
-          <w:trHeight w:val="431"/>
-          <w:jc w:val="center"/>
-        </w:trPr>
-        <w:tc>
-          <w:tcPr>
-            <w:tcW w:w="1862" w:type="dxa"/>
+            <w:tcW w:w="2195" w:type="dxa"/>
             <w:tcBorders>
-              <w:top w:val="single" w:sz="4" w:space="0" w:color="auto"/>
-              <w:bottom w:val="single" w:sz="4" w:space="0" w:color="auto"/>
-            </w:tcBorders>
-          </w:tcPr>
-          <w:p>
-            <w:pPr>
-              <w:spacing w:after="150"/>
-              <w:rPr>
-                <w:rFonts w:ascii="Helvetica" w:eastAsia="Times New Roman" w:hAnsi="Helvetica" w:cs="Helvetica"/>
-                <w:color w:val="333333"/>
-                <w:sz w:val="21"/>
-                <w:szCs w:val="21"/>
-                <w:lang w:eastAsia="zh-CN"/>
-              </w:rPr>
-            </w:pPr>
-          </w:p>
-        </w:tc>
-        <w:tc>
-          <w:tcPr>
-            <w:tcW w:w="1863" w:type="dxa"/>
-            <w:tcBorders>
-              <w:top w:val="single" w:sz="4" w:space="0" w:color="auto"/>
-              <w:bottom w:val="single" w:sz="4" w:space="0" w:color="auto"/>
+              <w:top w:val="nil"/>
+              <w:bottom w:val="double" w:sz="4" w:space="0" w:color="auto"/>
             </w:tcBorders>
           </w:tcPr>
           <w:p>
@@ -821,7 +544,7 @@
                 <w:szCs w:val="21"/>
                 <w:lang w:eastAsia="zh-CN"/>
               </w:rPr>
-              <w:t>Control</w:t>
+              <w:t>V</w:t>
             </w:r>
             <w:r>
               <w:rPr>
@@ -831,19 +554,7 @@
                 <w:szCs w:val="21"/>
                 <w:lang w:eastAsia="zh-CN"/>
               </w:rPr>
-              <w:t xml:space="preserve">, </w:t>
-            </w:r>
-            <w:r>
-              <w:rPr>
-                <w:rFonts w:ascii="Helvetica" w:eastAsia="Times New Roman" w:hAnsi="Helvetica" w:cs="Helvetica"/>
-                <w:i/>
-                <w:iCs/>
-                <w:color w:val="333333"/>
-                <w:sz w:val="21"/>
-                <w:szCs w:val="21"/>
-                <w:lang w:eastAsia="zh-CN"/>
-              </w:rPr>
-              <w:t>N</w:t>
+              <w:t>ocabulary</w:t>
             </w:r>
             <w:r>
               <w:rPr>
@@ -853,21 +564,23 @@
                 <w:szCs w:val="21"/>
                 <w:lang w:eastAsia="zh-CN"/>
               </w:rPr>
-              <w:t xml:space="preserve"> = 60</w:t>
+              <w:t xml:space="preserve"> score</w:t>
             </w:r>
           </w:p>
         </w:tc>
         <w:tc>
           <w:tcPr>
-            <w:tcW w:w="2215" w:type="dxa"/>
+            <w:tcW w:w="1835" w:type="dxa"/>
             <w:tcBorders>
-              <w:top w:val="single" w:sz="4" w:space="0" w:color="auto"/>
-              <w:bottom w:val="single" w:sz="4" w:space="0" w:color="auto"/>
+              <w:top w:val="nil"/>
+              <w:bottom w:val="double" w:sz="4" w:space="0" w:color="auto"/>
             </w:tcBorders>
+            <w:vAlign w:val="center"/>
           </w:tcPr>
           <w:p>
             <w:pPr>
               <w:spacing w:after="150"/>
+              <w:jc w:val="center"/>
               <w:rPr>
                 <w:rFonts w:ascii="Helvetica" w:eastAsia="Times New Roman" w:hAnsi="Helvetica" w:cs="Helvetica"/>
                 <w:color w:val="333333"/>
@@ -884,7 +597,7 @@
                 <w:szCs w:val="21"/>
                 <w:lang w:eastAsia="zh-CN"/>
               </w:rPr>
-              <w:t>Treatment</w:t>
+              <w:t>88</w:t>
             </w:r>
             <w:r>
               <w:rPr>
@@ -894,19 +607,7 @@
                 <w:szCs w:val="21"/>
                 <w:lang w:eastAsia="zh-CN"/>
               </w:rPr>
-              <w:t xml:space="preserve">, </w:t>
-            </w:r>
-            <w:r>
-              <w:rPr>
-                <w:rFonts w:ascii="Helvetica" w:eastAsia="Times New Roman" w:hAnsi="Helvetica" w:cs="Helvetica"/>
-                <w:i/>
-                <w:iCs/>
-                <w:color w:val="333333"/>
-                <w:sz w:val="21"/>
-                <w:szCs w:val="21"/>
-                <w:lang w:eastAsia="zh-CN"/>
-              </w:rPr>
-              <w:t>N</w:t>
+              <w:t>.1 (9.6</w:t>
             </w:r>
             <w:r>
               <w:rPr>
@@ -916,22 +617,25 @@
                 <w:szCs w:val="21"/>
                 <w:lang w:eastAsia="zh-CN"/>
               </w:rPr>
-              <w:t xml:space="preserve"> = 66</w:t>
+              <w:t>)</w:t>
             </w:r>
           </w:p>
         </w:tc>
       </w:tr>
       <w:tr>
         <w:trPr>
-          <w:trHeight w:val="414"/>
+          <w:trHeight w:val="342"/>
           <w:jc w:val="center"/>
         </w:trPr>
         <w:tc>
           <w:tcPr>
-            <w:tcW w:w="1862" w:type="dxa"/>
+            <w:tcW w:w="4030" w:type="dxa"/>
+            <w:gridSpan w:val="2"/>
             <w:tcBorders>
-              <w:top w:val="single" w:sz="4" w:space="0" w:color="auto"/>
+              <w:top w:val="double" w:sz="4" w:space="0" w:color="auto"/>
+              <w:bottom w:val="nil"/>
             </w:tcBorders>
+            <w:vAlign w:val="center"/>
           </w:tcPr>
           <w:p>
             <w:pPr>
@@ -947,33 +651,14 @@
             <w:r>
               <w:rPr>
                 <w:rFonts w:ascii="Helvetica" w:eastAsia="Times New Roman" w:hAnsi="Helvetica" w:cs="Helvetica"/>
+                <w:i/>
                 <w:color w:val="333333"/>
                 <w:sz w:val="21"/>
                 <w:szCs w:val="21"/>
                 <w:lang w:eastAsia="zh-CN"/>
               </w:rPr>
-              <w:t>vocabulary</w:t>
+              <w:t>Notes:</w:t>
             </w:r>
-          </w:p>
-        </w:tc>
-        <w:tc>
-          <w:tcPr>
-            <w:tcW w:w="1863" w:type="dxa"/>
-            <w:tcBorders>
-              <w:top w:val="single" w:sz="4" w:space="0" w:color="auto"/>
-            </w:tcBorders>
-          </w:tcPr>
-          <w:p>
-            <w:pPr>
-              <w:spacing w:after="150"/>
-              <w:rPr>
-                <w:rFonts w:ascii="Helvetica" w:eastAsia="Times New Roman" w:hAnsi="Helvetica" w:cs="Helvetica"/>
-                <w:color w:val="333333"/>
-                <w:sz w:val="21"/>
-                <w:szCs w:val="21"/>
-                <w:lang w:eastAsia="zh-CN"/>
-              </w:rPr>
-            </w:pPr>
             <w:r>
               <w:rPr>
                 <w:rFonts w:ascii="Helvetica" w:eastAsia="Times New Roman" w:hAnsi="Helvetica" w:cs="Helvetica"/>
@@ -982,28 +667,8 @@
                 <w:szCs w:val="21"/>
                 <w:lang w:eastAsia="zh-CN"/>
               </w:rPr>
-              <w:t>89 (9)</w:t>
+              <w:t xml:space="preserve"> Top</w:t>
             </w:r>
-          </w:p>
-        </w:tc>
-        <w:tc>
-          <w:tcPr>
-            <w:tcW w:w="2215" w:type="dxa"/>
-            <w:tcBorders>
-              <w:top w:val="single" w:sz="4" w:space="0" w:color="auto"/>
-            </w:tcBorders>
-          </w:tcPr>
-          <w:p>
-            <w:pPr>
-              <w:spacing w:after="150"/>
-              <w:rPr>
-                <w:rFonts w:ascii="Helvetica" w:eastAsia="Times New Roman" w:hAnsi="Helvetica" w:cs="Helvetica"/>
-                <w:color w:val="333333"/>
-                <w:sz w:val="21"/>
-                <w:szCs w:val="21"/>
-                <w:lang w:eastAsia="zh-CN"/>
-              </w:rPr>
-            </w:pPr>
             <w:r>
               <w:rPr>
                 <w:rFonts w:ascii="Helvetica" w:eastAsia="Times New Roman" w:hAnsi="Helvetica" w:cs="Helvetica"/>
@@ -1012,7 +677,7 @@
                 <w:szCs w:val="21"/>
                 <w:lang w:eastAsia="zh-CN"/>
               </w:rPr>
-              <w:t>88 (10)</w:t>
+              <w:t xml:space="preserve"> two rows report counts and proportions in parentheses. Bottom two rows report means and standard deviations in parentheses.</w:t>
             </w:r>
           </w:p>
         </w:tc>
@@ -1021,7 +686,351 @@
     <w:p>
       <w:pPr>
         <w:shd w:val="clear" w:color="auto" w:fill="FFFFFF"/>
-        <w:spacing w:before="100" w:beforeAutospacing="1" w:after="100" w:afterAutospacing="1"/>
+        <w:spacing w:after="150"/>
+        <w:rPr>
+          <w:rFonts w:ascii="Helvetica" w:eastAsia="Times New Roman" w:hAnsi="Helvetica" w:cs="Helvetica"/>
+          <w:color w:val="333333"/>
+          <w:sz w:val="21"/>
+          <w:szCs w:val="21"/>
+          <w:lang w:eastAsia="zh-CN"/>
+        </w:rPr>
+      </w:pPr>
+      <w:r>
+        <w:rPr>
+          <w:rFonts w:ascii="Helvetica" w:eastAsia="Times New Roman" w:hAnsi="Helvetica" w:cs="Helvetica"/>
+          <w:color w:val="2E74B5" w:themeColor="accent5" w:themeShade="BF"/>
+          <w:sz w:val="21"/>
+          <w:szCs w:val="21"/>
+          <w:lang w:eastAsia="zh-CN"/>
+        </w:rPr>
+        <w:t>There are 1</w:t>
+      </w:r>
+      <w:r>
+        <w:rPr>
+          <w:rFonts w:ascii="Helvetica" w:eastAsia="Times New Roman" w:hAnsi="Helvetica" w:cs="Helvetica"/>
+          <w:color w:val="2E74B5" w:themeColor="accent5" w:themeShade="BF"/>
+          <w:sz w:val="21"/>
+          <w:szCs w:val="21"/>
+          <w:lang w:eastAsia="zh-CN"/>
+        </w:rPr>
+        <w:t xml:space="preserve">26 teacher-level observations in the </w:t>
+      </w:r>
+      <w:r>
+        <w:rPr>
+          <w:rFonts w:ascii="Helvetica" w:eastAsia="Times New Roman" w:hAnsi="Helvetica" w:cs="Helvetica"/>
+          <w:color w:val="2E74B5" w:themeColor="accent5" w:themeShade="BF"/>
+          <w:sz w:val="21"/>
+          <w:szCs w:val="21"/>
+          <w:lang w:eastAsia="zh-CN"/>
+        </w:rPr>
+        <w:t xml:space="preserve">data; none of the variables </w:t>
+      </w:r>
+      <w:proofErr w:type="gramStart"/>
+      <w:r>
+        <w:rPr>
+          <w:rFonts w:ascii="Helvetica" w:eastAsia="Times New Roman" w:hAnsi="Helvetica" w:cs="Helvetica"/>
+          <w:color w:val="2E74B5" w:themeColor="accent5" w:themeShade="BF"/>
+          <w:sz w:val="21"/>
+          <w:szCs w:val="21"/>
+          <w:lang w:eastAsia="zh-CN"/>
+        </w:rPr>
+        <w:t>have</w:t>
+      </w:r>
+      <w:proofErr w:type="gramEnd"/>
+      <w:r>
+        <w:rPr>
+          <w:rFonts w:ascii="Helvetica" w:eastAsia="Times New Roman" w:hAnsi="Helvetica" w:cs="Helvetica"/>
+          <w:color w:val="2E74B5" w:themeColor="accent5" w:themeShade="BF"/>
+          <w:sz w:val="21"/>
+          <w:szCs w:val="21"/>
+          <w:lang w:eastAsia="zh-CN"/>
+        </w:rPr>
+        <w:t xml:space="preserve"> any missing </w:t>
+      </w:r>
+      <w:r>
+        <w:rPr>
+          <w:rFonts w:ascii="Helvetica" w:eastAsia="Times New Roman" w:hAnsi="Helvetica" w:cs="Helvetica"/>
+          <w:color w:val="2E74B5" w:themeColor="accent5" w:themeShade="BF"/>
+          <w:sz w:val="21"/>
+          <w:szCs w:val="21"/>
+          <w:lang w:eastAsia="zh-CN"/>
+        </w:rPr>
+        <w:t>value</w:t>
+      </w:r>
+      <w:r>
+        <w:rPr>
+          <w:rFonts w:ascii="Helvetica" w:eastAsia="Times New Roman" w:hAnsi="Helvetica" w:cs="Helvetica"/>
+          <w:color w:val="2E74B5" w:themeColor="accent5" w:themeShade="BF"/>
+          <w:sz w:val="21"/>
+          <w:szCs w:val="21"/>
+          <w:lang w:eastAsia="zh-CN"/>
+        </w:rPr>
+        <w:t>s.</w:t>
+      </w:r>
+      <w:r>
+        <w:rPr>
+          <w:rFonts w:ascii="Helvetica" w:eastAsia="Times New Roman" w:hAnsi="Helvetica" w:cs="Helvetica"/>
+          <w:color w:val="333333"/>
+          <w:sz w:val="21"/>
+          <w:szCs w:val="21"/>
+          <w:lang w:eastAsia="zh-CN"/>
+        </w:rPr>
+        <w:t xml:space="preserve"> </w:t>
+      </w:r>
+      <w:proofErr w:type="gramStart"/>
+      <w:r>
+        <w:rPr>
+          <w:rFonts w:ascii="Helvetica" w:eastAsia="Times New Roman" w:hAnsi="Helvetica" w:cs="Helvetica"/>
+          <w:color w:val="2E74B5" w:themeColor="accent5" w:themeShade="BF"/>
+          <w:sz w:val="21"/>
+          <w:szCs w:val="21"/>
+          <w:lang w:eastAsia="zh-CN"/>
+        </w:rPr>
+        <w:t>60</w:t>
+      </w:r>
+      <w:proofErr w:type="gramEnd"/>
+      <w:r>
+        <w:rPr>
+          <w:rFonts w:ascii="Helvetica" w:eastAsia="Times New Roman" w:hAnsi="Helvetica" w:cs="Helvetica"/>
+          <w:color w:val="2E74B5" w:themeColor="accent5" w:themeShade="BF"/>
+          <w:sz w:val="21"/>
+          <w:szCs w:val="21"/>
+          <w:lang w:eastAsia="zh-CN"/>
+        </w:rPr>
+        <w:t xml:space="preserve"> teachers </w:t>
+      </w:r>
+      <w:r>
+        <w:rPr>
+          <w:rFonts w:ascii="Helvetica" w:eastAsia="Times New Roman" w:hAnsi="Helvetica" w:cs="Helvetica"/>
+          <w:color w:val="2E74B5" w:themeColor="accent5" w:themeShade="BF"/>
+          <w:sz w:val="21"/>
+          <w:szCs w:val="21"/>
+          <w:lang w:eastAsia="zh-CN"/>
+        </w:rPr>
+        <w:t>(47.6 percent) were in</w:t>
+      </w:r>
+      <w:r>
+        <w:rPr>
+          <w:rFonts w:ascii="Helvetica" w:eastAsia="Times New Roman" w:hAnsi="Helvetica" w:cs="Helvetica"/>
+          <w:color w:val="2E74B5" w:themeColor="accent5" w:themeShade="BF"/>
+          <w:sz w:val="21"/>
+          <w:szCs w:val="21"/>
+          <w:lang w:eastAsia="zh-CN"/>
+        </w:rPr>
+        <w:t xml:space="preserve"> the control group and 66 (52</w:t>
+      </w:r>
+      <w:r>
+        <w:rPr>
+          <w:rFonts w:ascii="Helvetica" w:eastAsia="Times New Roman" w:hAnsi="Helvetica" w:cs="Helvetica"/>
+          <w:color w:val="2E74B5" w:themeColor="accent5" w:themeShade="BF"/>
+          <w:sz w:val="21"/>
+          <w:szCs w:val="21"/>
+          <w:lang w:eastAsia="zh-CN"/>
+        </w:rPr>
+        <w:t>.4 percent</w:t>
+      </w:r>
+      <w:r>
+        <w:rPr>
+          <w:rFonts w:ascii="Helvetica" w:eastAsia="Times New Roman" w:hAnsi="Helvetica" w:cs="Helvetica"/>
+          <w:color w:val="2E74B5" w:themeColor="accent5" w:themeShade="BF"/>
+          <w:sz w:val="21"/>
+          <w:szCs w:val="21"/>
+          <w:lang w:eastAsia="zh-CN"/>
+        </w:rPr>
+        <w:t xml:space="preserve">) </w:t>
+      </w:r>
+      <w:r>
+        <w:rPr>
+          <w:rFonts w:ascii="Helvetica" w:eastAsia="Times New Roman" w:hAnsi="Helvetica" w:cs="Helvetica"/>
+          <w:color w:val="2E74B5" w:themeColor="accent5" w:themeShade="BF"/>
+          <w:sz w:val="21"/>
+          <w:szCs w:val="21"/>
+          <w:lang w:eastAsia="zh-CN"/>
+        </w:rPr>
+        <w:t xml:space="preserve">were </w:t>
+      </w:r>
+      <w:r>
+        <w:rPr>
+          <w:rFonts w:ascii="Helvetica" w:eastAsia="Times New Roman" w:hAnsi="Helvetica" w:cs="Helvetica"/>
+          <w:color w:val="2E74B5" w:themeColor="accent5" w:themeShade="BF"/>
+          <w:sz w:val="21"/>
+          <w:szCs w:val="21"/>
+          <w:lang w:eastAsia="zh-CN"/>
+        </w:rPr>
+        <w:t>in the treatment group.</w:t>
+      </w:r>
+      <w:r>
+        <w:rPr>
+          <w:rFonts w:ascii="Helvetica" w:eastAsia="Times New Roman" w:hAnsi="Helvetica" w:cs="Helvetica"/>
+          <w:color w:val="2E74B5" w:themeColor="accent5" w:themeShade="BF"/>
+          <w:sz w:val="21"/>
+          <w:szCs w:val="21"/>
+          <w:lang w:eastAsia="zh-CN"/>
+        </w:rPr>
+        <w:t xml:space="preserve"> On average, teachers attended </w:t>
+      </w:r>
+      <w:r>
+        <w:rPr>
+          <w:rFonts w:ascii="Helvetica" w:eastAsia="Times New Roman" w:hAnsi="Helvetica" w:cs="Helvetica"/>
+          <w:color w:val="2E74B5" w:themeColor="accent5" w:themeShade="BF"/>
+          <w:sz w:val="21"/>
+          <w:szCs w:val="21"/>
+          <w:lang w:eastAsia="zh-CN"/>
+        </w:rPr>
+        <w:t>11.7 sessions of coursework with a standard dev</w:t>
+      </w:r>
+      <w:r>
+        <w:rPr>
+          <w:rFonts w:ascii="Helvetica" w:eastAsia="Times New Roman" w:hAnsi="Helvetica" w:cs="Helvetica"/>
+          <w:color w:val="2E74B5" w:themeColor="accent5" w:themeShade="BF"/>
+          <w:sz w:val="21"/>
+          <w:szCs w:val="21"/>
+          <w:lang w:eastAsia="zh-CN"/>
+        </w:rPr>
+        <w:t xml:space="preserve">iation of 3.5 </w:t>
+      </w:r>
+      <w:r>
+        <w:rPr>
+          <w:rFonts w:ascii="Helvetica" w:eastAsia="Times New Roman" w:hAnsi="Helvetica" w:cs="Helvetica"/>
+          <w:color w:val="2E74B5" w:themeColor="accent5" w:themeShade="BF"/>
+          <w:sz w:val="21"/>
+          <w:szCs w:val="21"/>
+          <w:lang w:eastAsia="zh-CN"/>
+        </w:rPr>
+        <w:t xml:space="preserve">sessions, </w:t>
+      </w:r>
+      <w:r>
+        <w:rPr>
+          <w:rFonts w:ascii="Helvetica" w:eastAsia="Times New Roman" w:hAnsi="Helvetica" w:cs="Helvetica"/>
+          <w:color w:val="2E74B5" w:themeColor="accent5" w:themeShade="BF"/>
+          <w:sz w:val="21"/>
+          <w:szCs w:val="21"/>
+          <w:lang w:eastAsia="zh-CN"/>
+        </w:rPr>
+        <w:t xml:space="preserve">and their </w:t>
+      </w:r>
+      <w:r>
+        <w:rPr>
+          <w:rFonts w:ascii="Helvetica" w:eastAsia="Times New Roman" w:hAnsi="Helvetica" w:cs="Helvetica"/>
+          <w:color w:val="2E74B5" w:themeColor="accent5" w:themeShade="BF"/>
+          <w:sz w:val="21"/>
+          <w:szCs w:val="21"/>
+          <w:lang w:eastAsia="zh-CN"/>
+        </w:rPr>
+        <w:t xml:space="preserve">students’ </w:t>
+      </w:r>
+      <w:r>
+        <w:rPr>
+          <w:rFonts w:ascii="Helvetica" w:eastAsia="Times New Roman" w:hAnsi="Helvetica" w:cs="Helvetica"/>
+          <w:color w:val="2E74B5" w:themeColor="accent5" w:themeShade="BF"/>
+          <w:sz w:val="21"/>
+          <w:szCs w:val="21"/>
+          <w:lang w:eastAsia="zh-CN"/>
+        </w:rPr>
+        <w:t>average</w:t>
+      </w:r>
+      <w:r>
+        <w:rPr>
+          <w:rFonts w:ascii="Helvetica" w:eastAsia="Times New Roman" w:hAnsi="Helvetica" w:cs="Helvetica"/>
+          <w:color w:val="2E74B5" w:themeColor="accent5" w:themeShade="BF"/>
+          <w:sz w:val="21"/>
+          <w:szCs w:val="21"/>
+          <w:lang w:eastAsia="zh-CN"/>
+        </w:rPr>
+        <w:t xml:space="preserve"> vocabulary score was 88.1, with a teacher-level standard deviation of 9.6 points.</w:t>
+      </w:r>
+    </w:p>
+    <w:p>
+      <w:pPr>
+        <w:shd w:val="clear" w:color="auto" w:fill="FFFFFF"/>
+        <w:spacing w:after="150"/>
+        <w:rPr>
+          <w:rFonts w:ascii="Helvetica" w:eastAsia="Times New Roman" w:hAnsi="Helvetica" w:cs="Helvetica"/>
+          <w:color w:val="333333"/>
+          <w:sz w:val="21"/>
+          <w:szCs w:val="21"/>
+          <w:lang w:eastAsia="zh-CN"/>
+        </w:rPr>
+      </w:pPr>
+      <w:r>
+        <w:rPr>
+          <w:rFonts w:ascii="Helvetica" w:eastAsia="Times New Roman" w:hAnsi="Helvetica" w:cs="Helvetica"/>
+          <w:color w:val="333333"/>
+          <w:sz w:val="21"/>
+          <w:szCs w:val="21"/>
+          <w:lang w:eastAsia="zh-CN"/>
+        </w:rPr>
+        <w:t xml:space="preserve">1.2 Create a plot (label the x and </w:t>
+      </w:r>
+      <w:proofErr w:type="gramStart"/>
+      <w:r>
+        <w:rPr>
+          <w:rFonts w:ascii="Helvetica" w:eastAsia="Times New Roman" w:hAnsi="Helvetica" w:cs="Helvetica"/>
+          <w:color w:val="333333"/>
+          <w:sz w:val="21"/>
+          <w:szCs w:val="21"/>
+          <w:lang w:eastAsia="zh-CN"/>
+        </w:rPr>
+        <w:t>y axis</w:t>
+      </w:r>
+      <w:proofErr w:type="gramEnd"/>
+      <w:r>
+        <w:rPr>
+          <w:rFonts w:ascii="Helvetica" w:eastAsia="Times New Roman" w:hAnsi="Helvetica" w:cs="Helvetica"/>
+          <w:color w:val="333333"/>
+          <w:sz w:val="21"/>
+          <w:szCs w:val="21"/>
+          <w:lang w:eastAsia="zh-CN"/>
+        </w:rPr>
+        <w:t xml:space="preserve">) to visualize the relationship between the variable </w:t>
+      </w:r>
+      <w:r>
+        <w:rPr>
+          <w:rFonts w:ascii="Helvetica" w:eastAsia="Times New Roman" w:hAnsi="Helvetica" w:cs="Helvetica"/>
+          <w:i/>
+          <w:color w:val="333333"/>
+          <w:sz w:val="21"/>
+          <w:szCs w:val="21"/>
+          <w:lang w:eastAsia="zh-CN"/>
+        </w:rPr>
+        <w:t>VOCABULARY</w:t>
+      </w:r>
+      <w:r>
+        <w:rPr>
+          <w:rFonts w:ascii="Helvetica" w:eastAsia="Times New Roman" w:hAnsi="Helvetica" w:cs="Helvetica"/>
+          <w:color w:val="333333"/>
+          <w:sz w:val="21"/>
+          <w:szCs w:val="21"/>
+          <w:lang w:eastAsia="zh-CN"/>
+        </w:rPr>
+        <w:t xml:space="preserve"> and </w:t>
+      </w:r>
+      <w:r>
+        <w:rPr>
+          <w:rFonts w:ascii="Helvetica" w:eastAsia="Times New Roman" w:hAnsi="Helvetica" w:cs="Helvetica"/>
+          <w:i/>
+          <w:color w:val="333333"/>
+          <w:sz w:val="21"/>
+          <w:szCs w:val="21"/>
+          <w:lang w:eastAsia="zh-CN"/>
+        </w:rPr>
+        <w:t>COURSEWORK</w:t>
+      </w:r>
+      <w:r>
+        <w:rPr>
+          <w:rFonts w:ascii="Helvetica" w:eastAsia="Times New Roman" w:hAnsi="Helvetica" w:cs="Helvetica"/>
+          <w:color w:val="333333"/>
+          <w:sz w:val="21"/>
+          <w:szCs w:val="21"/>
+          <w:lang w:eastAsia="zh-CN"/>
+        </w:rPr>
+        <w:t>. Include a line of best fit on this display. (2 points)</w:t>
+      </w:r>
+    </w:p>
+    <w:p>
+      <w:pPr>
+        <w:shd w:val="clear" w:color="auto" w:fill="FFFFFF"/>
+        <w:spacing w:after="150"/>
         <w:jc w:val="center"/>
         <w:rPr>
           <w:rFonts w:ascii="Helvetica" w:eastAsia="Times New Roman" w:hAnsi="Helvetica" w:cs="Helvetica"/>
@@ -1033,14 +1042,17 @@
       </w:pPr>
       <w:r>
         <w:rPr>
+          <w:rFonts w:ascii="Helvetica" w:eastAsia="Times New Roman" w:hAnsi="Helvetica" w:cs="Helvetica"/>
           <w:noProof/>
-        </w:rPr>
-        <w:lastRenderedPageBreak/>
+          <w:color w:val="333333"/>
+          <w:sz w:val="21"/>
+          <w:szCs w:val="21"/>
+        </w:rPr>
         <w:drawing>
-          <wp:inline distT="0" distB="0" distL="0" distR="0" wp14:anchorId="789E17E5" wp14:editId="79DF4AF9">
-            <wp:extent cx="4615185" cy="4019550"/>
+          <wp:inline distT="0" distB="0" distL="0" distR="0" wp14:anchorId="091DE3FB" wp14:editId="0CF0AA46">
+            <wp:extent cx="3857556" cy="2743200"/>
             <wp:effectExtent l="0" t="0" r="0" b="0"/>
-            <wp:docPr id="8" name="Picture 8" descr="Chart, box and whisker chart&#10;&#10;Description automatically generated"/>
+            <wp:docPr id="1" name="Picture 1"/>
             <wp:cNvGraphicFramePr>
               <a:graphicFrameLocks xmlns:a="http://schemas.openxmlformats.org/drawingml/2006/main" noChangeAspect="1"/>
             </wp:cNvGraphicFramePr>
@@ -1048,11 +1060,17 @@
               <a:graphicData uri="http://schemas.openxmlformats.org/drawingml/2006/picture">
                 <pic:pic xmlns:pic="http://schemas.openxmlformats.org/drawingml/2006/picture">
                   <pic:nvPicPr>
-                    <pic:cNvPr id="8" name="Picture 8" descr="Chart, box and whisker chart&#10;&#10;Description automatically generated"/>
+                    <pic:cNvPr id="1" name="bivariate.png"/>
                     <pic:cNvPicPr/>
                   </pic:nvPicPr>
                   <pic:blipFill>
-                    <a:blip r:embed="rId5"/>
+                    <a:blip r:embed="rId7" cstate="print">
+                      <a:extLst>
+                        <a:ext uri="{28A0092B-C50C-407E-A947-70E740481C1C}">
+                          <a14:useLocalDpi xmlns:a14="http://schemas.microsoft.com/office/drawing/2010/main" val="0"/>
+                        </a:ext>
+                      </a:extLst>
+                    </a:blip>
                     <a:stretch>
                       <a:fillRect/>
                     </a:stretch>
@@ -1060,7 +1078,7 @@
                   <pic:spPr>
                     <a:xfrm>
                       <a:off x="0" y="0"/>
-                      <a:ext cx="4617994" cy="4021996"/>
+                      <a:ext cx="3857556" cy="2743200"/>
                     </a:xfrm>
                     <a:prstGeom prst="rect">
                       <a:avLst/>
@@ -1075,344 +1093,1353 @@
     </w:p>
     <w:p>
       <w:pPr>
-        <w:numPr>
-          <w:ilvl w:val="0"/>
-          <w:numId w:val="6"/>
-        </w:numPr>
+        <w:shd w:val="clear" w:color="auto" w:fill="FFFFFF"/>
+        <w:spacing w:after="150"/>
+        <w:jc w:val="center"/>
+        <w:rPr>
+          <w:rFonts w:ascii="Helvetica" w:eastAsia="Times New Roman" w:hAnsi="Helvetica" w:cs="Helvetica"/>
+          <w:color w:val="2E74B5" w:themeColor="accent5" w:themeShade="BF"/>
+          <w:sz w:val="21"/>
+          <w:szCs w:val="21"/>
+          <w:lang w:eastAsia="zh-CN"/>
+        </w:rPr>
+      </w:pPr>
+      <w:r>
+        <w:rPr>
+          <w:rFonts w:ascii="Helvetica" w:eastAsia="Times New Roman" w:hAnsi="Helvetica" w:cs="Helvetica"/>
+          <w:b/>
+          <w:i/>
+          <w:color w:val="2E74B5" w:themeColor="accent5" w:themeShade="BF"/>
+          <w:sz w:val="21"/>
+          <w:szCs w:val="21"/>
+          <w:lang w:eastAsia="zh-CN"/>
+        </w:rPr>
+        <w:t>Figure 1.</w:t>
+      </w:r>
+      <w:r>
+        <w:rPr>
+          <w:rFonts w:ascii="Helvetica" w:eastAsia="Times New Roman" w:hAnsi="Helvetica" w:cs="Helvetica"/>
+          <w:color w:val="2E74B5" w:themeColor="accent5" w:themeShade="BF"/>
+          <w:sz w:val="21"/>
+          <w:szCs w:val="21"/>
+          <w:lang w:eastAsia="zh-CN"/>
+        </w:rPr>
+        <w:t xml:space="preserve"> Relationship between teacher-level average student vocabulary scores on the PPVT-3 and number of professional development sessions attended</w:t>
+      </w:r>
+    </w:p>
+    <w:p>
+      <w:pPr>
+        <w:spacing w:after="160" w:line="259" w:lineRule="auto"/>
+        <w:rPr>
+          <w:rFonts w:ascii="Helvetica" w:eastAsia="Times New Roman" w:hAnsi="Helvetica" w:cs="Helvetica"/>
+          <w:color w:val="333333"/>
+          <w:sz w:val="21"/>
+          <w:szCs w:val="21"/>
+          <w:lang w:eastAsia="zh-CN"/>
+        </w:rPr>
+      </w:pPr>
+      <w:r>
+        <w:rPr>
+          <w:rFonts w:ascii="Helvetica" w:eastAsia="Times New Roman" w:hAnsi="Helvetica" w:cs="Helvetica"/>
+          <w:color w:val="333333"/>
+          <w:sz w:val="21"/>
+          <w:szCs w:val="21"/>
+          <w:lang w:eastAsia="zh-CN"/>
+        </w:rPr>
+        <w:br w:type="page"/>
+      </w:r>
+    </w:p>
+    <w:p>
+      <w:pPr>
+        <w:shd w:val="clear" w:color="auto" w:fill="FFFFFF"/>
+        <w:spacing w:after="150"/>
+        <w:rPr>
+          <w:rFonts w:ascii="Helvetica" w:eastAsia="Times New Roman" w:hAnsi="Helvetica" w:cs="Helvetica"/>
+          <w:color w:val="333333"/>
+          <w:sz w:val="21"/>
+          <w:szCs w:val="21"/>
+          <w:lang w:eastAsia="zh-CN"/>
+        </w:rPr>
+      </w:pPr>
+      <w:r>
+        <w:rPr>
+          <w:rFonts w:ascii="Helvetica" w:eastAsia="Times New Roman" w:hAnsi="Helvetica" w:cs="Helvetica"/>
+          <w:color w:val="333333"/>
+          <w:sz w:val="21"/>
+          <w:szCs w:val="21"/>
+          <w:lang w:eastAsia="zh-CN"/>
+        </w:rPr>
+        <w:lastRenderedPageBreak/>
+        <w:t>1.3 Write one sentence to interpret this visualized relationship. (1 point)</w:t>
+      </w:r>
+    </w:p>
+    <w:p>
+      <w:pPr>
+        <w:shd w:val="clear" w:color="auto" w:fill="FFFFFF"/>
+        <w:spacing w:after="150"/>
+        <w:rPr>
+          <w:rFonts w:ascii="Helvetica" w:eastAsia="Times New Roman" w:hAnsi="Helvetica" w:cs="Helvetica"/>
+          <w:color w:val="2E74B5" w:themeColor="accent5" w:themeShade="BF"/>
+          <w:sz w:val="21"/>
+          <w:szCs w:val="21"/>
+          <w:lang w:eastAsia="zh-CN"/>
+        </w:rPr>
+      </w:pPr>
+      <w:proofErr w:type="gramStart"/>
+      <w:r>
+        <w:rPr>
+          <w:rFonts w:ascii="Helvetica" w:eastAsia="Times New Roman" w:hAnsi="Helvetica" w:cs="Helvetica"/>
+          <w:color w:val="2E74B5" w:themeColor="accent5" w:themeShade="BF"/>
+          <w:sz w:val="21"/>
+          <w:szCs w:val="21"/>
+          <w:lang w:eastAsia="zh-CN"/>
+        </w:rPr>
+        <w:t xml:space="preserve">In Figure 1, on average, it appears that teachers who attended more course sessions have students who scored higher on the PPVT-3 vocabulary test, though there is substantial variation in students’ scores at all levels of </w:t>
+      </w:r>
+      <w:proofErr w:type="spellStart"/>
+      <w:r>
+        <w:rPr>
+          <w:rFonts w:ascii="Helvetica" w:eastAsia="Times New Roman" w:hAnsi="Helvetica" w:cs="Helvetica"/>
+          <w:color w:val="2E74B5" w:themeColor="accent5" w:themeShade="BF"/>
+          <w:sz w:val="21"/>
+          <w:szCs w:val="21"/>
+          <w:lang w:eastAsia="zh-CN"/>
+        </w:rPr>
+        <w:t>coursetaking</w:t>
+      </w:r>
+      <w:proofErr w:type="spellEnd"/>
+      <w:r>
+        <w:rPr>
+          <w:rFonts w:ascii="Helvetica" w:eastAsia="Times New Roman" w:hAnsi="Helvetica" w:cs="Helvetica"/>
+          <w:color w:val="2E74B5" w:themeColor="accent5" w:themeShade="BF"/>
+          <w:sz w:val="21"/>
+          <w:szCs w:val="21"/>
+          <w:lang w:eastAsia="zh-CN"/>
+        </w:rPr>
+        <w:t>.</w:t>
+      </w:r>
+      <w:proofErr w:type="gramEnd"/>
+    </w:p>
+    <w:p>
+      <w:pPr>
+        <w:shd w:val="clear" w:color="auto" w:fill="FFFFFF"/>
+        <w:spacing w:after="150"/>
+        <w:rPr>
+          <w:rFonts w:ascii="Helvetica" w:eastAsia="Times New Roman" w:hAnsi="Helvetica" w:cs="Helvetica"/>
+          <w:color w:val="333333"/>
+          <w:sz w:val="21"/>
+          <w:szCs w:val="21"/>
+          <w:lang w:eastAsia="zh-CN"/>
+        </w:rPr>
+      </w:pPr>
+      <w:r>
+        <w:rPr>
+          <w:rFonts w:ascii="Helvetica" w:eastAsia="Times New Roman" w:hAnsi="Helvetica" w:cs="Helvetica"/>
+          <w:color w:val="333333"/>
+          <w:sz w:val="21"/>
+          <w:szCs w:val="21"/>
+          <w:lang w:eastAsia="zh-CN"/>
+        </w:rPr>
+        <w:t>1.4 Can you conclude whether teachers who attended more coursework have higher student score? Why or why not? (1 point)</w:t>
+      </w:r>
+    </w:p>
+    <w:p>
+      <w:pPr>
+        <w:shd w:val="clear" w:color="auto" w:fill="FFFFFF"/>
+        <w:spacing w:after="150"/>
+        <w:rPr>
+          <w:rFonts w:ascii="Helvetica" w:eastAsia="Times New Roman" w:hAnsi="Helvetica" w:cs="Helvetica"/>
+          <w:color w:val="2E74B5" w:themeColor="accent5" w:themeShade="BF"/>
+          <w:sz w:val="21"/>
+          <w:szCs w:val="21"/>
+          <w:lang w:eastAsia="zh-CN"/>
+        </w:rPr>
+      </w:pPr>
+      <w:r>
+        <w:rPr>
+          <w:rFonts w:ascii="Helvetica" w:eastAsia="Times New Roman" w:hAnsi="Helvetica" w:cs="Helvetica"/>
+          <w:color w:val="2E74B5" w:themeColor="accent5" w:themeShade="BF"/>
+          <w:sz w:val="21"/>
+          <w:szCs w:val="21"/>
+          <w:lang w:eastAsia="zh-CN"/>
+        </w:rPr>
+        <w:t>No, I cannot conclude that teachers who attended more coursework had higher student test scores because</w:t>
+      </w:r>
+      <w:r>
+        <w:rPr>
+          <w:rFonts w:ascii="Helvetica" w:eastAsia="Times New Roman" w:hAnsi="Helvetica" w:cs="Helvetica"/>
+          <w:color w:val="2E74B5" w:themeColor="accent5" w:themeShade="BF"/>
+          <w:sz w:val="21"/>
+          <w:szCs w:val="21"/>
+          <w:lang w:eastAsia="zh-CN"/>
+        </w:rPr>
+        <w:t xml:space="preserve"> the slightly positive relationship in my sample could be due to random sampling idiosyncrasy, and I am not able to conclude that this is statistically different from zero.</w:t>
+      </w:r>
+      <w:r>
+        <w:rPr>
+          <w:rFonts w:ascii="Helvetica" w:eastAsia="Times New Roman" w:hAnsi="Helvetica" w:cs="Helvetica"/>
+          <w:color w:val="2E74B5" w:themeColor="accent5" w:themeShade="BF"/>
+          <w:sz w:val="21"/>
+          <w:szCs w:val="21"/>
+          <w:lang w:eastAsia="zh-CN"/>
+        </w:rPr>
+        <w:t xml:space="preserve"> </w:t>
+      </w:r>
+    </w:p>
+    <w:p>
+      <w:pPr>
+        <w:shd w:val="clear" w:color="auto" w:fill="FFFFFF"/>
+        <w:spacing w:after="150"/>
+        <w:rPr>
+          <w:rFonts w:ascii="Helvetica" w:eastAsia="Times New Roman" w:hAnsi="Helvetica" w:cs="Helvetica"/>
+          <w:color w:val="333333"/>
+          <w:sz w:val="21"/>
+          <w:szCs w:val="21"/>
+          <w:lang w:eastAsia="zh-CN"/>
+        </w:rPr>
+      </w:pPr>
+    </w:p>
+    <w:p>
+      <w:pPr>
+        <w:pStyle w:val="Heading4"/>
+        <w:shd w:val="clear" w:color="auto" w:fill="FFFFFF"/>
+        <w:spacing w:before="150" w:beforeAutospacing="0" w:after="150" w:afterAutospacing="0"/>
+        <w:rPr>
+          <w:rFonts w:ascii="inherit" w:hAnsi="inherit" w:cs="Helvetica"/>
+          <w:b w:val="0"/>
+          <w:bCs w:val="0"/>
+          <w:color w:val="333333"/>
+          <w:sz w:val="27"/>
+          <w:szCs w:val="27"/>
+        </w:rPr>
+      </w:pPr>
+      <w:r>
+        <w:rPr>
+          <w:rFonts w:ascii="inherit" w:hAnsi="inherit" w:cs="Helvetica"/>
+          <w:b w:val="0"/>
+          <w:bCs w:val="0"/>
+          <w:color w:val="333333"/>
+          <w:sz w:val="27"/>
+          <w:szCs w:val="27"/>
+        </w:rPr>
+        <w:t xml:space="preserve">2. </w:t>
+      </w:r>
+      <w:r>
+        <w:rPr>
+          <w:rFonts w:ascii="inherit" w:hAnsi="inherit" w:cs="Helvetica"/>
+          <w:b w:val="0"/>
+          <w:bCs w:val="0"/>
+          <w:color w:val="333333"/>
+          <w:sz w:val="27"/>
+          <w:szCs w:val="27"/>
+        </w:rPr>
+        <w:t xml:space="preserve">Research question </w:t>
+      </w:r>
+    </w:p>
+    <w:p>
+      <w:pPr>
         <w:shd w:val="clear" w:color="auto" w:fill="FFFFFF"/>
         <w:spacing w:before="100" w:beforeAutospacing="1" w:after="100" w:afterAutospacing="1"/>
         <w:rPr>
           <w:rFonts w:ascii="Helvetica" w:eastAsia="Times New Roman" w:hAnsi="Helvetica" w:cs="Helvetica"/>
-          <w:color w:val="333333"/>
-          <w:sz w:val="21"/>
-          <w:szCs w:val="21"/>
-          <w:lang w:eastAsia="zh-CN"/>
-        </w:rPr>
-      </w:pPr>
-      <w:r>
-        <w:rPr>
-          <w:rFonts w:ascii="Helvetica" w:eastAsia="Times New Roman" w:hAnsi="Helvetica" w:cs="Helvetica"/>
-          <w:color w:val="333333"/>
-          <w:sz w:val="21"/>
-          <w:szCs w:val="21"/>
-          <w:lang w:eastAsia="zh-CN"/>
-        </w:rPr>
-        <w:t>1.2.1. Write 2-3 sentences to report and interpret these statistics.</w:t>
+          <w:color w:val="2E74B5" w:themeColor="accent5" w:themeShade="BF"/>
+          <w:sz w:val="21"/>
+          <w:szCs w:val="21"/>
+          <w:lang w:eastAsia="zh-CN"/>
+        </w:rPr>
+      </w:pPr>
+      <w:r>
+        <w:rPr>
+          <w:rFonts w:ascii="Helvetica" w:eastAsia="Times New Roman" w:hAnsi="Helvetica" w:cs="Helvetica"/>
+          <w:color w:val="333333"/>
+          <w:sz w:val="21"/>
+          <w:szCs w:val="21"/>
+          <w:lang w:eastAsia="zh-CN"/>
+        </w:rPr>
+        <w:t>2.1. Write your null hypothesis about the relationship between coursework dosage and teachers’ students’ average vocabulary scores. (1 point)</w:t>
       </w:r>
     </w:p>
     <w:p>
       <w:pPr>
-        <w:numPr>
-          <w:ilvl w:val="1"/>
-          <w:numId w:val="6"/>
-        </w:numPr>
         <w:shd w:val="clear" w:color="auto" w:fill="FFFFFF"/>
         <w:spacing w:before="100" w:beforeAutospacing="1" w:after="100" w:afterAutospacing="1"/>
         <w:rPr>
           <w:rFonts w:ascii="Helvetica" w:eastAsia="Times New Roman" w:hAnsi="Helvetica" w:cs="Helvetica"/>
-          <w:color w:val="333333"/>
-          <w:sz w:val="21"/>
-          <w:szCs w:val="21"/>
-          <w:lang w:eastAsia="zh-CN"/>
-        </w:rPr>
-      </w:pPr>
-      <w:r>
-        <w:rPr>
-          <w:rFonts w:ascii="Helvetica" w:eastAsia="Times New Roman" w:hAnsi="Helvetica" w:cs="Helvetica"/>
-          <w:color w:val="2E74B5" w:themeColor="accent5" w:themeShade="BF"/>
-          <w:sz w:val="21"/>
-          <w:szCs w:val="21"/>
-          <w:lang w:eastAsia="zh-CN"/>
-        </w:rPr>
-        <w:t>The table shows that o</w:t>
-      </w:r>
-      <w:r>
-        <w:rPr>
-          <w:rFonts w:ascii="Helvetica" w:eastAsia="Times New Roman" w:hAnsi="Helvetica" w:cs="Helvetica"/>
-          <w:color w:val="2E74B5" w:themeColor="accent5" w:themeShade="BF"/>
-          <w:sz w:val="21"/>
-          <w:szCs w:val="21"/>
-          <w:lang w:eastAsia="zh-CN"/>
-        </w:rPr>
-        <w:t>n average, the average student score is 89 (</w:t>
-      </w:r>
-      <w:r>
-        <w:rPr>
-          <w:rFonts w:ascii="Helvetica" w:eastAsia="Times New Roman" w:hAnsi="Helvetica" w:cs="Helvetica"/>
-          <w:i/>
-          <w:iCs/>
-          <w:color w:val="2E74B5" w:themeColor="accent5" w:themeShade="BF"/>
-          <w:sz w:val="21"/>
-          <w:szCs w:val="21"/>
-          <w:lang w:eastAsia="zh-CN"/>
-        </w:rPr>
-        <w:t>SD</w:t>
-      </w:r>
-      <w:r>
-        <w:rPr>
-          <w:rFonts w:ascii="Helvetica" w:eastAsia="Times New Roman" w:hAnsi="Helvetica" w:cs="Helvetica"/>
-          <w:color w:val="2E74B5" w:themeColor="accent5" w:themeShade="BF"/>
-          <w:sz w:val="21"/>
-          <w:szCs w:val="21"/>
-          <w:lang w:eastAsia="zh-CN"/>
-        </w:rPr>
-        <w:t xml:space="preserve"> = 9) and 88 (</w:t>
-      </w:r>
-      <w:r>
-        <w:rPr>
-          <w:rFonts w:ascii="Helvetica" w:eastAsia="Times New Roman" w:hAnsi="Helvetica" w:cs="Helvetica"/>
-          <w:i/>
-          <w:iCs/>
-          <w:color w:val="2E74B5" w:themeColor="accent5" w:themeShade="BF"/>
-          <w:sz w:val="21"/>
-          <w:szCs w:val="21"/>
-          <w:lang w:eastAsia="zh-CN"/>
-        </w:rPr>
-        <w:t xml:space="preserve">SD </w:t>
-      </w:r>
-      <w:r>
-        <w:rPr>
-          <w:rFonts w:ascii="Helvetica" w:eastAsia="Times New Roman" w:hAnsi="Helvetica" w:cs="Helvetica"/>
-          <w:color w:val="2E74B5" w:themeColor="accent5" w:themeShade="BF"/>
-          <w:sz w:val="21"/>
-          <w:szCs w:val="21"/>
-          <w:lang w:eastAsia="zh-CN"/>
-        </w:rPr>
-        <w:t xml:space="preserve">= 10) for control and treatment groups. </w:t>
+          <w:color w:val="2E74B5" w:themeColor="accent5" w:themeShade="BF"/>
+          <w:sz w:val="21"/>
+          <w:szCs w:val="21"/>
+          <w:lang w:eastAsia="zh-CN"/>
+        </w:rPr>
+      </w:pPr>
+      <w:r>
+        <w:rPr>
+          <w:rFonts w:ascii="Helvetica" w:eastAsia="Times New Roman" w:hAnsi="Helvetica" w:cs="Helvetica"/>
+          <w:color w:val="2E74B5" w:themeColor="accent5" w:themeShade="BF"/>
+          <w:sz w:val="21"/>
+          <w:szCs w:val="21"/>
+          <w:lang w:eastAsia="zh-CN"/>
+        </w:rPr>
+        <w:t>There is no relationship between coursework dosage and teachers’ students’ average vocabulary scores, on average in the population.</w:t>
       </w:r>
     </w:p>
     <w:p>
       <w:pPr>
-        <w:numPr>
-          <w:ilvl w:val="1"/>
-          <w:numId w:val="6"/>
-        </w:numPr>
         <w:shd w:val="clear" w:color="auto" w:fill="FFFFFF"/>
         <w:spacing w:before="100" w:beforeAutospacing="1" w:after="100" w:afterAutospacing="1"/>
         <w:rPr>
-          <w:rFonts w:ascii="Helvetica" w:eastAsia="Times New Roman" w:hAnsi="Helvetica" w:cs="Helvetica"/>
-          <w:color w:val="333333"/>
-          <w:sz w:val="21"/>
-          <w:szCs w:val="21"/>
-          <w:lang w:eastAsia="zh-CN"/>
-        </w:rPr>
-      </w:pPr>
-      <w:r>
-        <w:rPr>
-          <w:rFonts w:ascii="Helvetica" w:eastAsia="Times New Roman" w:hAnsi="Helvetica" w:cs="Helvetica"/>
-          <w:color w:val="2E74B5" w:themeColor="accent5" w:themeShade="BF"/>
-          <w:sz w:val="21"/>
-          <w:szCs w:val="21"/>
-          <w:lang w:eastAsia="zh-CN"/>
-        </w:rPr>
-        <w:t>T</w:t>
-      </w:r>
-      <w:r>
-        <w:rPr>
-          <w:rFonts w:ascii="Helvetica" w:eastAsia="Times New Roman" w:hAnsi="Helvetica" w:cs="Helvetica"/>
-          <w:color w:val="2E74B5" w:themeColor="accent5" w:themeShade="BF"/>
-          <w:sz w:val="21"/>
-          <w:szCs w:val="21"/>
-          <w:lang w:eastAsia="zh-CN"/>
-        </w:rPr>
-        <w:t>he boxplot shows that the distribution of outcome variable (vocabulary) is approximately normal for both groups and the means are about the same. Also, t</w:t>
-      </w:r>
-      <w:r>
-        <w:rPr>
-          <w:rFonts w:ascii="Helvetica" w:eastAsia="Times New Roman" w:hAnsi="Helvetica" w:cs="Helvetica"/>
-          <w:color w:val="2E74B5" w:themeColor="accent5" w:themeShade="BF"/>
-          <w:sz w:val="21"/>
-          <w:szCs w:val="21"/>
-          <w:lang w:eastAsia="zh-CN"/>
-        </w:rPr>
-        <w:t xml:space="preserve">here seem to be a couple of outliers in the treatment group. </w:t>
-      </w:r>
+          <w:rStyle w:val="Strong"/>
+          <w:rFonts w:ascii="Helvetica" w:hAnsi="Helvetica" w:cs="Helvetica"/>
+          <w:color w:val="333333"/>
+          <w:sz w:val="21"/>
+          <w:szCs w:val="21"/>
+          <w:shd w:val="clear" w:color="auto" w:fill="FFFFFF"/>
+        </w:rPr>
+      </w:pPr>
+      <w:r>
+        <w:rPr>
+          <w:rFonts w:ascii="Helvetica" w:hAnsi="Helvetica" w:cs="Helvetica"/>
+          <w:color w:val="333333"/>
+          <w:sz w:val="21"/>
+          <w:szCs w:val="21"/>
+          <w:shd w:val="clear" w:color="auto" w:fill="FFFFFF"/>
+        </w:rPr>
+        <w:t>2.2 Formally test your hypothesis using an Ordinary Least Squares estimation strategy. Conduct the test and report your results in a formatted table. </w:t>
+      </w:r>
+      <w:r>
+        <w:rPr>
+          <w:rStyle w:val="Strong"/>
+          <w:rFonts w:ascii="Helvetica" w:hAnsi="Helvetica" w:cs="Helvetica"/>
+          <w:color w:val="333333"/>
+          <w:sz w:val="21"/>
+          <w:szCs w:val="21"/>
+          <w:shd w:val="clear" w:color="auto" w:fill="FFFFFF"/>
+        </w:rPr>
+        <w:t>(2 points)</w:t>
+      </w:r>
+    </w:p>
+    <w:tbl>
+      <w:tblPr>
+        <w:tblW w:w="0" w:type="auto"/>
+        <w:jc w:val="center"/>
+        <w:tblLayout w:type="fixed"/>
+        <w:tblLook w:val="0420" w:firstRow="1" w:lastRow="0" w:firstColumn="0" w:lastColumn="0" w:noHBand="0" w:noVBand="1"/>
+      </w:tblPr>
+      <w:tblGrid>
+        <w:gridCol w:w="2581"/>
+        <w:gridCol w:w="2581"/>
+      </w:tblGrid>
+      <w:tr>
+        <w:trPr>
+          <w:trHeight w:val="214"/>
+          <w:tblHeader/>
+          <w:jc w:val="center"/>
+        </w:trPr>
+        <w:tc>
+          <w:tcPr>
+            <w:tcW w:w="2581" w:type="dxa"/>
+            <w:tcBorders>
+              <w:top w:val="single" w:sz="16" w:space="0" w:color="666666"/>
+              <w:left w:val="none" w:sz="0" w:space="0" w:color="000000"/>
+              <w:bottom w:val="single" w:sz="16" w:space="0" w:color="666666"/>
+              <w:right w:val="none" w:sz="0" w:space="0" w:color="000000"/>
+            </w:tcBorders>
+            <w:shd w:val="clear" w:color="auto" w:fill="FFFFFF"/>
+            <w:tcMar>
+              <w:top w:w="0" w:type="dxa"/>
+              <w:left w:w="0" w:type="dxa"/>
+              <w:bottom w:w="0" w:type="dxa"/>
+              <w:right w:w="0" w:type="dxa"/>
+            </w:tcMar>
+            <w:vAlign w:val="center"/>
+          </w:tcPr>
+          <w:p>
+            <w:pPr>
+              <w:pBdr>
+                <w:top w:val="none" w:sz="0" w:space="0" w:color="000000"/>
+                <w:left w:val="none" w:sz="0" w:space="0" w:color="000000"/>
+                <w:bottom w:val="none" w:sz="0" w:space="0" w:color="000000"/>
+                <w:right w:val="none" w:sz="0" w:space="0" w:color="000000"/>
+              </w:pBdr>
+              <w:spacing w:before="100" w:after="100"/>
+              <w:ind w:left="100" w:right="100"/>
+            </w:pPr>
+          </w:p>
+        </w:tc>
+        <w:tc>
+          <w:tcPr>
+            <w:tcW w:w="2581" w:type="dxa"/>
+            <w:tcBorders>
+              <w:top w:val="single" w:sz="16" w:space="0" w:color="666666"/>
+              <w:left w:val="none" w:sz="0" w:space="0" w:color="000000"/>
+              <w:bottom w:val="single" w:sz="16" w:space="0" w:color="666666"/>
+              <w:right w:val="none" w:sz="0" w:space="0" w:color="000000"/>
+            </w:tcBorders>
+            <w:shd w:val="clear" w:color="auto" w:fill="FFFFFF"/>
+            <w:tcMar>
+              <w:top w:w="0" w:type="dxa"/>
+              <w:left w:w="0" w:type="dxa"/>
+              <w:bottom w:w="0" w:type="dxa"/>
+              <w:right w:w="0" w:type="dxa"/>
+            </w:tcMar>
+            <w:vAlign w:val="center"/>
+          </w:tcPr>
+          <w:p>
+            <w:pPr>
+              <w:pBdr>
+                <w:top w:val="none" w:sz="0" w:space="0" w:color="000000"/>
+                <w:left w:val="none" w:sz="0" w:space="0" w:color="000000"/>
+                <w:bottom w:val="none" w:sz="0" w:space="0" w:color="000000"/>
+                <w:right w:val="none" w:sz="0" w:space="0" w:color="000000"/>
+              </w:pBdr>
+              <w:spacing w:before="100" w:after="100"/>
+              <w:ind w:left="100" w:right="100"/>
+            </w:pPr>
+            <w:r>
+              <w:rPr>
+                <w:rFonts w:ascii="Arial" w:eastAsia="Arial" w:hAnsi="Arial" w:cs="Arial"/>
+                <w:color w:val="000000"/>
+              </w:rPr>
+              <w:t>Model 1</w:t>
+            </w:r>
+          </w:p>
+        </w:tc>
+      </w:tr>
+      <w:tr>
+        <w:trPr>
+          <w:trHeight w:val="317"/>
+          <w:jc w:val="center"/>
+        </w:trPr>
+        <w:tc>
+          <w:tcPr>
+            <w:tcW w:w="2581" w:type="dxa"/>
+            <w:tcBorders>
+              <w:top w:val="single" w:sz="16" w:space="0" w:color="666666"/>
+              <w:left w:val="none" w:sz="0" w:space="0" w:color="000000"/>
+              <w:bottom w:val="none" w:sz="0" w:space="0" w:color="000000"/>
+              <w:right w:val="none" w:sz="0" w:space="0" w:color="000000"/>
+            </w:tcBorders>
+            <w:shd w:val="clear" w:color="auto" w:fill="FFFFFF"/>
+            <w:tcMar>
+              <w:top w:w="0" w:type="dxa"/>
+              <w:left w:w="0" w:type="dxa"/>
+              <w:bottom w:w="0" w:type="dxa"/>
+              <w:right w:w="0" w:type="dxa"/>
+            </w:tcMar>
+            <w:vAlign w:val="center"/>
+          </w:tcPr>
+          <w:p>
+            <w:pPr>
+              <w:pBdr>
+                <w:top w:val="none" w:sz="0" w:space="0" w:color="000000"/>
+                <w:left w:val="none" w:sz="0" w:space="0" w:color="000000"/>
+                <w:bottom w:val="none" w:sz="0" w:space="0" w:color="000000"/>
+                <w:right w:val="none" w:sz="0" w:space="0" w:color="000000"/>
+              </w:pBdr>
+              <w:spacing w:before="100" w:after="100"/>
+              <w:ind w:left="100" w:right="100"/>
+            </w:pPr>
+            <w:r>
+              <w:rPr>
+                <w:rFonts w:ascii="Arial" w:eastAsia="Arial" w:hAnsi="Arial" w:cs="Arial"/>
+                <w:color w:val="000000"/>
+              </w:rPr>
+              <w:t>(Intercept)</w:t>
+            </w:r>
+          </w:p>
+        </w:tc>
+        <w:tc>
+          <w:tcPr>
+            <w:tcW w:w="2581" w:type="dxa"/>
+            <w:tcBorders>
+              <w:top w:val="single" w:sz="16" w:space="0" w:color="666666"/>
+              <w:left w:val="none" w:sz="0" w:space="0" w:color="000000"/>
+              <w:bottom w:val="none" w:sz="0" w:space="0" w:color="000000"/>
+              <w:right w:val="none" w:sz="0" w:space="0" w:color="000000"/>
+            </w:tcBorders>
+            <w:shd w:val="clear" w:color="auto" w:fill="FFFFFF"/>
+            <w:tcMar>
+              <w:top w:w="0" w:type="dxa"/>
+              <w:left w:w="0" w:type="dxa"/>
+              <w:bottom w:w="0" w:type="dxa"/>
+              <w:right w:w="0" w:type="dxa"/>
+            </w:tcMar>
+            <w:vAlign w:val="center"/>
+          </w:tcPr>
+          <w:p>
+            <w:pPr>
+              <w:pBdr>
+                <w:top w:val="none" w:sz="0" w:space="0" w:color="000000"/>
+                <w:left w:val="none" w:sz="0" w:space="0" w:color="000000"/>
+                <w:bottom w:val="none" w:sz="0" w:space="0" w:color="000000"/>
+                <w:right w:val="none" w:sz="0" w:space="0" w:color="000000"/>
+              </w:pBdr>
+              <w:spacing w:before="100" w:after="100"/>
+              <w:ind w:left="100" w:right="100"/>
+            </w:pPr>
+            <w:r>
+              <w:rPr>
+                <w:rFonts w:ascii="Arial" w:eastAsia="Arial" w:hAnsi="Arial" w:cs="Arial"/>
+                <w:color w:val="000000"/>
+              </w:rPr>
+              <w:t>82.520***</w:t>
+            </w:r>
+          </w:p>
+        </w:tc>
+      </w:tr>
+      <w:tr>
+        <w:trPr>
+          <w:trHeight w:val="206"/>
+          <w:jc w:val="center"/>
+        </w:trPr>
+        <w:tc>
+          <w:tcPr>
+            <w:tcW w:w="2581" w:type="dxa"/>
+            <w:tcBorders>
+              <w:top w:val="none" w:sz="0" w:space="0" w:color="000000"/>
+              <w:left w:val="none" w:sz="0" w:space="0" w:color="000000"/>
+              <w:bottom w:val="none" w:sz="0" w:space="0" w:color="000000"/>
+              <w:right w:val="none" w:sz="0" w:space="0" w:color="000000"/>
+            </w:tcBorders>
+            <w:shd w:val="clear" w:color="auto" w:fill="FFFFFF"/>
+            <w:tcMar>
+              <w:top w:w="0" w:type="dxa"/>
+              <w:left w:w="0" w:type="dxa"/>
+              <w:bottom w:w="0" w:type="dxa"/>
+              <w:right w:w="0" w:type="dxa"/>
+            </w:tcMar>
+            <w:vAlign w:val="center"/>
+          </w:tcPr>
+          <w:p>
+            <w:pPr>
+              <w:pBdr>
+                <w:top w:val="none" w:sz="0" w:space="0" w:color="000000"/>
+                <w:left w:val="none" w:sz="0" w:space="0" w:color="000000"/>
+                <w:bottom w:val="none" w:sz="0" w:space="0" w:color="000000"/>
+                <w:right w:val="none" w:sz="0" w:space="0" w:color="000000"/>
+              </w:pBdr>
+              <w:spacing w:before="100" w:after="100"/>
+              <w:ind w:left="100" w:right="100"/>
+            </w:pPr>
+          </w:p>
+        </w:tc>
+        <w:tc>
+          <w:tcPr>
+            <w:tcW w:w="2581" w:type="dxa"/>
+            <w:tcBorders>
+              <w:top w:val="none" w:sz="0" w:space="0" w:color="000000"/>
+              <w:left w:val="none" w:sz="0" w:space="0" w:color="000000"/>
+              <w:bottom w:val="none" w:sz="0" w:space="0" w:color="000000"/>
+              <w:right w:val="none" w:sz="0" w:space="0" w:color="000000"/>
+            </w:tcBorders>
+            <w:shd w:val="clear" w:color="auto" w:fill="FFFFFF"/>
+            <w:tcMar>
+              <w:top w:w="0" w:type="dxa"/>
+              <w:left w:w="0" w:type="dxa"/>
+              <w:bottom w:w="0" w:type="dxa"/>
+              <w:right w:w="0" w:type="dxa"/>
+            </w:tcMar>
+            <w:vAlign w:val="center"/>
+          </w:tcPr>
+          <w:p>
+            <w:pPr>
+              <w:pBdr>
+                <w:top w:val="none" w:sz="0" w:space="0" w:color="000000"/>
+                <w:left w:val="none" w:sz="0" w:space="0" w:color="000000"/>
+                <w:bottom w:val="none" w:sz="0" w:space="0" w:color="000000"/>
+                <w:right w:val="none" w:sz="0" w:space="0" w:color="000000"/>
+              </w:pBdr>
+              <w:spacing w:before="100" w:after="100"/>
+              <w:ind w:left="100" w:right="100"/>
+            </w:pPr>
+            <w:r>
+              <w:rPr>
+                <w:rFonts w:ascii="Arial" w:eastAsia="Arial" w:hAnsi="Arial" w:cs="Arial"/>
+                <w:color w:val="000000"/>
+              </w:rPr>
+              <w:t>(2.990)</w:t>
+            </w:r>
+          </w:p>
+        </w:tc>
+      </w:tr>
+      <w:tr>
+        <w:trPr>
+          <w:trHeight w:val="762"/>
+          <w:jc w:val="center"/>
+        </w:trPr>
+        <w:tc>
+          <w:tcPr>
+            <w:tcW w:w="2581" w:type="dxa"/>
+            <w:tcBorders>
+              <w:top w:val="none" w:sz="0" w:space="0" w:color="000000"/>
+              <w:left w:val="none" w:sz="0" w:space="0" w:color="000000"/>
+              <w:bottom w:val="none" w:sz="0" w:space="0" w:color="000000"/>
+              <w:right w:val="none" w:sz="0" w:space="0" w:color="000000"/>
+            </w:tcBorders>
+            <w:shd w:val="clear" w:color="auto" w:fill="FFFFFF"/>
+            <w:tcMar>
+              <w:top w:w="0" w:type="dxa"/>
+              <w:left w:w="0" w:type="dxa"/>
+              <w:bottom w:w="0" w:type="dxa"/>
+              <w:right w:w="0" w:type="dxa"/>
+            </w:tcMar>
+            <w:vAlign w:val="center"/>
+          </w:tcPr>
+          <w:p>
+            <w:pPr>
+              <w:pBdr>
+                <w:top w:val="none" w:sz="0" w:space="0" w:color="000000"/>
+                <w:left w:val="none" w:sz="0" w:space="0" w:color="000000"/>
+                <w:bottom w:val="none" w:sz="0" w:space="0" w:color="000000"/>
+                <w:right w:val="none" w:sz="0" w:space="0" w:color="000000"/>
+              </w:pBdr>
+              <w:spacing w:before="100" w:after="100"/>
+              <w:ind w:left="100" w:right="100"/>
+            </w:pPr>
+            <w:r>
+              <w:rPr>
+                <w:rFonts w:ascii="Arial" w:eastAsia="Arial" w:hAnsi="Arial" w:cs="Arial"/>
+                <w:color w:val="000000"/>
+              </w:rPr>
+              <w:t>Coursework Attendance (sessions)</w:t>
+            </w:r>
+          </w:p>
+        </w:tc>
+        <w:tc>
+          <w:tcPr>
+            <w:tcW w:w="2581" w:type="dxa"/>
+            <w:tcBorders>
+              <w:top w:val="none" w:sz="0" w:space="0" w:color="000000"/>
+              <w:left w:val="none" w:sz="0" w:space="0" w:color="000000"/>
+              <w:bottom w:val="none" w:sz="0" w:space="0" w:color="000000"/>
+              <w:right w:val="none" w:sz="0" w:space="0" w:color="000000"/>
+            </w:tcBorders>
+            <w:shd w:val="clear" w:color="auto" w:fill="FFFFFF"/>
+            <w:tcMar>
+              <w:top w:w="0" w:type="dxa"/>
+              <w:left w:w="0" w:type="dxa"/>
+              <w:bottom w:w="0" w:type="dxa"/>
+              <w:right w:w="0" w:type="dxa"/>
+            </w:tcMar>
+            <w:vAlign w:val="center"/>
+          </w:tcPr>
+          <w:p>
+            <w:pPr>
+              <w:pBdr>
+                <w:top w:val="none" w:sz="0" w:space="0" w:color="000000"/>
+                <w:left w:val="none" w:sz="0" w:space="0" w:color="000000"/>
+                <w:bottom w:val="none" w:sz="0" w:space="0" w:color="000000"/>
+                <w:right w:val="none" w:sz="0" w:space="0" w:color="000000"/>
+              </w:pBdr>
+              <w:spacing w:before="100" w:after="100"/>
+              <w:ind w:left="100" w:right="100"/>
+            </w:pPr>
+            <w:r>
+              <w:rPr>
+                <w:rFonts w:ascii="Arial" w:eastAsia="Arial" w:hAnsi="Arial" w:cs="Arial"/>
+                <w:color w:val="000000"/>
+              </w:rPr>
+              <w:t>0.479+</w:t>
+            </w:r>
+          </w:p>
+        </w:tc>
+      </w:tr>
+      <w:tr>
+        <w:trPr>
+          <w:trHeight w:val="214"/>
+          <w:jc w:val="center"/>
+        </w:trPr>
+        <w:tc>
+          <w:tcPr>
+            <w:tcW w:w="2581" w:type="dxa"/>
+            <w:tcBorders>
+              <w:top w:val="none" w:sz="0" w:space="0" w:color="000000"/>
+              <w:left w:val="none" w:sz="0" w:space="0" w:color="000000"/>
+              <w:bottom w:val="none" w:sz="0" w:space="0" w:color="000000"/>
+              <w:right w:val="none" w:sz="0" w:space="0" w:color="000000"/>
+            </w:tcBorders>
+            <w:shd w:val="clear" w:color="auto" w:fill="FFFFFF"/>
+            <w:tcMar>
+              <w:top w:w="0" w:type="dxa"/>
+              <w:left w:w="0" w:type="dxa"/>
+              <w:bottom w:w="0" w:type="dxa"/>
+              <w:right w:w="0" w:type="dxa"/>
+            </w:tcMar>
+            <w:vAlign w:val="center"/>
+          </w:tcPr>
+          <w:p>
+            <w:pPr>
+              <w:pBdr>
+                <w:top w:val="none" w:sz="0" w:space="0" w:color="000000"/>
+                <w:left w:val="none" w:sz="0" w:space="0" w:color="000000"/>
+                <w:bottom w:val="none" w:sz="0" w:space="0" w:color="000000"/>
+                <w:right w:val="none" w:sz="0" w:space="0" w:color="000000"/>
+              </w:pBdr>
+              <w:spacing w:before="100" w:after="100"/>
+              <w:ind w:left="100" w:right="100"/>
+            </w:pPr>
+          </w:p>
+        </w:tc>
+        <w:tc>
+          <w:tcPr>
+            <w:tcW w:w="2581" w:type="dxa"/>
+            <w:tcBorders>
+              <w:top w:val="none" w:sz="0" w:space="0" w:color="000000"/>
+              <w:left w:val="none" w:sz="0" w:space="0" w:color="000000"/>
+              <w:bottom w:val="none" w:sz="0" w:space="0" w:color="000000"/>
+              <w:right w:val="none" w:sz="0" w:space="0" w:color="000000"/>
+            </w:tcBorders>
+            <w:shd w:val="clear" w:color="auto" w:fill="FFFFFF"/>
+            <w:tcMar>
+              <w:top w:w="0" w:type="dxa"/>
+              <w:left w:w="0" w:type="dxa"/>
+              <w:bottom w:w="0" w:type="dxa"/>
+              <w:right w:w="0" w:type="dxa"/>
+            </w:tcMar>
+            <w:vAlign w:val="center"/>
+          </w:tcPr>
+          <w:p>
+            <w:pPr>
+              <w:pBdr>
+                <w:top w:val="none" w:sz="0" w:space="0" w:color="000000"/>
+                <w:left w:val="none" w:sz="0" w:space="0" w:color="000000"/>
+                <w:bottom w:val="none" w:sz="0" w:space="0" w:color="000000"/>
+                <w:right w:val="none" w:sz="0" w:space="0" w:color="000000"/>
+              </w:pBdr>
+              <w:spacing w:before="100" w:after="100"/>
+              <w:ind w:left="100" w:right="100"/>
+            </w:pPr>
+            <w:r>
+              <w:rPr>
+                <w:rFonts w:ascii="Arial" w:eastAsia="Arial" w:hAnsi="Arial" w:cs="Arial"/>
+                <w:color w:val="000000"/>
+              </w:rPr>
+              <w:t>(0.245)</w:t>
+            </w:r>
+          </w:p>
+        </w:tc>
+      </w:tr>
+      <w:tr>
+        <w:trPr>
+          <w:trHeight w:val="310"/>
+          <w:jc w:val="center"/>
+        </w:trPr>
+        <w:tc>
+          <w:tcPr>
+            <w:tcW w:w="2581" w:type="dxa"/>
+            <w:tcBorders>
+              <w:top w:val="none" w:sz="0" w:space="0" w:color="000000"/>
+              <w:left w:val="none" w:sz="0" w:space="0" w:color="000000"/>
+              <w:bottom w:val="none" w:sz="0" w:space="0" w:color="000000"/>
+              <w:right w:val="none" w:sz="0" w:space="0" w:color="000000"/>
+            </w:tcBorders>
+            <w:shd w:val="clear" w:color="auto" w:fill="FFFFFF"/>
+            <w:tcMar>
+              <w:top w:w="0" w:type="dxa"/>
+              <w:left w:w="0" w:type="dxa"/>
+              <w:bottom w:w="0" w:type="dxa"/>
+              <w:right w:w="0" w:type="dxa"/>
+            </w:tcMar>
+            <w:vAlign w:val="center"/>
+          </w:tcPr>
+          <w:p>
+            <w:pPr>
+              <w:pBdr>
+                <w:top w:val="none" w:sz="0" w:space="0" w:color="000000"/>
+                <w:left w:val="none" w:sz="0" w:space="0" w:color="000000"/>
+                <w:bottom w:val="none" w:sz="0" w:space="0" w:color="000000"/>
+                <w:right w:val="none" w:sz="0" w:space="0" w:color="000000"/>
+              </w:pBdr>
+              <w:spacing w:before="100" w:after="100"/>
+              <w:ind w:left="100" w:right="100"/>
+            </w:pPr>
+            <w:proofErr w:type="spellStart"/>
+            <w:r>
+              <w:rPr>
+                <w:rFonts w:ascii="Arial" w:eastAsia="Arial" w:hAnsi="Arial" w:cs="Arial"/>
+                <w:color w:val="000000"/>
+              </w:rPr>
+              <w:t>Num.Obs</w:t>
+            </w:r>
+            <w:proofErr w:type="spellEnd"/>
+            <w:r>
+              <w:rPr>
+                <w:rFonts w:ascii="Arial" w:eastAsia="Arial" w:hAnsi="Arial" w:cs="Arial"/>
+                <w:color w:val="000000"/>
+              </w:rPr>
+              <w:t>.</w:t>
+            </w:r>
+          </w:p>
+        </w:tc>
+        <w:tc>
+          <w:tcPr>
+            <w:tcW w:w="2581" w:type="dxa"/>
+            <w:tcBorders>
+              <w:top w:val="none" w:sz="0" w:space="0" w:color="000000"/>
+              <w:left w:val="none" w:sz="0" w:space="0" w:color="000000"/>
+              <w:bottom w:val="none" w:sz="0" w:space="0" w:color="000000"/>
+              <w:right w:val="none" w:sz="0" w:space="0" w:color="000000"/>
+            </w:tcBorders>
+            <w:shd w:val="clear" w:color="auto" w:fill="FFFFFF"/>
+            <w:tcMar>
+              <w:top w:w="0" w:type="dxa"/>
+              <w:left w:w="0" w:type="dxa"/>
+              <w:bottom w:w="0" w:type="dxa"/>
+              <w:right w:w="0" w:type="dxa"/>
+            </w:tcMar>
+            <w:vAlign w:val="center"/>
+          </w:tcPr>
+          <w:p>
+            <w:pPr>
+              <w:pBdr>
+                <w:top w:val="none" w:sz="0" w:space="0" w:color="000000"/>
+                <w:left w:val="none" w:sz="0" w:space="0" w:color="000000"/>
+                <w:bottom w:val="none" w:sz="0" w:space="0" w:color="000000"/>
+                <w:right w:val="none" w:sz="0" w:space="0" w:color="000000"/>
+              </w:pBdr>
+              <w:spacing w:before="100" w:after="100"/>
+              <w:ind w:left="100" w:right="100"/>
+            </w:pPr>
+            <w:r>
+              <w:rPr>
+                <w:rFonts w:ascii="Arial" w:eastAsia="Arial" w:hAnsi="Arial" w:cs="Arial"/>
+                <w:color w:val="000000"/>
+              </w:rPr>
+              <w:t>126</w:t>
+            </w:r>
+          </w:p>
+        </w:tc>
+      </w:tr>
+      <w:tr>
+        <w:trPr>
+          <w:trHeight w:val="199"/>
+          <w:jc w:val="center"/>
+        </w:trPr>
+        <w:tc>
+          <w:tcPr>
+            <w:tcW w:w="2581" w:type="dxa"/>
+            <w:tcBorders>
+              <w:top w:val="none" w:sz="0" w:space="0" w:color="000000"/>
+              <w:left w:val="none" w:sz="0" w:space="0" w:color="000000"/>
+              <w:bottom w:val="single" w:sz="16" w:space="0" w:color="666666"/>
+              <w:right w:val="none" w:sz="0" w:space="0" w:color="000000"/>
+            </w:tcBorders>
+            <w:shd w:val="clear" w:color="auto" w:fill="FFFFFF"/>
+            <w:tcMar>
+              <w:top w:w="0" w:type="dxa"/>
+              <w:left w:w="0" w:type="dxa"/>
+              <w:bottom w:w="0" w:type="dxa"/>
+              <w:right w:w="0" w:type="dxa"/>
+            </w:tcMar>
+            <w:vAlign w:val="center"/>
+          </w:tcPr>
+          <w:p>
+            <w:pPr>
+              <w:pBdr>
+                <w:top w:val="none" w:sz="0" w:space="0" w:color="000000"/>
+                <w:left w:val="none" w:sz="0" w:space="0" w:color="000000"/>
+                <w:bottom w:val="none" w:sz="0" w:space="0" w:color="000000"/>
+                <w:right w:val="none" w:sz="0" w:space="0" w:color="000000"/>
+              </w:pBdr>
+              <w:spacing w:before="100" w:after="100"/>
+              <w:ind w:left="100" w:right="100"/>
+            </w:pPr>
+            <w:r>
+              <w:rPr>
+                <w:rFonts w:ascii="Arial" w:eastAsia="Arial" w:hAnsi="Arial" w:cs="Arial"/>
+                <w:color w:val="000000"/>
+              </w:rPr>
+              <w:t>R2</w:t>
+            </w:r>
+          </w:p>
+        </w:tc>
+        <w:tc>
+          <w:tcPr>
+            <w:tcW w:w="2581" w:type="dxa"/>
+            <w:tcBorders>
+              <w:top w:val="none" w:sz="0" w:space="0" w:color="000000"/>
+              <w:left w:val="none" w:sz="0" w:space="0" w:color="000000"/>
+              <w:bottom w:val="single" w:sz="16" w:space="0" w:color="666666"/>
+              <w:right w:val="none" w:sz="0" w:space="0" w:color="000000"/>
+            </w:tcBorders>
+            <w:shd w:val="clear" w:color="auto" w:fill="FFFFFF"/>
+            <w:tcMar>
+              <w:top w:w="0" w:type="dxa"/>
+              <w:left w:w="0" w:type="dxa"/>
+              <w:bottom w:w="0" w:type="dxa"/>
+              <w:right w:w="0" w:type="dxa"/>
+            </w:tcMar>
+            <w:vAlign w:val="center"/>
+          </w:tcPr>
+          <w:p>
+            <w:pPr>
+              <w:pBdr>
+                <w:top w:val="none" w:sz="0" w:space="0" w:color="000000"/>
+                <w:left w:val="none" w:sz="0" w:space="0" w:color="000000"/>
+                <w:bottom w:val="none" w:sz="0" w:space="0" w:color="000000"/>
+                <w:right w:val="none" w:sz="0" w:space="0" w:color="000000"/>
+              </w:pBdr>
+              <w:spacing w:before="100" w:after="100"/>
+              <w:ind w:left="100" w:right="100"/>
+            </w:pPr>
+            <w:r>
+              <w:rPr>
+                <w:rFonts w:ascii="Arial" w:eastAsia="Arial" w:hAnsi="Arial" w:cs="Arial"/>
+                <w:color w:val="000000"/>
+              </w:rPr>
+              <w:t>0.030</w:t>
+            </w:r>
+          </w:p>
+        </w:tc>
+      </w:tr>
+      <w:tr>
+        <w:trPr>
+          <w:trHeight w:val="539"/>
+          <w:jc w:val="center"/>
+        </w:trPr>
+        <w:tc>
+          <w:tcPr>
+            <w:tcW w:w="5162" w:type="dxa"/>
+            <w:gridSpan w:val="2"/>
+            <w:tcBorders>
+              <w:top w:val="single" w:sz="16" w:space="0" w:color="666666"/>
+              <w:left w:val="none" w:sz="0" w:space="0" w:color="FFFFFF"/>
+              <w:bottom w:val="none" w:sz="0" w:space="0" w:color="FFFFFF"/>
+              <w:right w:val="none" w:sz="0" w:space="0" w:color="FFFFFF"/>
+            </w:tcBorders>
+            <w:shd w:val="clear" w:color="auto" w:fill="FFFFFF"/>
+            <w:tcMar>
+              <w:top w:w="0" w:type="dxa"/>
+              <w:left w:w="0" w:type="dxa"/>
+              <w:bottom w:w="0" w:type="dxa"/>
+              <w:right w:w="0" w:type="dxa"/>
+            </w:tcMar>
+            <w:vAlign w:val="center"/>
+          </w:tcPr>
+          <w:p>
+            <w:pPr>
+              <w:pBdr>
+                <w:top w:val="none" w:sz="0" w:space="0" w:color="000000"/>
+                <w:left w:val="none" w:sz="0" w:space="0" w:color="000000"/>
+                <w:bottom w:val="none" w:sz="0" w:space="0" w:color="000000"/>
+                <w:right w:val="none" w:sz="0" w:space="0" w:color="000000"/>
+              </w:pBdr>
+              <w:spacing w:before="100" w:after="100"/>
+              <w:ind w:left="100" w:right="100"/>
+            </w:pPr>
+            <w:r>
+              <w:rPr>
+                <w:rFonts w:ascii="Arial" w:eastAsia="Arial" w:hAnsi="Arial" w:cs="Arial"/>
+                <w:color w:val="000000"/>
+              </w:rPr>
+              <w:t>Cells represent coefficients and standard errors in parentheses.</w:t>
+            </w:r>
+          </w:p>
+        </w:tc>
+      </w:tr>
+      <w:tr>
+        <w:trPr>
+          <w:trHeight w:val="420"/>
+          <w:jc w:val="center"/>
+        </w:trPr>
+        <w:tc>
+          <w:tcPr>
+            <w:tcW w:w="5162" w:type="dxa"/>
+            <w:gridSpan w:val="2"/>
+            <w:tcBorders>
+              <w:top w:val="none" w:sz="0" w:space="0" w:color="FFFFFF"/>
+              <w:left w:val="none" w:sz="0" w:space="0" w:color="FFFFFF"/>
+              <w:bottom w:val="none" w:sz="0" w:space="0" w:color="FFFFFF"/>
+              <w:right w:val="none" w:sz="0" w:space="0" w:color="FFFFFF"/>
+            </w:tcBorders>
+            <w:shd w:val="clear" w:color="auto" w:fill="FFFFFF"/>
+            <w:tcMar>
+              <w:top w:w="0" w:type="dxa"/>
+              <w:left w:w="0" w:type="dxa"/>
+              <w:bottom w:w="0" w:type="dxa"/>
+              <w:right w:w="0" w:type="dxa"/>
+            </w:tcMar>
+            <w:vAlign w:val="center"/>
+          </w:tcPr>
+          <w:p>
+            <w:pPr>
+              <w:pBdr>
+                <w:top w:val="none" w:sz="0" w:space="0" w:color="000000"/>
+                <w:left w:val="none" w:sz="0" w:space="0" w:color="000000"/>
+                <w:bottom w:val="none" w:sz="0" w:space="0" w:color="000000"/>
+                <w:right w:val="none" w:sz="0" w:space="0" w:color="000000"/>
+              </w:pBdr>
+              <w:spacing w:before="100" w:after="100"/>
+              <w:ind w:left="100" w:right="100"/>
+            </w:pPr>
+            <w:r>
+              <w:rPr>
+                <w:rFonts w:ascii="Arial" w:eastAsia="Arial" w:hAnsi="Arial" w:cs="Arial"/>
+                <w:color w:val="000000"/>
+              </w:rPr>
+              <w:t>+ p &lt; 0.1, * p &lt; 0.05, ** p &lt; 0.01, *** p &lt; 0.001</w:t>
+            </w:r>
+          </w:p>
+        </w:tc>
+      </w:tr>
+    </w:tbl>
+    <w:p>
+      <w:pPr>
+        <w:pStyle w:val="NormalWeb"/>
+        <w:shd w:val="clear" w:color="auto" w:fill="FFFFFF"/>
+        <w:spacing w:before="0" w:beforeAutospacing="0" w:after="150" w:afterAutospacing="0"/>
+        <w:rPr>
+          <w:rFonts w:ascii="Helvetica" w:hAnsi="Helvetica" w:cs="Helvetica"/>
+          <w:color w:val="333333"/>
+          <w:sz w:val="21"/>
+          <w:szCs w:val="21"/>
+        </w:rPr>
+      </w:pPr>
     </w:p>
     <w:p>
       <w:pPr>
-        <w:numPr>
-          <w:ilvl w:val="0"/>
-          <w:numId w:val="6"/>
-        </w:numPr>
+        <w:pStyle w:val="NormalWeb"/>
         <w:shd w:val="clear" w:color="auto" w:fill="FFFFFF"/>
-        <w:spacing w:before="100" w:beforeAutospacing="1" w:after="100" w:afterAutospacing="1"/>
-        <w:rPr>
-          <w:rFonts w:ascii="Helvetica" w:eastAsia="Times New Roman" w:hAnsi="Helvetica" w:cs="Helvetica"/>
-          <w:color w:val="333333"/>
-          <w:sz w:val="21"/>
-          <w:szCs w:val="21"/>
-          <w:lang w:eastAsia="zh-CN"/>
-        </w:rPr>
-      </w:pPr>
-      <w:r>
-        <w:rPr>
-          <w:rFonts w:ascii="Helvetica" w:eastAsia="Times New Roman" w:hAnsi="Helvetica" w:cs="Helvetica"/>
-          <w:color w:val="333333"/>
-          <w:sz w:val="21"/>
-          <w:szCs w:val="21"/>
-          <w:lang w:eastAsia="zh-CN"/>
-        </w:rPr>
-        <w:t>1.2.2. Compare the mean of </w:t>
-      </w:r>
-      <w:r>
-        <w:rPr>
-          <w:rFonts w:ascii="Helvetica" w:eastAsia="Times New Roman" w:hAnsi="Helvetica" w:cs="Helvetica"/>
-          <w:i/>
-          <w:iCs/>
-          <w:color w:val="333333"/>
-          <w:sz w:val="21"/>
-          <w:szCs w:val="21"/>
-          <w:lang w:eastAsia="zh-CN"/>
-        </w:rPr>
-        <w:t>vocabulary</w:t>
-      </w:r>
-      <w:r>
-        <w:rPr>
-          <w:rFonts w:ascii="Helvetica" w:eastAsia="Times New Roman" w:hAnsi="Helvetica" w:cs="Helvetica"/>
-          <w:color w:val="333333"/>
-          <w:sz w:val="21"/>
-          <w:szCs w:val="21"/>
-          <w:lang w:eastAsia="zh-CN"/>
-        </w:rPr>
-        <w:t> for the consultancy treatment group and control group. Can you decide which is larger? Why or why not?</w:t>
+        <w:spacing w:before="0" w:beforeAutospacing="0" w:after="150" w:afterAutospacing="0"/>
+        <w:rPr>
+          <w:rStyle w:val="Strong"/>
+          <w:rFonts w:ascii="Helvetica" w:eastAsiaTheme="majorEastAsia" w:hAnsi="Helvetica" w:cs="Helvetica"/>
+          <w:color w:val="333333"/>
+          <w:sz w:val="21"/>
+          <w:szCs w:val="21"/>
+        </w:rPr>
+      </w:pPr>
+      <w:bookmarkStart w:id="0" w:name="_GoBack"/>
+      <w:bookmarkEnd w:id="0"/>
+      <w:r>
+        <w:rPr>
+          <w:rFonts w:ascii="Helvetica" w:hAnsi="Helvetica" w:cs="Helvetica"/>
+          <w:color w:val="333333"/>
+          <w:sz w:val="21"/>
+          <w:szCs w:val="21"/>
+        </w:rPr>
+        <w:t>2.3 Substantively interpret the results of your test. </w:t>
+      </w:r>
+      <w:r>
+        <w:rPr>
+          <w:rStyle w:val="Strong"/>
+          <w:rFonts w:ascii="Helvetica" w:eastAsiaTheme="majorEastAsia" w:hAnsi="Helvetica" w:cs="Helvetica"/>
+          <w:color w:val="333333"/>
+          <w:sz w:val="21"/>
+          <w:szCs w:val="21"/>
+        </w:rPr>
+        <w:t>(2 point)</w:t>
       </w:r>
     </w:p>
     <w:p>
       <w:pPr>
-        <w:numPr>
-          <w:ilvl w:val="1"/>
-          <w:numId w:val="6"/>
-        </w:numPr>
-        <w:shd w:val="clear" w:color="auto" w:fill="FFFFFF"/>
-        <w:spacing w:before="100" w:beforeAutospacing="1" w:after="100" w:afterAutospacing="1"/>
-        <w:rPr>
-          <w:rFonts w:ascii="Helvetica" w:eastAsia="Times New Roman" w:hAnsi="Helvetica" w:cs="Helvetica"/>
-          <w:color w:val="333333"/>
-          <w:sz w:val="21"/>
-          <w:szCs w:val="21"/>
-          <w:lang w:eastAsia="zh-CN"/>
-        </w:rPr>
-      </w:pPr>
-      <w:r>
-        <w:rPr>
-          <w:rFonts w:ascii="Helvetica" w:eastAsia="Times New Roman" w:hAnsi="Helvetica" w:cs="Helvetica"/>
-          <w:color w:val="2E74B5" w:themeColor="accent5" w:themeShade="BF"/>
-          <w:sz w:val="21"/>
-          <w:szCs w:val="21"/>
-          <w:lang w:eastAsia="zh-CN"/>
-        </w:rPr>
-        <w:t xml:space="preserve">The </w:t>
-      </w:r>
-      <w:r>
-        <w:rPr>
-          <w:rFonts w:ascii="Helvetica" w:eastAsia="Times New Roman" w:hAnsi="Helvetica" w:cs="Helvetica"/>
-          <w:color w:val="2E74B5" w:themeColor="accent5" w:themeShade="BF"/>
-          <w:sz w:val="21"/>
-          <w:szCs w:val="21"/>
-          <w:lang w:eastAsia="zh-CN"/>
-        </w:rPr>
-        <w:t>mean for control group is one score higher than that of the treatment group but we don’t know whether this difference comes from random chance or the real difference between these two groups</w:t>
-      </w:r>
-      <w:r>
-        <w:rPr>
-          <w:rFonts w:ascii="Helvetica" w:eastAsia="Times New Roman" w:hAnsi="Helvetica" w:cs="Helvetica"/>
-          <w:color w:val="2E74B5" w:themeColor="accent5" w:themeShade="BF"/>
-          <w:sz w:val="21"/>
-          <w:szCs w:val="21"/>
-          <w:lang w:eastAsia="zh-CN"/>
-        </w:rPr>
-        <w:t xml:space="preserve">. </w:t>
+        <w:rPr>
+          <w:color w:val="2E74B5" w:themeColor="accent5" w:themeShade="BF"/>
+        </w:rPr>
+      </w:pPr>
+      <w:r>
+        <w:rPr>
+          <w:color w:val="2E74B5" w:themeColor="accent5" w:themeShade="BF"/>
+        </w:rPr>
+        <w:t>On average,</w:t>
+      </w:r>
+      <w:r>
+        <w:rPr>
+          <w:color w:val="2E74B5" w:themeColor="accent5" w:themeShade="BF"/>
+        </w:rPr>
+        <w:t xml:space="preserve"> students whose teachers attended one more course session scored 0.479 points higher on the PPVT-3. However, I pre-established an alpha-threshold of 0.05, and the </w:t>
+      </w:r>
+      <w:r>
+        <w:rPr>
+          <w:i/>
+          <w:color w:val="2E74B5" w:themeColor="accent5" w:themeShade="BF"/>
+        </w:rPr>
+        <w:t>p</w:t>
+      </w:r>
+      <w:r>
+        <w:rPr>
+          <w:color w:val="2E74B5" w:themeColor="accent5" w:themeShade="BF"/>
+        </w:rPr>
+        <w:t>-value on my estimate for coursework attendance exceeds this threshold. Thus,</w:t>
+      </w:r>
+      <w:r>
+        <w:rPr>
+          <w:color w:val="2E74B5" w:themeColor="accent5" w:themeShade="BF"/>
+        </w:rPr>
+        <w:t xml:space="preserve"> I </w:t>
+      </w:r>
+      <w:r>
+        <w:rPr>
+          <w:rFonts w:ascii="Helvetica" w:eastAsia="Times New Roman" w:hAnsi="Helvetica" w:cs="Helvetica"/>
+          <w:color w:val="2E74B5" w:themeColor="accent5" w:themeShade="BF"/>
+          <w:sz w:val="21"/>
+          <w:szCs w:val="21"/>
+          <w:lang w:eastAsia="zh-CN"/>
+        </w:rPr>
+        <w:t xml:space="preserve">fail </w:t>
+      </w:r>
+      <w:r>
+        <w:rPr>
+          <w:rFonts w:ascii="Helvetica" w:eastAsia="Times New Roman" w:hAnsi="Helvetica" w:cs="Helvetica"/>
+          <w:color w:val="2E74B5" w:themeColor="accent5" w:themeShade="BF"/>
+          <w:sz w:val="21"/>
+          <w:szCs w:val="21"/>
+          <w:lang w:eastAsia="zh-CN"/>
+        </w:rPr>
+        <w:t>to reject the null hypothesis</w:t>
+      </w:r>
+      <w:r>
+        <w:rPr>
+          <w:rFonts w:ascii="Helvetica" w:eastAsia="Times New Roman" w:hAnsi="Helvetica" w:cs="Helvetica"/>
+          <w:color w:val="2E74B5" w:themeColor="accent5" w:themeShade="BF"/>
+          <w:sz w:val="21"/>
+          <w:szCs w:val="21"/>
+          <w:lang w:eastAsia="zh-CN"/>
+        </w:rPr>
+        <w:t xml:space="preserve"> that there is no relationship between coursework and vocabulary scores, on average in the population</w:t>
+      </w:r>
+      <w:r>
+        <w:rPr>
+          <w:rFonts w:ascii="Helvetica" w:eastAsia="Times New Roman" w:hAnsi="Helvetica" w:cs="Helvetica"/>
+          <w:color w:val="2E74B5" w:themeColor="accent5" w:themeShade="BF"/>
+          <w:sz w:val="21"/>
+          <w:szCs w:val="21"/>
+          <w:lang w:eastAsia="zh-CN"/>
+        </w:rPr>
+        <w:t>.</w:t>
       </w:r>
     </w:p>
     <w:p>
       <w:pPr>
+        <w:pStyle w:val="NormalWeb"/>
         <w:shd w:val="clear" w:color="auto" w:fill="FFFFFF"/>
-        <w:spacing w:after="150"/>
-        <w:rPr>
-          <w:rFonts w:ascii="Helvetica" w:eastAsia="Times New Roman" w:hAnsi="Helvetica" w:cs="Helvetica"/>
-          <w:color w:val="333333"/>
-          <w:sz w:val="21"/>
-          <w:szCs w:val="21"/>
-          <w:lang w:eastAsia="zh-CN"/>
-        </w:rPr>
-      </w:pPr>
-      <w:r>
-        <w:rPr>
-          <w:rFonts w:ascii="Helvetica" w:eastAsia="Times New Roman" w:hAnsi="Helvetica" w:cs="Helvetica"/>
-          <w:color w:val="333333"/>
-          <w:sz w:val="21"/>
-          <w:szCs w:val="21"/>
-          <w:lang w:eastAsia="zh-CN"/>
-        </w:rPr>
-        <w:t>1.3 Create a plot (label the x and y axis) to visualize the relationship between </w:t>
-      </w:r>
-      <w:r>
-        <w:rPr>
-          <w:rFonts w:ascii="Helvetica" w:eastAsia="Times New Roman" w:hAnsi="Helvetica" w:cs="Helvetica"/>
-          <w:i/>
-          <w:iCs/>
-          <w:color w:val="333333"/>
-          <w:sz w:val="21"/>
-          <w:szCs w:val="21"/>
-          <w:lang w:eastAsia="zh-CN"/>
-        </w:rPr>
-        <w:t>vocabulary</w:t>
-      </w:r>
-      <w:r>
-        <w:rPr>
-          <w:rFonts w:ascii="Helvetica" w:eastAsia="Times New Roman" w:hAnsi="Helvetica" w:cs="Helvetica"/>
-          <w:color w:val="333333"/>
-          <w:sz w:val="21"/>
-          <w:szCs w:val="21"/>
-          <w:lang w:eastAsia="zh-CN"/>
-        </w:rPr>
-        <w:t> and another predictor variable </w:t>
-      </w:r>
-      <w:r>
-        <w:rPr>
-          <w:rFonts w:ascii="Helvetica" w:eastAsia="Times New Roman" w:hAnsi="Helvetica" w:cs="Helvetica"/>
-          <w:i/>
-          <w:iCs/>
-          <w:color w:val="333333"/>
-          <w:sz w:val="21"/>
-          <w:szCs w:val="21"/>
-          <w:lang w:eastAsia="zh-CN"/>
-        </w:rPr>
-        <w:t>coursework</w:t>
-      </w:r>
-      <w:r>
-        <w:rPr>
-          <w:rFonts w:ascii="Helvetica" w:eastAsia="Times New Roman" w:hAnsi="Helvetica" w:cs="Helvetica"/>
-          <w:color w:val="333333"/>
-          <w:sz w:val="21"/>
-          <w:szCs w:val="21"/>
-          <w:lang w:eastAsia="zh-CN"/>
-        </w:rPr>
-        <w:t>.</w:t>
-      </w:r>
+        <w:spacing w:before="0" w:beforeAutospacing="0" w:after="150" w:afterAutospacing="0"/>
+        <w:rPr>
+          <w:rFonts w:ascii="Helvetica" w:hAnsi="Helvetica" w:cs="Helvetica"/>
+          <w:color w:val="333333"/>
+          <w:sz w:val="21"/>
+          <w:szCs w:val="21"/>
+        </w:rPr>
+      </w:pPr>
     </w:p>
     <w:p>
       <w:pPr>
+        <w:pStyle w:val="NormalWeb"/>
         <w:shd w:val="clear" w:color="auto" w:fill="FFFFFF"/>
-        <w:spacing w:after="150"/>
-        <w:rPr>
-          <w:rFonts w:ascii="Helvetica" w:eastAsia="Times New Roman" w:hAnsi="Helvetica" w:cs="Helvetica"/>
-          <w:color w:val="333333"/>
-          <w:sz w:val="21"/>
-          <w:szCs w:val="21"/>
-          <w:lang w:eastAsia="zh-CN"/>
-        </w:rPr>
-      </w:pPr>
-      <w:r>
-        <w:rPr>
+        <w:spacing w:before="0" w:beforeAutospacing="0" w:after="0" w:afterAutospacing="0"/>
+        <w:rPr>
+          <w:rFonts w:ascii="Helvetica" w:hAnsi="Helvetica" w:cs="Helvetica"/>
+          <w:color w:val="333333"/>
+          <w:sz w:val="21"/>
+          <w:szCs w:val="21"/>
+        </w:rPr>
+      </w:pPr>
+      <w:r>
+        <w:rPr>
+          <w:rFonts w:ascii="Helvetica" w:hAnsi="Helvetica" w:cs="Helvetica"/>
+          <w:color w:val="333333"/>
+          <w:sz w:val="21"/>
+          <w:szCs w:val="21"/>
+        </w:rPr>
+        <w:lastRenderedPageBreak/>
+        <w:t>2.4. What statistical assumption(s) have you made in modeling the relationship between </w:t>
+      </w:r>
+      <w:r>
+        <w:rPr>
+          <w:rStyle w:val="mi"/>
+          <w:rFonts w:ascii="MathJax_Math-italic" w:hAnsi="MathJax_Math-italic" w:cs="Helvetica"/>
+          <w:i/>
+          <w:color w:val="333333"/>
+          <w:sz w:val="25"/>
+          <w:szCs w:val="25"/>
+          <w:bdr w:val="none" w:sz="0" w:space="0" w:color="auto" w:frame="1"/>
+        </w:rPr>
+        <w:t>VOCABULARY</w:t>
+      </w:r>
+      <w:r>
+        <w:rPr>
+          <w:rFonts w:ascii="Helvetica" w:hAnsi="Helvetica" w:cs="Helvetica"/>
+          <w:color w:val="333333"/>
+          <w:sz w:val="21"/>
+          <w:szCs w:val="21"/>
+        </w:rPr>
+        <w:t> and </w:t>
+      </w:r>
+      <w:r>
+        <w:rPr>
+          <w:rStyle w:val="mi"/>
+          <w:rFonts w:ascii="MathJax_Math-italic" w:hAnsi="MathJax_Math-italic" w:cs="Helvetica"/>
+          <w:i/>
+          <w:color w:val="333333"/>
+          <w:sz w:val="25"/>
+          <w:szCs w:val="25"/>
+          <w:bdr w:val="none" w:sz="0" w:space="0" w:color="auto" w:frame="1"/>
+        </w:rPr>
+        <w:t>COURSEWORK</w:t>
+      </w:r>
+      <w:r>
+        <w:rPr>
+          <w:rFonts w:ascii="Helvetica" w:hAnsi="Helvetica" w:cs="Helvetica"/>
+          <w:color w:val="333333"/>
+          <w:sz w:val="21"/>
+          <w:szCs w:val="21"/>
+        </w:rPr>
+        <w:t> in this way? Test whether your estimates satisfy these assumptions. </w:t>
+      </w:r>
+      <w:r>
+        <w:rPr>
+          <w:rStyle w:val="Strong"/>
+          <w:rFonts w:ascii="Helvetica" w:eastAsiaTheme="majorEastAsia" w:hAnsi="Helvetica" w:cs="Helvetica"/>
+          <w:color w:val="333333"/>
+          <w:sz w:val="21"/>
+          <w:szCs w:val="21"/>
+        </w:rPr>
+        <w:t>(2 points)</w:t>
+      </w:r>
+    </w:p>
+    <w:p>
+      <w:pPr>
+        <w:pStyle w:val="NormalWeb"/>
+        <w:shd w:val="clear" w:color="auto" w:fill="FFFFFF"/>
+        <w:spacing w:before="0" w:beforeAutospacing="0" w:after="150" w:afterAutospacing="0"/>
+        <w:rPr>
+          <w:rFonts w:ascii="Helvetica" w:hAnsi="Helvetica" w:cs="Helvetica"/>
+          <w:color w:val="333333"/>
+          <w:sz w:val="21"/>
+          <w:szCs w:val="21"/>
+        </w:rPr>
+      </w:pPr>
+    </w:p>
+    <w:p>
+      <w:pPr>
+        <w:pStyle w:val="NormalWeb"/>
+        <w:shd w:val="clear" w:color="auto" w:fill="FFFFFF"/>
+        <w:spacing w:before="0" w:beforeAutospacing="0" w:after="150" w:afterAutospacing="0"/>
+        <w:rPr>
+          <w:rFonts w:ascii="Helvetica" w:hAnsi="Helvetica" w:cs="Helvetica"/>
+          <w:color w:val="2E74B5" w:themeColor="accent5" w:themeShade="BF"/>
+          <w:sz w:val="21"/>
+          <w:szCs w:val="21"/>
+        </w:rPr>
+      </w:pPr>
+      <w:r>
+        <w:rPr>
+          <w:rFonts w:ascii="Helvetica" w:hAnsi="Helvetica" w:cs="Helvetica"/>
+          <w:color w:val="2E74B5" w:themeColor="accent5" w:themeShade="BF"/>
+          <w:sz w:val="21"/>
+          <w:szCs w:val="21"/>
+        </w:rPr>
+        <w:t xml:space="preserve">In modeling the relationship between vocabulary and coursework, I have assumed that the residuals generated from my ordinary-least-squares regression fit are normally distributed. To test this assumption, I </w:t>
+      </w:r>
+      <w:r>
+        <w:rPr>
+          <w:rFonts w:ascii="Helvetica" w:hAnsi="Helvetica" w:cs="Helvetica"/>
+          <w:color w:val="2E74B5" w:themeColor="accent5" w:themeShade="BF"/>
+          <w:sz w:val="21"/>
+          <w:szCs w:val="21"/>
+        </w:rPr>
+        <w:t xml:space="preserve">plot the density of these residuals in Panel </w:t>
+      </w:r>
+      <w:proofErr w:type="gramStart"/>
+      <w:r>
+        <w:rPr>
+          <w:rFonts w:ascii="Helvetica" w:hAnsi="Helvetica" w:cs="Helvetica"/>
+          <w:color w:val="2E74B5" w:themeColor="accent5" w:themeShade="BF"/>
+          <w:sz w:val="21"/>
+          <w:szCs w:val="21"/>
+        </w:rPr>
+        <w:t>A</w:t>
+      </w:r>
+      <w:proofErr w:type="gramEnd"/>
+      <w:r>
+        <w:rPr>
+          <w:rFonts w:ascii="Helvetica" w:hAnsi="Helvetica" w:cs="Helvetica"/>
+          <w:color w:val="2E74B5" w:themeColor="accent5" w:themeShade="BF"/>
+          <w:sz w:val="21"/>
+          <w:szCs w:val="21"/>
+        </w:rPr>
+        <w:t xml:space="preserve"> of Figure 2 and find that that their distribution is approximately normal (mound shaped and roughly symmetrical, with no long tails). </w:t>
+      </w:r>
+      <w:proofErr w:type="gramStart"/>
+      <w:r>
+        <w:rPr>
+          <w:rFonts w:ascii="Helvetica" w:hAnsi="Helvetica" w:cs="Helvetica"/>
+          <w:color w:val="2E74B5" w:themeColor="accent5" w:themeShade="BF"/>
+          <w:sz w:val="21"/>
+          <w:szCs w:val="21"/>
+        </w:rPr>
+        <w:t>To further test</w:t>
+      </w:r>
+      <w:proofErr w:type="gramEnd"/>
+      <w:r>
+        <w:rPr>
+          <w:rFonts w:ascii="Helvetica" w:hAnsi="Helvetica" w:cs="Helvetica"/>
+          <w:color w:val="2E74B5" w:themeColor="accent5" w:themeShade="BF"/>
+          <w:sz w:val="21"/>
+          <w:szCs w:val="21"/>
+        </w:rPr>
+        <w:t xml:space="preserve"> this, in Panel B, I plot the residuals against their fitted (predicted) values. I observe that the residuals are symmetrically distributed around the line of </w:t>
+      </w:r>
+      <w:proofErr w:type="gramStart"/>
+      <w:r>
+        <w:rPr>
+          <w:rFonts w:ascii="Helvetica" w:hAnsi="Helvetica" w:cs="Helvetica"/>
+          <w:color w:val="2E74B5" w:themeColor="accent5" w:themeShade="BF"/>
+          <w:sz w:val="21"/>
+          <w:szCs w:val="21"/>
+        </w:rPr>
+        <w:t>best fit</w:t>
+      </w:r>
+      <w:proofErr w:type="gramEnd"/>
+      <w:r>
+        <w:rPr>
+          <w:rFonts w:ascii="Helvetica" w:hAnsi="Helvetica" w:cs="Helvetica"/>
+          <w:color w:val="2E74B5" w:themeColor="accent5" w:themeShade="BF"/>
+          <w:sz w:val="21"/>
+          <w:szCs w:val="21"/>
+        </w:rPr>
+        <w:t xml:space="preserve"> at all predicted values. Thus, I conclude that the assumptions I have made hold in this context.</w:t>
+      </w:r>
+    </w:p>
+    <w:p>
+      <w:pPr>
+        <w:pStyle w:val="NormalWeb"/>
+        <w:shd w:val="clear" w:color="auto" w:fill="FFFFFF"/>
+        <w:spacing w:before="0" w:beforeAutospacing="0" w:after="150" w:afterAutospacing="0"/>
+        <w:rPr>
+          <w:rFonts w:ascii="Helvetica" w:hAnsi="Helvetica" w:cs="Helvetica"/>
+          <w:color w:val="333333"/>
+          <w:sz w:val="21"/>
+          <w:szCs w:val="21"/>
+        </w:rPr>
+      </w:pPr>
+    </w:p>
+    <w:p>
+      <w:pPr>
+        <w:pStyle w:val="NormalWeb"/>
+        <w:shd w:val="clear" w:color="auto" w:fill="FFFFFF"/>
+        <w:spacing w:before="0" w:beforeAutospacing="0" w:after="150" w:afterAutospacing="0"/>
+        <w:jc w:val="center"/>
+        <w:rPr>
+          <w:rFonts w:ascii="Helvetica" w:hAnsi="Helvetica" w:cs="Helvetica"/>
+          <w:color w:val="333333"/>
+          <w:sz w:val="21"/>
+          <w:szCs w:val="21"/>
+        </w:rPr>
+      </w:pPr>
+      <w:r>
+        <w:rPr>
+          <w:rFonts w:ascii="Helvetica" w:hAnsi="Helvetica" w:cs="Helvetica"/>
           <w:noProof/>
-        </w:rPr>
-        <w:lastRenderedPageBreak/>
+          <w:color w:val="333333"/>
+          <w:sz w:val="21"/>
+          <w:szCs w:val="21"/>
+          <w:lang w:eastAsia="en-US"/>
+        </w:rPr>
         <w:drawing>
-          <wp:inline distT="0" distB="0" distL="0" distR="0" wp14:anchorId="0E090C57" wp14:editId="7AD7C795">
-            <wp:extent cx="5391150" cy="4695369"/>
+          <wp:inline distT="0" distB="0" distL="0" distR="0" wp14:anchorId="462CB209" wp14:editId="6C2C1B77">
+            <wp:extent cx="2926080" cy="2080805"/>
             <wp:effectExtent l="0" t="0" r="0" b="0"/>
-            <wp:docPr id="10" name="Picture 10" descr="Chart, scatter chart&#10;&#10;Description automatically generated"/>
+            <wp:docPr id="3" name="Picture 3"/>
             <wp:cNvGraphicFramePr>
               <a:graphicFrameLocks xmlns:a="http://schemas.openxmlformats.org/drawingml/2006/main" noChangeAspect="1"/>
             </wp:cNvGraphicFramePr>
@@ -1420,11 +2447,17 @@
               <a:graphicData uri="http://schemas.openxmlformats.org/drawingml/2006/picture">
                 <pic:pic xmlns:pic="http://schemas.openxmlformats.org/drawingml/2006/picture">
                   <pic:nvPicPr>
-                    <pic:cNvPr id="10" name="Picture 10" descr="Chart, scatter chart&#10;&#10;Description automatically generated"/>
+                    <pic:cNvPr id="3" name="resid_distr.png"/>
                     <pic:cNvPicPr/>
                   </pic:nvPicPr>
                   <pic:blipFill>
-                    <a:blip r:embed="rId6"/>
+                    <a:blip r:embed="rId8" cstate="print">
+                      <a:extLst>
+                        <a:ext uri="{28A0092B-C50C-407E-A947-70E740481C1C}">
+                          <a14:useLocalDpi xmlns:a14="http://schemas.microsoft.com/office/drawing/2010/main" val="0"/>
+                        </a:ext>
+                      </a:extLst>
+                    </a:blip>
                     <a:stretch>
                       <a:fillRect/>
                     </a:stretch>
@@ -1432,7 +2465,7 @@
                   <pic:spPr>
                     <a:xfrm>
                       <a:off x="0" y="0"/>
-                      <a:ext cx="5396198" cy="4699765"/>
+                      <a:ext cx="2926080" cy="2080805"/>
                     </a:xfrm>
                     <a:prstGeom prst="rect">
                       <a:avLst/>
@@ -1444,204 +2477,56 @@
           </wp:inline>
         </w:drawing>
       </w:r>
-    </w:p>
-    <w:p>
-      <w:pPr>
-        <w:numPr>
-          <w:ilvl w:val="0"/>
-          <w:numId w:val="7"/>
-        </w:numPr>
-        <w:shd w:val="clear" w:color="auto" w:fill="FFFFFF"/>
-        <w:spacing w:before="100" w:beforeAutospacing="1" w:after="100" w:afterAutospacing="1"/>
-        <w:rPr>
-          <w:rFonts w:ascii="Helvetica" w:eastAsia="Times New Roman" w:hAnsi="Helvetica" w:cs="Helvetica"/>
-          <w:color w:val="333333"/>
-          <w:sz w:val="21"/>
-          <w:szCs w:val="21"/>
-          <w:lang w:eastAsia="zh-CN"/>
-        </w:rPr>
-      </w:pPr>
-      <w:r>
-        <w:rPr>
-          <w:rFonts w:ascii="Helvetica" w:eastAsia="Times New Roman" w:hAnsi="Helvetica" w:cs="Helvetica"/>
-          <w:color w:val="333333"/>
-          <w:sz w:val="21"/>
-          <w:szCs w:val="21"/>
-          <w:lang w:eastAsia="zh-CN"/>
-        </w:rPr>
-        <w:t>1.3.1. Write one sentence describe your observation.</w:t>
-      </w:r>
-    </w:p>
-    <w:p>
-      <w:pPr>
-        <w:numPr>
-          <w:ilvl w:val="1"/>
-          <w:numId w:val="7"/>
-        </w:numPr>
-        <w:shd w:val="clear" w:color="auto" w:fill="FFFFFF"/>
-        <w:spacing w:before="100" w:beforeAutospacing="1" w:after="100" w:afterAutospacing="1"/>
-        <w:rPr>
-          <w:rFonts w:ascii="Helvetica" w:eastAsia="Times New Roman" w:hAnsi="Helvetica" w:cs="Helvetica"/>
-          <w:color w:val="2E74B5" w:themeColor="accent5" w:themeShade="BF"/>
-          <w:sz w:val="21"/>
-          <w:szCs w:val="21"/>
-          <w:lang w:eastAsia="zh-CN"/>
-        </w:rPr>
-      </w:pPr>
-      <w:r>
-        <w:rPr>
-          <w:rFonts w:ascii="Helvetica" w:eastAsia="Times New Roman" w:hAnsi="Helvetica" w:cs="Helvetica"/>
-          <w:color w:val="2E74B5" w:themeColor="accent5" w:themeShade="BF"/>
-          <w:sz w:val="21"/>
-          <w:szCs w:val="21"/>
-          <w:lang w:eastAsia="zh-CN"/>
-        </w:rPr>
-        <w:t xml:space="preserve">There doesn’t seem to be a pattern </w:t>
-      </w:r>
-      <w:r>
-        <w:rPr>
-          <w:rFonts w:ascii="Helvetica" w:eastAsia="Times New Roman" w:hAnsi="Helvetica" w:cs="Helvetica"/>
-          <w:color w:val="2E74B5" w:themeColor="accent5" w:themeShade="BF"/>
-          <w:sz w:val="21"/>
-          <w:szCs w:val="21"/>
-          <w:lang w:eastAsia="zh-CN"/>
-        </w:rPr>
-        <w:t xml:space="preserve">of average student score across teacher coursework attendance. </w:t>
-      </w:r>
-    </w:p>
-    <w:p>
-      <w:pPr>
-        <w:numPr>
-          <w:ilvl w:val="0"/>
-          <w:numId w:val="7"/>
-        </w:numPr>
-        <w:shd w:val="clear" w:color="auto" w:fill="FFFFFF"/>
-        <w:spacing w:before="100" w:beforeAutospacing="1" w:after="100" w:afterAutospacing="1"/>
-        <w:rPr>
-          <w:rFonts w:ascii="Helvetica" w:eastAsia="Times New Roman" w:hAnsi="Helvetica" w:cs="Helvetica"/>
-          <w:color w:val="333333"/>
-          <w:sz w:val="21"/>
-          <w:szCs w:val="21"/>
-          <w:lang w:eastAsia="zh-CN"/>
-        </w:rPr>
-      </w:pPr>
-      <w:r>
-        <w:rPr>
-          <w:rFonts w:ascii="Helvetica" w:eastAsia="Times New Roman" w:hAnsi="Helvetica" w:cs="Helvetica"/>
-          <w:color w:val="333333"/>
-          <w:sz w:val="21"/>
-          <w:szCs w:val="21"/>
-          <w:lang w:eastAsia="zh-CN"/>
-        </w:rPr>
-        <w:t>1.3.2. Can you conclude whether teachers who attended more coursework have higher student score? Why or why not?</w:t>
-      </w:r>
-    </w:p>
-    <w:p>
-      <w:pPr>
-        <w:numPr>
-          <w:ilvl w:val="1"/>
-          <w:numId w:val="7"/>
-        </w:numPr>
-        <w:shd w:val="clear" w:color="auto" w:fill="FFFFFF"/>
-        <w:spacing w:before="100" w:beforeAutospacing="1" w:after="100" w:afterAutospacing="1"/>
-        <w:rPr>
-          <w:rFonts w:ascii="Helvetica" w:eastAsia="Times New Roman" w:hAnsi="Helvetica" w:cs="Helvetica"/>
-          <w:color w:val="2E74B5" w:themeColor="accent5" w:themeShade="BF"/>
-          <w:sz w:val="21"/>
-          <w:szCs w:val="21"/>
-          <w:lang w:eastAsia="zh-CN"/>
-        </w:rPr>
-      </w:pPr>
-      <w:r>
-        <w:rPr>
-          <w:rFonts w:ascii="Helvetica" w:eastAsia="Times New Roman" w:hAnsi="Helvetica" w:cs="Helvetica"/>
-          <w:color w:val="2E74B5" w:themeColor="accent5" w:themeShade="BF"/>
-          <w:sz w:val="21"/>
-          <w:szCs w:val="21"/>
-          <w:lang w:eastAsia="zh-CN"/>
-        </w:rPr>
-        <w:t>We cannot.</w:t>
-      </w:r>
-    </w:p>
-    <w:p>
-      <w:pPr>
-        <w:pStyle w:val="Heading4"/>
-        <w:shd w:val="clear" w:color="auto" w:fill="FFFFFF"/>
-        <w:spacing w:before="150" w:beforeAutospacing="0" w:after="150" w:afterAutospacing="0"/>
-        <w:rPr>
-          <w:rFonts w:ascii="inherit" w:hAnsi="inherit" w:cs="Helvetica"/>
-          <w:b w:val="0"/>
-          <w:bCs w:val="0"/>
-          <w:color w:val="333333"/>
-          <w:sz w:val="27"/>
-          <w:szCs w:val="27"/>
-        </w:rPr>
-      </w:pPr>
-      <w:r>
-        <w:rPr>
-          <w:rFonts w:ascii="inherit" w:hAnsi="inherit" w:cs="Helvetica"/>
-          <w:b w:val="0"/>
-          <w:bCs w:val="0"/>
-          <w:color w:val="333333"/>
-          <w:sz w:val="27"/>
-          <w:szCs w:val="27"/>
-        </w:rPr>
-        <w:t xml:space="preserve">2. </w:t>
-      </w:r>
-      <w:r>
-        <w:rPr>
-          <w:rFonts w:ascii="inherit" w:hAnsi="inherit" w:cs="Helvetica"/>
-          <w:b w:val="0"/>
-          <w:bCs w:val="0"/>
-          <w:color w:val="333333"/>
-          <w:sz w:val="27"/>
-          <w:szCs w:val="27"/>
-        </w:rPr>
-        <w:t>Research question (a)</w:t>
-      </w:r>
-      <w:r>
-        <w:rPr>
-          <w:rFonts w:ascii="inherit" w:hAnsi="inherit" w:cs="Helvetica"/>
-          <w:b w:val="0"/>
-          <w:bCs w:val="0"/>
-          <w:color w:val="333333"/>
-          <w:sz w:val="27"/>
-          <w:szCs w:val="27"/>
-        </w:rPr>
-        <w:t xml:space="preserve"> (</w:t>
-      </w:r>
-      <w:r>
-        <w:rPr>
-          <w:rFonts w:ascii="inherit" w:hAnsi="inherit" w:cs="Helvetica"/>
-          <w:b w:val="0"/>
-          <w:bCs w:val="0"/>
-          <w:color w:val="2F5496" w:themeColor="accent1" w:themeShade="BF"/>
-          <w:sz w:val="27"/>
-          <w:szCs w:val="27"/>
-        </w:rPr>
-        <w:t>3</w:t>
-      </w:r>
-      <w:r>
-        <w:rPr>
-          <w:rFonts w:ascii="inherit" w:hAnsi="inherit" w:cs="Helvetica"/>
-          <w:b w:val="0"/>
-          <w:bCs w:val="0"/>
-          <w:color w:val="2F5496" w:themeColor="accent1" w:themeShade="BF"/>
-          <w:sz w:val="27"/>
-          <w:szCs w:val="27"/>
-        </w:rPr>
-        <w:t>0% point</w:t>
-      </w:r>
-      <w:r>
-        <w:rPr>
-          <w:rFonts w:ascii="inherit" w:hAnsi="inherit" w:cs="Helvetica"/>
-          <w:b w:val="0"/>
-          <w:bCs w:val="0"/>
-          <w:color w:val="333333"/>
-          <w:sz w:val="27"/>
-          <w:szCs w:val="27"/>
-        </w:rPr>
-        <w:t>)</w:t>
+      <w:r>
+        <w:rPr>
+          <w:rFonts w:ascii="Helvetica" w:hAnsi="Helvetica" w:cs="Helvetica"/>
+          <w:noProof/>
+          <w:color w:val="333333"/>
+          <w:sz w:val="21"/>
+          <w:szCs w:val="21"/>
+          <w:lang w:eastAsia="en-US"/>
+        </w:rPr>
+        <w:drawing>
+          <wp:inline distT="0" distB="0" distL="0" distR="0" wp14:anchorId="31C38603" wp14:editId="4822E3BF">
+            <wp:extent cx="2926080" cy="2080805"/>
+            <wp:effectExtent l="0" t="0" r="7620" b="0"/>
+            <wp:docPr id="2" name="Picture 2"/>
+            <wp:cNvGraphicFramePr>
+              <a:graphicFrameLocks xmlns:a="http://schemas.openxmlformats.org/drawingml/2006/main" noChangeAspect="1"/>
+            </wp:cNvGraphicFramePr>
+            <a:graphic xmlns:a="http://schemas.openxmlformats.org/drawingml/2006/main">
+              <a:graphicData uri="http://schemas.openxmlformats.org/drawingml/2006/picture">
+                <pic:pic xmlns:pic="http://schemas.openxmlformats.org/drawingml/2006/picture">
+                  <pic:nvPicPr>
+                    <pic:cNvPr id="2" name="resid_fit.png"/>
+                    <pic:cNvPicPr/>
+                  </pic:nvPicPr>
+                  <pic:blipFill>
+                    <a:blip r:embed="rId9" cstate="print">
+                      <a:extLst>
+                        <a:ext uri="{28A0092B-C50C-407E-A947-70E740481C1C}">
+                          <a14:useLocalDpi xmlns:a14="http://schemas.microsoft.com/office/drawing/2010/main" val="0"/>
+                        </a:ext>
+                      </a:extLst>
+                    </a:blip>
+                    <a:stretch>
+                      <a:fillRect/>
+                    </a:stretch>
+                  </pic:blipFill>
+                  <pic:spPr>
+                    <a:xfrm>
+                      <a:off x="0" y="0"/>
+                      <a:ext cx="2926080" cy="2080805"/>
+                    </a:xfrm>
+                    <a:prstGeom prst="rect">
+                      <a:avLst/>
+                    </a:prstGeom>
+                  </pic:spPr>
+                </pic:pic>
+              </a:graphicData>
+            </a:graphic>
+          </wp:inline>
+        </w:drawing>
       </w:r>
     </w:p>
     <w:p>
@@ -1651,7 +2536,7 @@
         <w:spacing w:before="0" w:beforeAutospacing="0" w:after="150" w:afterAutospacing="0"/>
         <w:rPr>
           <w:rFonts w:ascii="Helvetica" w:hAnsi="Helvetica" w:cs="Helvetica"/>
-          <w:color w:val="333333"/>
+          <w:color w:val="2E74B5" w:themeColor="accent5" w:themeShade="BF"/>
           <w:sz w:val="21"/>
           <w:szCs w:val="21"/>
         </w:rPr>
@@ -1663,54 +2548,53 @@
           <w:sz w:val="21"/>
           <w:szCs w:val="21"/>
         </w:rPr>
-        <w:t>2.1. Write your null hypothesis and the assumption(s) you make in investigating this research question.</w:t>
-      </w:r>
-    </w:p>
-    <w:p>
-      <w:pPr>
-        <w:numPr>
-          <w:ilvl w:val="0"/>
-          <w:numId w:val="11"/>
-        </w:numPr>
-        <w:shd w:val="clear" w:color="auto" w:fill="FFFFFF"/>
-        <w:spacing w:before="100" w:beforeAutospacing="1" w:after="100" w:afterAutospacing="1"/>
-        <w:rPr>
-          <w:rFonts w:ascii="Helvetica" w:eastAsia="Times New Roman" w:hAnsi="Helvetica" w:cs="Helvetica"/>
-          <w:color w:val="2E74B5" w:themeColor="accent5" w:themeShade="BF"/>
-          <w:sz w:val="21"/>
-          <w:szCs w:val="21"/>
-          <w:lang w:eastAsia="zh-CN"/>
-        </w:rPr>
-      </w:pPr>
-      <w:r>
-        <w:rPr>
-          <w:rFonts w:ascii="Helvetica" w:eastAsia="Times New Roman" w:hAnsi="Helvetica" w:cs="Helvetica"/>
-          <w:color w:val="2E74B5" w:themeColor="accent5" w:themeShade="BF"/>
-          <w:sz w:val="21"/>
-          <w:szCs w:val="21"/>
-          <w:lang w:eastAsia="zh-CN"/>
-        </w:rPr>
-        <w:t>The students in treatment group score</w:t>
-      </w:r>
-      <w:r>
-        <w:rPr>
-          <w:rFonts w:ascii="Helvetica" w:eastAsia="Times New Roman" w:hAnsi="Helvetica" w:cs="Helvetica"/>
-          <w:color w:val="2E74B5" w:themeColor="accent5" w:themeShade="BF"/>
-          <w:sz w:val="21"/>
-          <w:szCs w:val="21"/>
-          <w:lang w:eastAsia="zh-CN"/>
-        </w:rPr>
-        <w:t>d</w:t>
-      </w:r>
-      <w:r>
-        <w:rPr>
-          <w:rFonts w:ascii="Helvetica" w:eastAsia="Times New Roman" w:hAnsi="Helvetica" w:cs="Helvetica"/>
-          <w:color w:val="2E74B5" w:themeColor="accent5" w:themeShade="BF"/>
-          <w:sz w:val="21"/>
-          <w:szCs w:val="21"/>
-          <w:lang w:eastAsia="zh-CN"/>
-        </w:rPr>
-        <w:t xml:space="preserve"> the same on vocabulary test with the students in control group </w:t>
+        <w:tab/>
+      </w:r>
+      <w:r>
+        <w:rPr>
+          <w:rFonts w:ascii="Helvetica" w:hAnsi="Helvetica" w:cs="Helvetica"/>
+          <w:color w:val="333333"/>
+          <w:sz w:val="21"/>
+          <w:szCs w:val="21"/>
+        </w:rPr>
+        <w:tab/>
+      </w:r>
+      <w:r>
+        <w:rPr>
+          <w:rFonts w:ascii="Helvetica" w:hAnsi="Helvetica" w:cs="Helvetica"/>
+          <w:color w:val="2E74B5" w:themeColor="accent5" w:themeShade="BF"/>
+          <w:sz w:val="21"/>
+          <w:szCs w:val="21"/>
+        </w:rPr>
+        <w:t>(a) Density plot of residuals</w:t>
+      </w:r>
+      <w:r>
+        <w:rPr>
+          <w:rFonts w:ascii="Helvetica" w:hAnsi="Helvetica" w:cs="Helvetica"/>
+          <w:color w:val="2E74B5" w:themeColor="accent5" w:themeShade="BF"/>
+          <w:sz w:val="21"/>
+          <w:szCs w:val="21"/>
+        </w:rPr>
+        <w:tab/>
+      </w:r>
+      <w:r>
+        <w:rPr>
+          <w:rFonts w:ascii="Helvetica" w:hAnsi="Helvetica" w:cs="Helvetica"/>
+          <w:color w:val="2E74B5" w:themeColor="accent5" w:themeShade="BF"/>
+          <w:sz w:val="21"/>
+          <w:szCs w:val="21"/>
+        </w:rPr>
+        <w:tab/>
+      </w:r>
+      <w:r>
+        <w:rPr>
+          <w:rFonts w:ascii="Helvetica" w:hAnsi="Helvetica" w:cs="Helvetica"/>
+          <w:color w:val="2E74B5" w:themeColor="accent5" w:themeShade="BF"/>
+          <w:sz w:val="21"/>
+          <w:szCs w:val="21"/>
+        </w:rPr>
+        <w:tab/>
+        <w:t>(b) Residuals vs. fitted plot</w:t>
       </w:r>
     </w:p>
     <w:p>
@@ -1718,9 +2602,10 @@
         <w:pStyle w:val="NormalWeb"/>
         <w:shd w:val="clear" w:color="auto" w:fill="FFFFFF"/>
         <w:spacing w:before="0" w:beforeAutospacing="0" w:after="150" w:afterAutospacing="0"/>
+        <w:jc w:val="center"/>
         <w:rPr>
           <w:rFonts w:ascii="Helvetica" w:hAnsi="Helvetica" w:cs="Helvetica"/>
-          <w:color w:val="333333"/>
+          <w:color w:val="2E74B5" w:themeColor="accent5" w:themeShade="BF"/>
           <w:sz w:val="21"/>
           <w:szCs w:val="21"/>
         </w:rPr>
@@ -1728,233 +2613,22 @@
       <w:r>
         <w:rPr>
           <w:rFonts w:ascii="Helvetica" w:hAnsi="Helvetica" w:cs="Helvetica"/>
-          <w:color w:val="333333"/>
-          <w:sz w:val="21"/>
-          <w:szCs w:val="21"/>
-        </w:rPr>
-        <w:t>2.2. Test your hypothesis</w:t>
-      </w:r>
-    </w:p>
-    <w:p>
-      <w:pPr>
-        <w:pStyle w:val="NormalWeb"/>
-        <w:numPr>
-          <w:ilvl w:val="0"/>
-          <w:numId w:val="9"/>
-        </w:numPr>
-        <w:shd w:val="clear" w:color="auto" w:fill="FFFFFF"/>
-        <w:spacing w:before="0" w:beforeAutospacing="0" w:after="150" w:afterAutospacing="0"/>
+          <w:b/>
+          <w:i/>
+          <w:color w:val="2E74B5" w:themeColor="accent5" w:themeShade="BF"/>
+          <w:sz w:val="21"/>
+          <w:szCs w:val="21"/>
+        </w:rPr>
+        <w:t>Figure 2</w:t>
+      </w:r>
+      <w:r>
         <w:rPr>
           <w:rFonts w:ascii="Helvetica" w:hAnsi="Helvetica" w:cs="Helvetica"/>
-          <w:color w:val="333333"/>
-          <w:sz w:val="21"/>
-          <w:szCs w:val="21"/>
-        </w:rPr>
-      </w:pPr>
-      <w:r>
-        <w:rPr>
-          <w:rFonts w:ascii="Helvetica" w:hAnsi="Helvetica" w:cs="Helvetica"/>
-          <w:color w:val="333333"/>
-          <w:sz w:val="21"/>
-          <w:szCs w:val="21"/>
-        </w:rPr>
-        <w:t>2.2.1. Which hypothesis testing you choose to answer this question? Why?</w:t>
-      </w:r>
-    </w:p>
-    <w:p>
-      <w:pPr>
-        <w:numPr>
-          <w:ilvl w:val="1"/>
-          <w:numId w:val="9"/>
-        </w:numPr>
-        <w:shd w:val="clear" w:color="auto" w:fill="FFFFFF"/>
-        <w:spacing w:before="100" w:beforeAutospacing="1" w:after="100" w:afterAutospacing="1"/>
-        <w:rPr>
-          <w:rFonts w:ascii="Helvetica" w:eastAsia="Times New Roman" w:hAnsi="Helvetica" w:cs="Helvetica"/>
-          <w:color w:val="2E74B5" w:themeColor="accent5" w:themeShade="BF"/>
-          <w:sz w:val="21"/>
-          <w:szCs w:val="21"/>
-          <w:lang w:eastAsia="zh-CN"/>
-        </w:rPr>
-      </w:pPr>
-      <w:r>
-        <w:rPr>
-          <w:rFonts w:ascii="Helvetica" w:eastAsia="Times New Roman" w:hAnsi="Helvetica" w:cs="Helvetica"/>
-          <w:color w:val="2E74B5" w:themeColor="accent5" w:themeShade="BF"/>
-          <w:sz w:val="21"/>
-          <w:szCs w:val="21"/>
-          <w:lang w:eastAsia="zh-CN"/>
-        </w:rPr>
-        <w:t xml:space="preserve">A </w:t>
-      </w:r>
-      <w:r>
-        <w:rPr>
-          <w:rFonts w:ascii="Helvetica" w:eastAsia="Times New Roman" w:hAnsi="Helvetica" w:cs="Helvetica"/>
-          <w:color w:val="2E74B5" w:themeColor="accent5" w:themeShade="BF"/>
-          <w:sz w:val="21"/>
-          <w:szCs w:val="21"/>
-          <w:lang w:eastAsia="zh-CN"/>
-        </w:rPr>
-        <w:t>two-sample</w:t>
-      </w:r>
-      <w:r>
-        <w:rPr>
-          <w:rFonts w:ascii="Helvetica" w:eastAsia="Times New Roman" w:hAnsi="Helvetica" w:cs="Helvetica"/>
-          <w:i/>
-          <w:iCs/>
-          <w:color w:val="2E74B5" w:themeColor="accent5" w:themeShade="BF"/>
-          <w:sz w:val="21"/>
-          <w:szCs w:val="21"/>
-          <w:lang w:eastAsia="zh-CN"/>
-        </w:rPr>
-        <w:t xml:space="preserve"> t</w:t>
-      </w:r>
-      <w:r>
-        <w:rPr>
-          <w:rFonts w:ascii="Helvetica" w:eastAsia="Times New Roman" w:hAnsi="Helvetica" w:cs="Helvetica"/>
-          <w:color w:val="2E74B5" w:themeColor="accent5" w:themeShade="BF"/>
-          <w:sz w:val="21"/>
-          <w:szCs w:val="21"/>
-          <w:lang w:eastAsia="zh-CN"/>
-        </w:rPr>
-        <w:t>-test to compare the means of treatment and control groups.</w:t>
-      </w:r>
-    </w:p>
-    <w:p>
-      <w:pPr>
-        <w:pStyle w:val="NormalWeb"/>
-        <w:numPr>
-          <w:ilvl w:val="0"/>
-          <w:numId w:val="9"/>
-        </w:numPr>
-        <w:shd w:val="clear" w:color="auto" w:fill="FFFFFF"/>
-        <w:spacing w:before="0" w:beforeAutospacing="0" w:after="150" w:afterAutospacing="0"/>
-        <w:rPr>
-          <w:rFonts w:ascii="Helvetica" w:hAnsi="Helvetica" w:cs="Helvetica"/>
-          <w:color w:val="333333"/>
-          <w:sz w:val="21"/>
-          <w:szCs w:val="21"/>
-        </w:rPr>
-      </w:pPr>
-      <w:r>
-        <w:rPr>
-          <w:rFonts w:ascii="Helvetica" w:hAnsi="Helvetica" w:cs="Helvetica"/>
-          <w:color w:val="333333"/>
-          <w:sz w:val="21"/>
-          <w:szCs w:val="21"/>
-        </w:rPr>
-        <w:t>2.2.2. Run the test then report and interpret your result.</w:t>
-      </w:r>
-    </w:p>
-    <w:p>
-      <w:pPr>
-        <w:pStyle w:val="ListParagraph"/>
-        <w:numPr>
-          <w:ilvl w:val="1"/>
-          <w:numId w:val="9"/>
-        </w:numPr>
-        <w:rPr>
-          <w:color w:val="2E74B5" w:themeColor="accent5" w:themeShade="BF"/>
-        </w:rPr>
-      </w:pPr>
-      <w:r>
-        <w:rPr>
-          <w:color w:val="2E74B5" w:themeColor="accent5" w:themeShade="BF"/>
-        </w:rPr>
-        <w:lastRenderedPageBreak/>
-        <w:t xml:space="preserve">On average, </w:t>
-      </w:r>
-      <w:r>
-        <w:rPr>
-          <w:color w:val="2E74B5" w:themeColor="accent5" w:themeShade="BF"/>
-        </w:rPr>
-        <w:t>treatment group students score about one point less that students in control group but this difference is not significant</w:t>
-      </w:r>
-      <w:r>
-        <w:rPr>
-          <w:color w:val="2E74B5" w:themeColor="accent5" w:themeShade="BF"/>
-        </w:rPr>
-        <w:t xml:space="preserve"> (</w:t>
-      </w:r>
-      <w:r>
-        <w:rPr>
-          <w:i/>
-          <w:iCs/>
-          <w:color w:val="2E74B5" w:themeColor="accent5" w:themeShade="BF"/>
-        </w:rPr>
-        <w:t>t</w:t>
-      </w:r>
-      <w:r>
-        <w:rPr>
-          <w:color w:val="2E74B5" w:themeColor="accent5" w:themeShade="BF"/>
-        </w:rPr>
-        <w:t>(</w:t>
-      </w:r>
-      <w:r>
-        <w:rPr>
-          <w:color w:val="2E74B5" w:themeColor="accent5" w:themeShade="BF"/>
-        </w:rPr>
-        <w:t>123.96</w:t>
-      </w:r>
-      <w:r>
-        <w:rPr>
-          <w:color w:val="2E74B5" w:themeColor="accent5" w:themeShade="BF"/>
-        </w:rPr>
-        <w:t xml:space="preserve">) = </w:t>
-      </w:r>
-      <w:r>
-        <w:rPr>
-          <w:color w:val="2E74B5" w:themeColor="accent5" w:themeShade="BF"/>
-        </w:rPr>
-        <w:t>0.481</w:t>
-      </w:r>
-      <w:r>
-        <w:rPr>
-          <w:color w:val="2E74B5" w:themeColor="accent5" w:themeShade="BF"/>
-        </w:rPr>
-        <w:t xml:space="preserve">, </w:t>
-      </w:r>
-      <w:r>
-        <w:rPr>
-          <w:i/>
-          <w:iCs/>
-          <w:color w:val="2E74B5" w:themeColor="accent5" w:themeShade="BF"/>
-        </w:rPr>
-        <w:t>p</w:t>
-      </w:r>
-      <w:r>
-        <w:rPr>
-          <w:color w:val="2E74B5" w:themeColor="accent5" w:themeShade="BF"/>
-        </w:rPr>
-        <w:t xml:space="preserve"> </w:t>
-      </w:r>
-      <w:r>
-        <w:rPr>
-          <w:color w:val="2E74B5" w:themeColor="accent5" w:themeShade="BF"/>
-        </w:rPr>
-        <w:t>= 0.631</w:t>
-      </w:r>
-      <w:r>
-        <w:rPr>
-          <w:color w:val="2E74B5" w:themeColor="accent5" w:themeShade="BF"/>
-        </w:rPr>
-        <w:t>).</w:t>
-      </w:r>
-      <w:r>
-        <w:rPr>
-          <w:color w:val="2E74B5" w:themeColor="accent5" w:themeShade="BF"/>
-        </w:rPr>
-        <w:t xml:space="preserve"> I </w:t>
-      </w:r>
-      <w:r>
-        <w:rPr>
-          <w:rFonts w:ascii="Helvetica" w:eastAsia="Times New Roman" w:hAnsi="Helvetica" w:cs="Helvetica"/>
-          <w:color w:val="2E74B5" w:themeColor="accent5" w:themeShade="BF"/>
-          <w:sz w:val="21"/>
-          <w:szCs w:val="21"/>
-          <w:lang w:eastAsia="zh-CN"/>
-        </w:rPr>
-        <w:t>failed to reject the null hypothesis.</w:t>
+          <w:color w:val="2E74B5" w:themeColor="accent5" w:themeShade="BF"/>
+          <w:sz w:val="21"/>
+          <w:szCs w:val="21"/>
+        </w:rPr>
+        <w:t>. Tests of regression assumptions</w:t>
       </w:r>
     </w:p>
     <w:p>
@@ -1969,6 +2643,71 @@
           <w:szCs w:val="21"/>
         </w:rPr>
       </w:pPr>
+      <w:r>
+        <w:rPr>
+          <w:rFonts w:ascii="Helvetica" w:hAnsi="Helvetica" w:cs="Helvetica"/>
+          <w:color w:val="333333"/>
+          <w:sz w:val="21"/>
+          <w:szCs w:val="21"/>
+        </w:rPr>
+        <w:t>2.</w:t>
+      </w:r>
+      <w:r>
+        <w:rPr>
+          <w:rFonts w:ascii="Helvetica" w:hAnsi="Helvetica" w:cs="Helvetica"/>
+          <w:color w:val="333333"/>
+          <w:sz w:val="21"/>
+          <w:szCs w:val="21"/>
+        </w:rPr>
+        <w:t>5</w:t>
+      </w:r>
+      <w:r>
+        <w:rPr>
+          <w:rFonts w:ascii="Helvetica" w:hAnsi="Helvetica" w:cs="Helvetica"/>
+          <w:color w:val="333333"/>
+          <w:sz w:val="21"/>
+          <w:szCs w:val="21"/>
+        </w:rPr>
+        <w:t>. What is your answer to this research question?</w:t>
+      </w:r>
+    </w:p>
+    <w:p>
+      <w:pPr>
+        <w:rPr>
+          <w:color w:val="2E74B5" w:themeColor="accent5" w:themeShade="BF"/>
+        </w:rPr>
+      </w:pPr>
+      <w:r>
+        <w:rPr>
+          <w:rFonts w:ascii="Helvetica" w:eastAsia="Times New Roman" w:hAnsi="Helvetica" w:cs="Helvetica"/>
+          <w:color w:val="2E74B5" w:themeColor="accent5" w:themeShade="BF"/>
+          <w:sz w:val="21"/>
+          <w:szCs w:val="21"/>
+          <w:lang w:eastAsia="zh-CN"/>
+        </w:rPr>
+        <w:t>The number of professional development course sessions that teachers attended is, on average, unrelated to their students’ average scores on a test of vocabulary knowledge. While it is true that in my sample there is a slight positive relationship between coursework and vocabulary scores, I cannot rule out that this relationship is due to idiosyncrasies of sampling (</w:t>
+      </w:r>
+      <w:r>
+        <w:rPr>
+          <w:rFonts w:ascii="Helvetica" w:eastAsia="Times New Roman" w:hAnsi="Helvetica" w:cs="Helvetica"/>
+          <w:i/>
+          <w:color w:val="2E74B5" w:themeColor="accent5" w:themeShade="BF"/>
+          <w:sz w:val="21"/>
+          <w:szCs w:val="21"/>
+          <w:lang w:eastAsia="zh-CN"/>
+        </w:rPr>
+        <w:t>p</w:t>
+      </w:r>
+      <w:r>
+        <w:rPr>
+          <w:rFonts w:ascii="Helvetica" w:eastAsia="Times New Roman" w:hAnsi="Helvetica" w:cs="Helvetica"/>
+          <w:color w:val="2E74B5" w:themeColor="accent5" w:themeShade="BF"/>
+          <w:sz w:val="21"/>
+          <w:szCs w:val="21"/>
+          <w:lang w:eastAsia="zh-CN"/>
+        </w:rPr>
+        <w:t xml:space="preserve"> = 0.053) and that no relationship exists in the population.</w:t>
+      </w:r>
     </w:p>
     <w:p>
       <w:pPr>
@@ -1982,496 +2721,10 @@
           <w:szCs w:val="21"/>
         </w:rPr>
       </w:pPr>
-      <w:r>
-        <w:rPr>
-          <w:rFonts w:ascii="Helvetica" w:hAnsi="Helvetica" w:cs="Helvetica"/>
-          <w:color w:val="333333"/>
-          <w:sz w:val="21"/>
-          <w:szCs w:val="21"/>
-        </w:rPr>
-        <w:t>2.3. What is your answer to this research question?</w:t>
-      </w:r>
-    </w:p>
-    <w:p>
-      <w:pPr>
-        <w:pStyle w:val="ListParagraph"/>
-        <w:numPr>
-          <w:ilvl w:val="1"/>
-          <w:numId w:val="9"/>
-        </w:numPr>
-        <w:rPr>
-          <w:color w:val="2E74B5" w:themeColor="accent5" w:themeShade="BF"/>
-        </w:rPr>
-      </w:pPr>
-      <w:r>
-        <w:rPr>
-          <w:rFonts w:ascii="Helvetica" w:eastAsia="Times New Roman" w:hAnsi="Helvetica" w:cs="Helvetica"/>
-          <w:color w:val="2E74B5" w:themeColor="accent5" w:themeShade="BF"/>
-          <w:sz w:val="21"/>
-          <w:szCs w:val="21"/>
-          <w:lang w:eastAsia="zh-CN"/>
-        </w:rPr>
-        <w:t>Under the</w:t>
-      </w:r>
-      <w:r>
-        <w:rPr>
-          <w:rFonts w:ascii="Helvetica" w:eastAsia="Times New Roman" w:hAnsi="Helvetica" w:cs="Helvetica"/>
-          <w:color w:val="2E74B5" w:themeColor="accent5" w:themeShade="BF"/>
-          <w:sz w:val="21"/>
-          <w:szCs w:val="21"/>
-          <w:lang w:eastAsia="zh-CN"/>
-        </w:rPr>
-        <w:t xml:space="preserve"> random</w:t>
-      </w:r>
-      <w:r>
-        <w:rPr>
-          <w:rFonts w:ascii="Helvetica" w:eastAsia="Times New Roman" w:hAnsi="Helvetica" w:cs="Helvetica"/>
-          <w:color w:val="2E74B5" w:themeColor="accent5" w:themeShade="BF"/>
-          <w:sz w:val="21"/>
-          <w:szCs w:val="21"/>
-          <w:lang w:eastAsia="zh-CN"/>
-        </w:rPr>
-        <w:t xml:space="preserve">ized </w:t>
-      </w:r>
-      <w:r>
-        <w:rPr>
-          <w:rFonts w:ascii="Helvetica" w:eastAsia="Times New Roman" w:hAnsi="Helvetica" w:cs="Helvetica"/>
-          <w:color w:val="2E74B5" w:themeColor="accent5" w:themeShade="BF"/>
-          <w:sz w:val="21"/>
-          <w:szCs w:val="21"/>
-          <w:lang w:eastAsia="zh-CN"/>
-        </w:rPr>
-        <w:t xml:space="preserve">controlled trial </w:t>
-      </w:r>
-      <w:r>
-        <w:rPr>
-          <w:rFonts w:ascii="Helvetica" w:eastAsia="Times New Roman" w:hAnsi="Helvetica" w:cs="Helvetica"/>
-          <w:color w:val="2E74B5" w:themeColor="accent5" w:themeShade="BF"/>
-          <w:sz w:val="21"/>
-          <w:szCs w:val="21"/>
-          <w:lang w:eastAsia="zh-CN"/>
-        </w:rPr>
-        <w:t>condition</w:t>
-      </w:r>
-      <w:r>
-        <w:rPr>
-          <w:rFonts w:ascii="Helvetica" w:eastAsia="Times New Roman" w:hAnsi="Helvetica" w:cs="Helvetica"/>
-          <w:color w:val="2E74B5" w:themeColor="accent5" w:themeShade="BF"/>
-          <w:sz w:val="21"/>
-          <w:szCs w:val="21"/>
-          <w:lang w:eastAsia="zh-CN"/>
-        </w:rPr>
-        <w:t>, t</w:t>
-      </w:r>
-      <w:r>
-        <w:rPr>
-          <w:color w:val="2E74B5" w:themeColor="accent5" w:themeShade="BF"/>
-        </w:rPr>
-        <w:t xml:space="preserve">he </w:t>
-      </w:r>
-      <w:r>
-        <w:rPr>
-          <w:color w:val="2E74B5" w:themeColor="accent5" w:themeShade="BF"/>
-        </w:rPr>
-        <w:t xml:space="preserve">consultancy PD </w:t>
-      </w:r>
-      <w:r>
-        <w:rPr>
-          <w:color w:val="2E74B5" w:themeColor="accent5" w:themeShade="BF"/>
-        </w:rPr>
-        <w:t xml:space="preserve">intervention </w:t>
-      </w:r>
-      <w:r>
-        <w:rPr>
-          <w:color w:val="2E74B5" w:themeColor="accent5" w:themeShade="BF"/>
-        </w:rPr>
-        <w:t>did not</w:t>
-      </w:r>
-      <w:r>
-        <w:rPr>
-          <w:color w:val="2E74B5" w:themeColor="accent5" w:themeShade="BF"/>
-        </w:rPr>
-        <w:t xml:space="preserve"> significantly </w:t>
-      </w:r>
-      <w:r>
-        <w:rPr>
-          <w:color w:val="2E74B5" w:themeColor="accent5" w:themeShade="BF"/>
-        </w:rPr>
-        <w:t>improve</w:t>
-      </w:r>
-      <w:r>
-        <w:rPr>
-          <w:color w:val="2E74B5" w:themeColor="accent5" w:themeShade="BF"/>
-        </w:rPr>
-        <w:t xml:space="preserve"> student vocabulary score</w:t>
-      </w:r>
-      <w:r>
-        <w:rPr>
-          <w:color w:val="2E74B5" w:themeColor="accent5" w:themeShade="BF"/>
-        </w:rPr>
-        <w:t>.</w:t>
-      </w:r>
-    </w:p>
-    <w:p>
-      <w:pPr>
-        <w:pStyle w:val="NormalWeb"/>
-        <w:shd w:val="clear" w:color="auto" w:fill="FFFFFF"/>
-        <w:spacing w:before="0" w:beforeAutospacing="0" w:after="150" w:afterAutospacing="0"/>
-        <w:rPr>
-          <w:rFonts w:ascii="Helvetica" w:hAnsi="Helvetica" w:cs="Helvetica"/>
-          <w:color w:val="333333"/>
-          <w:sz w:val="21"/>
-          <w:szCs w:val="21"/>
-        </w:rPr>
-      </w:pPr>
-    </w:p>
-    <w:p>
-      <w:pPr>
-        <w:pStyle w:val="Heading4"/>
-        <w:shd w:val="clear" w:color="auto" w:fill="FFFFFF"/>
-        <w:spacing w:before="150" w:beforeAutospacing="0" w:after="150" w:afterAutospacing="0"/>
-        <w:rPr>
-          <w:rFonts w:ascii="inherit" w:hAnsi="inherit" w:cs="Helvetica"/>
-          <w:b w:val="0"/>
-          <w:bCs w:val="0"/>
-          <w:sz w:val="27"/>
-          <w:szCs w:val="27"/>
-        </w:rPr>
-      </w:pPr>
-      <w:r>
-        <w:rPr>
-          <w:rFonts w:ascii="inherit" w:hAnsi="inherit" w:cs="Helvetica"/>
-          <w:b w:val="0"/>
-          <w:bCs w:val="0"/>
-          <w:sz w:val="27"/>
-          <w:szCs w:val="27"/>
-        </w:rPr>
-        <w:t xml:space="preserve">3. </w:t>
-      </w:r>
-      <w:r>
-        <w:rPr>
-          <w:rFonts w:ascii="inherit" w:hAnsi="inherit" w:cs="Helvetica"/>
-          <w:b w:val="0"/>
-          <w:bCs w:val="0"/>
-          <w:sz w:val="27"/>
-          <w:szCs w:val="27"/>
-        </w:rPr>
-        <w:t>Research question (b)</w:t>
-      </w:r>
-      <w:r>
-        <w:rPr>
-          <w:rFonts w:ascii="inherit" w:hAnsi="inherit" w:cs="Helvetica"/>
-          <w:b w:val="0"/>
-          <w:bCs w:val="0"/>
-          <w:sz w:val="27"/>
-          <w:szCs w:val="27"/>
-        </w:rPr>
-        <w:t xml:space="preserve"> (</w:t>
-      </w:r>
-      <w:r>
-        <w:rPr>
-          <w:rFonts w:ascii="inherit" w:hAnsi="inherit" w:cs="Helvetica"/>
-          <w:b w:val="0"/>
-          <w:bCs w:val="0"/>
-          <w:sz w:val="27"/>
-          <w:szCs w:val="27"/>
-        </w:rPr>
-        <w:t>3</w:t>
-      </w:r>
-      <w:r>
-        <w:rPr>
-          <w:rFonts w:ascii="inherit" w:hAnsi="inherit" w:cs="Helvetica"/>
-          <w:b w:val="0"/>
-          <w:bCs w:val="0"/>
-          <w:sz w:val="27"/>
-          <w:szCs w:val="27"/>
-        </w:rPr>
-        <w:t>0% point)</w:t>
-      </w:r>
-    </w:p>
-    <w:p>
-      <w:r>
-        <w:t xml:space="preserve"> </w:t>
-      </w:r>
-      <w:r>
-        <w:t>3.1. Write your null hypothesis and the assumption(s) you make in investigating this research question.</w:t>
-      </w:r>
-    </w:p>
-    <w:p>
-      <w:pPr>
-        <w:numPr>
-          <w:ilvl w:val="0"/>
-          <w:numId w:val="11"/>
-        </w:numPr>
-        <w:shd w:val="clear" w:color="auto" w:fill="FFFFFF"/>
-        <w:spacing w:before="100" w:beforeAutospacing="1" w:after="100" w:afterAutospacing="1"/>
-      </w:pPr>
-      <w:r>
-        <w:rPr>
-          <w:rFonts w:ascii="Helvetica" w:eastAsia="Times New Roman" w:hAnsi="Helvetica" w:cs="Helvetica"/>
-          <w:color w:val="2E74B5" w:themeColor="accent5" w:themeShade="BF"/>
-          <w:sz w:val="21"/>
-          <w:szCs w:val="21"/>
-          <w:lang w:eastAsia="zh-CN"/>
-        </w:rPr>
-        <w:t>The</w:t>
-      </w:r>
-      <w:r>
-        <w:rPr>
-          <w:rFonts w:ascii="Helvetica" w:eastAsia="Times New Roman" w:hAnsi="Helvetica" w:cs="Helvetica"/>
-          <w:color w:val="2E74B5" w:themeColor="accent5" w:themeShade="BF"/>
-          <w:sz w:val="21"/>
-          <w:szCs w:val="21"/>
-          <w:lang w:eastAsia="zh-CN"/>
-        </w:rPr>
-        <w:t>re was no relationship between PD intervention dosage and student vocabulary score</w:t>
-      </w:r>
-    </w:p>
-    <w:p>
-      <w:r>
-        <w:t>3.2. Test your hypothesis</w:t>
-      </w:r>
-    </w:p>
-    <w:p/>
-    <w:p>
-      <w:r>
-        <w:t xml:space="preserve"> * 3.2.1. Which hypothesis testing you choose to answer this question? Why?</w:t>
-      </w:r>
-    </w:p>
-    <w:p>
-      <w:pPr>
-        <w:numPr>
-          <w:ilvl w:val="0"/>
-          <w:numId w:val="11"/>
-        </w:numPr>
-        <w:shd w:val="clear" w:color="auto" w:fill="FFFFFF"/>
-        <w:spacing w:before="100" w:beforeAutospacing="1" w:after="100" w:afterAutospacing="1"/>
-      </w:pPr>
-      <w:r>
-        <w:rPr>
-          <w:rFonts w:ascii="Helvetica" w:eastAsia="Times New Roman" w:hAnsi="Helvetica" w:cs="Helvetica"/>
-          <w:color w:val="2E74B5" w:themeColor="accent5" w:themeShade="BF"/>
-          <w:sz w:val="21"/>
-          <w:szCs w:val="21"/>
-          <w:lang w:eastAsia="zh-CN"/>
-        </w:rPr>
-        <w:t xml:space="preserve">I fit an ordinary-least-squares regression </w:t>
-      </w:r>
-      <w:r>
-        <w:rPr>
-          <w:rFonts w:ascii="Helvetica" w:eastAsia="Times New Roman" w:hAnsi="Helvetica" w:cs="Helvetica"/>
-          <w:color w:val="2E74B5" w:themeColor="accent5" w:themeShade="BF"/>
-          <w:sz w:val="21"/>
-          <w:szCs w:val="21"/>
-          <w:lang w:eastAsia="zh-CN"/>
-        </w:rPr>
-        <w:t xml:space="preserve">of student vocabulary score on PD intervention dosage </w:t>
-      </w:r>
-      <w:r>
-        <w:rPr>
-          <w:rFonts w:ascii="Helvetica" w:eastAsia="Times New Roman" w:hAnsi="Helvetica" w:cs="Helvetica"/>
-          <w:color w:val="2E74B5" w:themeColor="accent5" w:themeShade="BF"/>
-          <w:sz w:val="21"/>
-          <w:szCs w:val="21"/>
-          <w:lang w:eastAsia="zh-CN"/>
-        </w:rPr>
-        <w:t xml:space="preserve">to </w:t>
-      </w:r>
-      <w:r>
-        <w:rPr>
-          <w:rFonts w:ascii="Helvetica" w:eastAsia="Times New Roman" w:hAnsi="Helvetica" w:cs="Helvetica"/>
-          <w:color w:val="2E74B5" w:themeColor="accent5" w:themeShade="BF"/>
-          <w:sz w:val="21"/>
-          <w:szCs w:val="21"/>
-          <w:lang w:eastAsia="zh-CN"/>
-        </w:rPr>
-        <w:t>see</w:t>
-      </w:r>
-      <w:r>
-        <w:rPr>
-          <w:rFonts w:ascii="Helvetica" w:eastAsia="Times New Roman" w:hAnsi="Helvetica" w:cs="Helvetica"/>
-          <w:color w:val="2E74B5" w:themeColor="accent5" w:themeShade="BF"/>
-          <w:sz w:val="21"/>
-          <w:szCs w:val="21"/>
-          <w:lang w:eastAsia="zh-CN"/>
-        </w:rPr>
-        <w:t xml:space="preserve"> whether the slope of th</w:t>
-      </w:r>
-      <w:r>
-        <w:rPr>
-          <w:rFonts w:ascii="Helvetica" w:eastAsia="Times New Roman" w:hAnsi="Helvetica" w:cs="Helvetica"/>
-          <w:color w:val="2E74B5" w:themeColor="accent5" w:themeShade="BF"/>
-          <w:sz w:val="21"/>
-          <w:szCs w:val="21"/>
-          <w:lang w:eastAsia="zh-CN"/>
-        </w:rPr>
-        <w:t>e estimated trend-</w:t>
-      </w:r>
-      <w:r>
-        <w:rPr>
-          <w:rFonts w:ascii="Helvetica" w:eastAsia="Times New Roman" w:hAnsi="Helvetica" w:cs="Helvetica"/>
-          <w:color w:val="2E74B5" w:themeColor="accent5" w:themeShade="BF"/>
-          <w:sz w:val="21"/>
-          <w:szCs w:val="21"/>
-          <w:lang w:eastAsia="zh-CN"/>
-        </w:rPr>
-        <w:t xml:space="preserve">line is </w:t>
-      </w:r>
-      <w:r>
-        <w:rPr>
-          <w:rFonts w:ascii="Helvetica" w:eastAsia="Times New Roman" w:hAnsi="Helvetica" w:cs="Helvetica"/>
-          <w:color w:val="2E74B5" w:themeColor="accent5" w:themeShade="BF"/>
-          <w:sz w:val="21"/>
-          <w:szCs w:val="21"/>
-          <w:lang w:eastAsia="zh-CN"/>
-        </w:rPr>
-        <w:t>significantly different from zero since zero suggests that the two variables have no relationship in the population.</w:t>
-      </w:r>
-    </w:p>
-    <w:p>
-      <w:r>
-        <w:t xml:space="preserve"> * 3.2.2. Run the test then report and interpret your result.</w:t>
-      </w:r>
-    </w:p>
-    <w:p>
-      <w:pPr>
-        <w:numPr>
-          <w:ilvl w:val="0"/>
-          <w:numId w:val="11"/>
-        </w:numPr>
-        <w:shd w:val="clear" w:color="auto" w:fill="FFFFFF"/>
-        <w:spacing w:before="100" w:beforeAutospacing="1" w:after="100" w:afterAutospacing="1"/>
-      </w:pPr>
-      <w:r>
-        <w:rPr>
-          <w:rFonts w:ascii="Helvetica" w:eastAsia="Times New Roman" w:hAnsi="Helvetica" w:cs="Helvetica"/>
-          <w:color w:val="2E74B5" w:themeColor="accent5" w:themeShade="BF"/>
-          <w:sz w:val="21"/>
-          <w:szCs w:val="21"/>
-          <w:lang w:eastAsia="zh-CN"/>
-        </w:rPr>
-        <w:t xml:space="preserve">The </w:t>
-      </w:r>
-      <w:r>
-        <w:rPr>
-          <w:rFonts w:ascii="Helvetica" w:eastAsia="Times New Roman" w:hAnsi="Helvetica" w:cs="Helvetica"/>
-          <w:i/>
-          <w:iCs/>
-          <w:color w:val="2E74B5" w:themeColor="accent5" w:themeShade="BF"/>
-          <w:sz w:val="21"/>
-          <w:szCs w:val="21"/>
-          <w:lang w:eastAsia="zh-CN"/>
-        </w:rPr>
-        <w:t>p</w:t>
-      </w:r>
-      <w:r>
-        <w:rPr>
-          <w:rFonts w:ascii="Helvetica" w:eastAsia="Times New Roman" w:hAnsi="Helvetica" w:cs="Helvetica"/>
-          <w:color w:val="2E74B5" w:themeColor="accent5" w:themeShade="BF"/>
-          <w:sz w:val="21"/>
-          <w:szCs w:val="21"/>
-          <w:lang w:eastAsia="zh-CN"/>
-        </w:rPr>
-        <w:t xml:space="preserve">-value of the </w:t>
-      </w:r>
-      <w:r>
-        <w:rPr>
-          <w:rFonts w:ascii="Helvetica" w:eastAsia="Times New Roman" w:hAnsi="Helvetica" w:cs="Helvetica"/>
-          <w:color w:val="2E74B5" w:themeColor="accent5" w:themeShade="BF"/>
-          <w:sz w:val="21"/>
-          <w:szCs w:val="21"/>
-          <w:lang w:eastAsia="zh-CN"/>
-        </w:rPr>
-        <w:t>slope</w:t>
-      </w:r>
-      <w:r>
-        <w:rPr>
-          <w:rFonts w:ascii="Helvetica" w:eastAsia="Times New Roman" w:hAnsi="Helvetica" w:cs="Helvetica"/>
-          <w:color w:val="2E74B5" w:themeColor="accent5" w:themeShade="BF"/>
-          <w:sz w:val="21"/>
-          <w:szCs w:val="21"/>
-          <w:lang w:eastAsia="zh-CN"/>
-        </w:rPr>
-        <w:t xml:space="preserve"> was 0.053, which is above the significance level of 5%</w:t>
-      </w:r>
-      <w:r>
-        <w:rPr>
-          <w:rFonts w:ascii="Helvetica" w:eastAsia="Times New Roman" w:hAnsi="Helvetica" w:cs="Helvetica"/>
-          <w:color w:val="2E74B5" w:themeColor="accent5" w:themeShade="BF"/>
-          <w:sz w:val="21"/>
-          <w:szCs w:val="21"/>
-          <w:lang w:eastAsia="zh-CN"/>
-        </w:rPr>
-        <w:t>, suggesting that the relationship between these two variables was not statistically significant.</w:t>
-      </w:r>
-      <w:r>
-        <w:rPr>
-          <w:rFonts w:ascii="Helvetica" w:eastAsia="Times New Roman" w:hAnsi="Helvetica" w:cs="Helvetica"/>
-          <w:color w:val="2E74B5" w:themeColor="accent5" w:themeShade="BF"/>
-          <w:sz w:val="21"/>
-          <w:szCs w:val="21"/>
-          <w:lang w:eastAsia="zh-CN"/>
-        </w:rPr>
-        <w:t xml:space="preserve"> I failed to reject the null hypothesis.</w:t>
-      </w:r>
-    </w:p>
-    <w:p>
-      <w:r>
-        <w:t>3.3. What is your answer to this research question?</w:t>
-      </w:r>
-    </w:p>
-    <w:p>
-      <w:pPr>
-        <w:numPr>
-          <w:ilvl w:val="0"/>
-          <w:numId w:val="11"/>
-        </w:numPr>
-        <w:shd w:val="clear" w:color="auto" w:fill="FFFFFF"/>
-        <w:spacing w:before="100" w:beforeAutospacing="1" w:after="100" w:afterAutospacing="1"/>
-      </w:pPr>
-      <w:r>
-        <w:rPr>
-          <w:rFonts w:ascii="Helvetica" w:eastAsia="Times New Roman" w:hAnsi="Helvetica" w:cs="Helvetica"/>
-          <w:color w:val="2E74B5" w:themeColor="accent5" w:themeShade="BF"/>
-          <w:sz w:val="21"/>
-          <w:szCs w:val="21"/>
-          <w:lang w:eastAsia="zh-CN"/>
-        </w:rPr>
-        <w:t>Under the randomized controlled trial condition</w:t>
-      </w:r>
-      <w:r>
-        <w:rPr>
-          <w:rFonts w:ascii="Helvetica" w:eastAsia="Times New Roman" w:hAnsi="Helvetica" w:cs="Helvetica"/>
-          <w:color w:val="2E74B5" w:themeColor="accent5" w:themeShade="BF"/>
-          <w:sz w:val="21"/>
-          <w:szCs w:val="21"/>
-          <w:lang w:eastAsia="zh-CN"/>
-        </w:rPr>
-        <w:t xml:space="preserve">, the dosage of the coursework </w:t>
-      </w:r>
-      <w:r>
-        <w:rPr>
-          <w:rFonts w:ascii="Helvetica" w:eastAsia="Times New Roman" w:hAnsi="Helvetica" w:cs="Helvetica"/>
-          <w:color w:val="2E74B5" w:themeColor="accent5" w:themeShade="BF"/>
-          <w:sz w:val="21"/>
-          <w:szCs w:val="21"/>
-          <w:lang w:eastAsia="zh-CN"/>
-        </w:rPr>
-        <w:t xml:space="preserve">PD </w:t>
-      </w:r>
-      <w:r>
-        <w:rPr>
-          <w:rFonts w:ascii="Helvetica" w:eastAsia="Times New Roman" w:hAnsi="Helvetica" w:cs="Helvetica"/>
-          <w:color w:val="2E74B5" w:themeColor="accent5" w:themeShade="BF"/>
-          <w:sz w:val="21"/>
-          <w:szCs w:val="21"/>
-          <w:lang w:eastAsia="zh-CN"/>
-        </w:rPr>
-        <w:t>intervention had no significant impact on student vocabulary score.</w:t>
-      </w:r>
     </w:p>
     <w:p/>
     <w:sectPr>
+      <w:headerReference w:type="default" r:id="rId10"/>
       <w:pgSz w:w="12240" w:h="15840"/>
       <w:pgMar w:top="1440" w:right="1440" w:bottom="1440" w:left="1440" w:header="720" w:footer="720" w:gutter="0"/>
       <w:cols w:space="720"/>
@@ -2481,8 +2734,99 @@
 </w:document>
 </file>
 
+<file path=word/endnotes.xml><?xml version="1.0" encoding="utf-8"?>
+<w:endnotes xmlns:wpc="http://schemas.microsoft.com/office/word/2010/wordprocessingCanvas" xmlns:cx="http://schemas.microsoft.com/office/drawing/2014/chartex" xmlns:cx1="http://schemas.microsoft.com/office/drawing/2015/9/8/chartex" xmlns:mc="http://schemas.openxmlformats.org/markup-compatibility/2006" xmlns:o="urn:schemas-microsoft-com:office:office" xmlns:r="http://schemas.openxmlformats.org/officeDocument/2006/relationships" xmlns:m="http://schemas.openxmlformats.org/officeDocument/2006/math" xmlns:v="urn:schemas-microsoft-com:vml" xmlns:wp14="http://schemas.microsoft.com/office/word/2010/wordprocessingDrawing" xmlns:wp="http://schemas.openxmlformats.org/drawingml/2006/wordprocessingDrawing" xmlns:w10="urn:schemas-microsoft-com:office:word" xmlns:w="http://schemas.openxmlformats.org/wordprocessingml/2006/main" xmlns:w14="http://schemas.microsoft.com/office/word/2010/wordml" xmlns:w15="http://schemas.microsoft.com/office/word/2012/wordml" xmlns:w16se="http://schemas.microsoft.com/office/word/2015/wordml/symex" xmlns:wpg="http://schemas.microsoft.com/office/word/2010/wordprocessingGroup" xmlns:wpi="http://schemas.microsoft.com/office/word/2010/wordprocessingInk" xmlns:wne="http://schemas.microsoft.com/office/word/2006/wordml" xmlns:wps="http://schemas.microsoft.com/office/word/2010/wordprocessingShape" mc:Ignorable="w14 w15 w16se wp14">
+  <w:endnote w:type="separator" w:id="-1">
+    <w:p>
+      <w:r>
+        <w:separator/>
+      </w:r>
+    </w:p>
+  </w:endnote>
+  <w:endnote w:type="continuationSeparator" w:id="0">
+    <w:p>
+      <w:r>
+        <w:continuationSeparator/>
+      </w:r>
+    </w:p>
+  </w:endnote>
+</w:endnotes>
+</file>
+
+<file path=word/footnotes.xml><?xml version="1.0" encoding="utf-8"?>
+<w:footnotes xmlns:wpc="http://schemas.microsoft.com/office/word/2010/wordprocessingCanvas" xmlns:cx="http://schemas.microsoft.com/office/drawing/2014/chartex" xmlns:cx1="http://schemas.microsoft.com/office/drawing/2015/9/8/chartex" xmlns:mc="http://schemas.openxmlformats.org/markup-compatibility/2006" xmlns:o="urn:schemas-microsoft-com:office:office" xmlns:r="http://schemas.openxmlformats.org/officeDocument/2006/relationships" xmlns:m="http://schemas.openxmlformats.org/officeDocument/2006/math" xmlns:v="urn:schemas-microsoft-com:vml" xmlns:wp14="http://schemas.microsoft.com/office/word/2010/wordprocessingDrawing" xmlns:wp="http://schemas.openxmlformats.org/drawingml/2006/wordprocessingDrawing" xmlns:w10="urn:schemas-microsoft-com:office:word" xmlns:w="http://schemas.openxmlformats.org/wordprocessingml/2006/main" xmlns:w14="http://schemas.microsoft.com/office/word/2010/wordml" xmlns:w15="http://schemas.microsoft.com/office/word/2012/wordml" xmlns:w16se="http://schemas.microsoft.com/office/word/2015/wordml/symex" xmlns:wpg="http://schemas.microsoft.com/office/word/2010/wordprocessingGroup" xmlns:wpi="http://schemas.microsoft.com/office/word/2010/wordprocessingInk" xmlns:wne="http://schemas.microsoft.com/office/word/2006/wordml" xmlns:wps="http://schemas.microsoft.com/office/word/2010/wordprocessingShape" mc:Ignorable="w14 w15 w16se wp14">
+  <w:footnote w:type="separator" w:id="-1">
+    <w:p>
+      <w:r>
+        <w:separator/>
+      </w:r>
+    </w:p>
+  </w:footnote>
+  <w:footnote w:type="continuationSeparator" w:id="0">
+    <w:p>
+      <w:r>
+        <w:continuationSeparator/>
+      </w:r>
+    </w:p>
+  </w:footnote>
+</w:footnotes>
+</file>
+
+<file path=word/header1.xml><?xml version="1.0" encoding="utf-8"?>
+<w:hdr xmlns:wpc="http://schemas.microsoft.com/office/word/2010/wordprocessingCanvas" xmlns:cx="http://schemas.microsoft.com/office/drawing/2014/chartex" xmlns:cx1="http://schemas.microsoft.com/office/drawing/2015/9/8/chartex" xmlns:mc="http://schemas.openxmlformats.org/markup-compatibility/2006" xmlns:o="urn:schemas-microsoft-com:office:office" xmlns:r="http://schemas.openxmlformats.org/officeDocument/2006/relationships" xmlns:m="http://schemas.openxmlformats.org/officeDocument/2006/math" xmlns:v="urn:schemas-microsoft-com:vml" xmlns:wp14="http://schemas.microsoft.com/office/word/2010/wordprocessingDrawing" xmlns:wp="http://schemas.openxmlformats.org/drawingml/2006/wordprocessingDrawing" xmlns:w10="urn:schemas-microsoft-com:office:word" xmlns:w="http://schemas.openxmlformats.org/wordprocessingml/2006/main" xmlns:w14="http://schemas.microsoft.com/office/word/2010/wordml" xmlns:w15="http://schemas.microsoft.com/office/word/2012/wordml" xmlns:w16se="http://schemas.microsoft.com/office/word/2015/wordml/symex" xmlns:wpg="http://schemas.microsoft.com/office/word/2010/wordprocessingGroup" xmlns:wpi="http://schemas.microsoft.com/office/word/2010/wordprocessingInk" xmlns:wne="http://schemas.microsoft.com/office/word/2006/wordml" xmlns:wps="http://schemas.microsoft.com/office/word/2010/wordprocessingShape" mc:Ignorable="w14 w15 w16se wp14">
+  <w:sdt>
+    <w:sdtPr>
+      <w:id w:val="-2103165607"/>
+      <w:docPartObj>
+        <w:docPartGallery w:val="Page Numbers (Top of Page)"/>
+        <w:docPartUnique/>
+      </w:docPartObj>
+    </w:sdtPr>
+    <w:sdtEndPr>
+      <w:rPr>
+        <w:noProof/>
+      </w:rPr>
+    </w:sdtEndPr>
+    <w:sdtContent>
+      <w:p>
+        <w:pPr>
+          <w:pStyle w:val="Header"/>
+          <w:jc w:val="right"/>
+        </w:pPr>
+        <w:r>
+          <w:fldChar w:fldCharType="begin"/>
+        </w:r>
+        <w:r>
+          <w:instrText xml:space="preserve"> PAGE   \* MERGEFORMAT </w:instrText>
+        </w:r>
+        <w:r>
+          <w:fldChar w:fldCharType="separate"/>
+        </w:r>
+        <w:r>
+          <w:rPr>
+            <w:noProof/>
+          </w:rPr>
+          <w:t>1</w:t>
+        </w:r>
+        <w:r>
+          <w:rPr>
+            <w:noProof/>
+          </w:rPr>
+          <w:fldChar w:fldCharType="end"/>
+        </w:r>
+      </w:p>
+    </w:sdtContent>
+  </w:sdt>
+  <w:p>
+    <w:pPr>
+      <w:pStyle w:val="Header"/>
+    </w:pPr>
+  </w:p>
+</w:hdr>
+</file>
+
 <file path=word/numbering.xml><?xml version="1.0" encoding="utf-8"?>
-<w:numbering xmlns:wpc="http://schemas.microsoft.com/office/word/2010/wordprocessingCanvas" xmlns:cx="http://schemas.microsoft.com/office/drawing/2014/chartex" xmlns:cx1="http://schemas.microsoft.com/office/drawing/2015/9/8/chartex" xmlns:cx2="http://schemas.microsoft.com/office/drawing/2015/10/21/chartex" xmlns:cx3="http://schemas.microsoft.com/office/drawing/2016/5/9/chartex" xmlns:cx4="http://schemas.microsoft.com/office/drawing/2016/5/10/chartex" xmlns:cx5="http://schemas.microsoft.com/office/drawing/2016/5/11/chartex" xmlns:cx6="http://schemas.microsoft.com/office/drawing/2016/5/12/chartex" xmlns:cx7="http://schemas.microsoft.com/office/drawing/2016/5/13/chartex" xmlns:cx8="http://schemas.microsoft.com/office/drawing/2016/5/14/chartex" xmlns:mc="http://schemas.openxmlformats.org/markup-compatibility/2006" xmlns:aink="http://schemas.microsoft.com/office/drawing/2016/ink" xmlns:am3d="http://schemas.microsoft.com/office/drawing/2017/model3d" xmlns:o="urn:schemas-microsoft-com:office:office" xmlns:r="http://schemas.openxmlformats.org/officeDocument/2006/relationships" xmlns:m="http://schemas.openxmlformats.org/officeDocument/2006/math" xmlns:v="urn:schemas-microsoft-com:vml" xmlns:wp14="http://schemas.microsoft.com/office/word/2010/wordprocessingDrawing" xmlns:wp="http://schemas.openxmlformats.org/drawingml/2006/wordprocessingDrawing" xmlns:w10="urn:schemas-microsoft-com:office:word" xmlns:w="http://schemas.openxmlformats.org/wordprocessingml/2006/main" xmlns:w14="http://schemas.microsoft.com/office/word/2010/wordml" xmlns:w15="http://schemas.microsoft.com/office/word/2012/wordml" xmlns:w16cex="http://schemas.microsoft.com/office/word/2018/wordml/cex" xmlns:w16cid="http://schemas.microsoft.com/office/word/2016/wordml/cid" xmlns:w16="http://schemas.microsoft.com/office/word/2018/wordml" xmlns:w16sdtdh="http://schemas.microsoft.com/office/word/2020/wordml/sdtdatahash" xmlns:w16se="http://schemas.microsoft.com/office/word/2015/wordml/symex" xmlns:wpg="http://schemas.microsoft.com/office/word/2010/wordprocessingGroup" xmlns:wpi="http://schemas.microsoft.com/office/word/2010/wordprocessingInk" xmlns:wne="http://schemas.microsoft.com/office/word/2006/wordml" xmlns:wps="http://schemas.microsoft.com/office/word/2010/wordprocessingShape" mc:Ignorable="w14 w15 w16se w16cid w16 w16cex w16sdtdh wp14">
+<w:numbering xmlns:wpc="http://schemas.microsoft.com/office/word/2010/wordprocessingCanvas" xmlns:cx="http://schemas.microsoft.com/office/drawing/2014/chartex" xmlns:cx1="http://schemas.microsoft.com/office/drawing/2015/9/8/chartex" xmlns:mc="http://schemas.openxmlformats.org/markup-compatibility/2006" xmlns:o="urn:schemas-microsoft-com:office:office" xmlns:r="http://schemas.openxmlformats.org/officeDocument/2006/relationships" xmlns:m="http://schemas.openxmlformats.org/officeDocument/2006/math" xmlns:v="urn:schemas-microsoft-com:vml" xmlns:wp14="http://schemas.microsoft.com/office/word/2010/wordprocessingDrawing" xmlns:wp="http://schemas.openxmlformats.org/drawingml/2006/wordprocessingDrawing" xmlns:w10="urn:schemas-microsoft-com:office:word" xmlns:w="http://schemas.openxmlformats.org/wordprocessingml/2006/main" xmlns:w14="http://schemas.microsoft.com/office/word/2010/wordml" xmlns:w15="http://schemas.microsoft.com/office/word/2012/wordml" xmlns:w16se="http://schemas.microsoft.com/office/word/2015/wordml/symex" xmlns:wpg="http://schemas.microsoft.com/office/word/2010/wordprocessingGroup" xmlns:wpi="http://schemas.microsoft.com/office/word/2010/wordprocessingInk" xmlns:wne="http://schemas.microsoft.com/office/word/2006/wordml" xmlns:wps="http://schemas.microsoft.com/office/word/2010/wordprocessingShape" mc:Ignorable="w14 w15 w16se wp14">
   <w:abstractNum w:abstractNumId="0" w15:restartNumberingAfterBreak="0">
     <w:nsid w:val="13560A33"/>
     <w:multiLevelType w:val="multilevel"/>
@@ -3794,7 +4138,7 @@
 </file>
 
 <file path=word/styles.xml><?xml version="1.0" encoding="utf-8"?>
-<w:styles xmlns:mc="http://schemas.openxmlformats.org/markup-compatibility/2006" xmlns:r="http://schemas.openxmlformats.org/officeDocument/2006/relationships" xmlns:w="http://schemas.openxmlformats.org/wordprocessingml/2006/main" xmlns:w14="http://schemas.microsoft.com/office/word/2010/wordml" xmlns:w15="http://schemas.microsoft.com/office/word/2012/wordml" xmlns:w16cex="http://schemas.microsoft.com/office/word/2018/wordml/cex" xmlns:w16cid="http://schemas.microsoft.com/office/word/2016/wordml/cid" xmlns:w16="http://schemas.microsoft.com/office/word/2018/wordml" xmlns:w16sdtdh="http://schemas.microsoft.com/office/word/2020/wordml/sdtdatahash" xmlns:w16se="http://schemas.microsoft.com/office/word/2015/wordml/symex" mc:Ignorable="w14 w15 w16se w16cid w16 w16cex w16sdtdh">
+<w:styles xmlns:mc="http://schemas.openxmlformats.org/markup-compatibility/2006" xmlns:r="http://schemas.openxmlformats.org/officeDocument/2006/relationships" xmlns:w="http://schemas.openxmlformats.org/wordprocessingml/2006/main" xmlns:w14="http://schemas.microsoft.com/office/word/2010/wordml" xmlns:w15="http://schemas.microsoft.com/office/word/2012/wordml" xmlns:w16se="http://schemas.microsoft.com/office/word/2015/wordml/symex" mc:Ignorable="w14 w15 w16se">
   <w:docDefaults>
     <w:rPrDefault>
       <w:rPr>
@@ -3810,7 +4154,7 @@
       </w:pPr>
     </w:pPrDefault>
   </w:docDefaults>
-  <w:latentStyles w:defLockedState="0" w:defUIPriority="99" w:defSemiHidden="0" w:defUnhideWhenUsed="0" w:defQFormat="0" w:count="376">
+  <w:latentStyles w:defLockedState="0" w:defUIPriority="99" w:defSemiHidden="0" w:defUnhideWhenUsed="0" w:defQFormat="0" w:count="371">
     <w:lsdException w:name="Normal" w:uiPriority="0" w:qFormat="1"/>
     <w:lsdException w:name="heading 1" w:uiPriority="9" w:qFormat="1"/>
     <w:lsdException w:name="heading 2" w:semiHidden="1" w:uiPriority="9" w:unhideWhenUsed="1" w:qFormat="1"/>
@@ -4182,11 +4526,6 @@
     <w:lsdException w:name="List Table 5 Dark Accent 6" w:uiPriority="50"/>
     <w:lsdException w:name="List Table 6 Colorful Accent 6" w:uiPriority="51"/>
     <w:lsdException w:name="List Table 7 Colorful Accent 6" w:uiPriority="52"/>
-    <w:lsdException w:name="Mention" w:semiHidden="1" w:unhideWhenUsed="1"/>
-    <w:lsdException w:name="Smart Hyperlink" w:semiHidden="1" w:unhideWhenUsed="1"/>
-    <w:lsdException w:name="Hashtag" w:semiHidden="1" w:unhideWhenUsed="1"/>
-    <w:lsdException w:name="Unresolved Mention" w:semiHidden="1" w:unhideWhenUsed="1"/>
-    <w:lsdException w:name="Smart Link" w:semiHidden="1" w:unhideWhenUsed="1"/>
   </w:latentStyles>
   <w:style w:type="paragraph" w:default="1" w:styleId="Normal">
     <w:name w:val="Normal"/>
@@ -4469,7 +4808,7 @@
       <w:contextualSpacing/>
     </w:pPr>
   </w:style>
-  <w:style w:type="character" w:styleId="UnresolvedMention">
+  <w:style w:type="character" w:customStyle="1" w:styleId="UnresolvedMention">
     <w:name w:val="Unresolved Mention"/>
     <w:basedOn w:val="DefaultParagraphFont"/>
     <w:uiPriority w:val="99"/>
@@ -4499,6 +4838,66 @@
         <w:insideV w:val="single" w:sz="4" w:space="0" w:color="auto"/>
       </w:tblBorders>
     </w:tblPr>
+  </w:style>
+  <w:style w:type="character" w:customStyle="1" w:styleId="mi">
+    <w:name w:val="mi"/>
+    <w:basedOn w:val="DefaultParagraphFont"/>
+    <w:rsid w:val="00091847"/>
+  </w:style>
+  <w:style w:type="character" w:customStyle="1" w:styleId="mjxassistivemathml">
+    <w:name w:val="mjx_assistive_mathml"/>
+    <w:basedOn w:val="DefaultParagraphFont"/>
+    <w:rsid w:val="00091847"/>
+  </w:style>
+  <w:style w:type="paragraph" w:styleId="Header">
+    <w:name w:val="header"/>
+    <w:basedOn w:val="Normal"/>
+    <w:link w:val="HeaderChar"/>
+    <w:uiPriority w:val="99"/>
+    <w:unhideWhenUsed/>
+    <w:rsid w:val="00697DC9"/>
+    <w:pPr>
+      <w:tabs>
+        <w:tab w:val="center" w:pos="4680"/>
+        <w:tab w:val="right" w:pos="9360"/>
+      </w:tabs>
+    </w:pPr>
+  </w:style>
+  <w:style w:type="character" w:customStyle="1" w:styleId="HeaderChar">
+    <w:name w:val="Header Char"/>
+    <w:basedOn w:val="DefaultParagraphFont"/>
+    <w:link w:val="Header"/>
+    <w:uiPriority w:val="99"/>
+    <w:rsid w:val="00697DC9"/>
+    <w:rPr>
+      <w:rFonts w:eastAsiaTheme="minorHAnsi"/>
+      <w:lang w:eastAsia="en-US"/>
+    </w:rPr>
+  </w:style>
+  <w:style w:type="paragraph" w:styleId="Footer">
+    <w:name w:val="footer"/>
+    <w:basedOn w:val="Normal"/>
+    <w:link w:val="FooterChar"/>
+    <w:uiPriority w:val="99"/>
+    <w:unhideWhenUsed/>
+    <w:rsid w:val="00697DC9"/>
+    <w:pPr>
+      <w:tabs>
+        <w:tab w:val="center" w:pos="4680"/>
+        <w:tab w:val="right" w:pos="9360"/>
+      </w:tabs>
+    </w:pPr>
+  </w:style>
+  <w:style w:type="character" w:customStyle="1" w:styleId="FooterChar">
+    <w:name w:val="Footer Char"/>
+    <w:basedOn w:val="DefaultParagraphFont"/>
+    <w:link w:val="Footer"/>
+    <w:uiPriority w:val="99"/>
+    <w:rsid w:val="00697DC9"/>
+    <w:rPr>
+      <w:rFonts w:eastAsiaTheme="minorHAnsi"/>
+      <w:lang w:eastAsia="en-US"/>
+    </w:rPr>
   </w:style>
 </w:styles>
 </file>

</xml_diff>